<commit_message>
Removing SignUp and updating few pages
</commit_message>
<xml_diff>
--- a/Documentation_Technique.docx
+++ b/Documentation_Technique.docx
@@ -650,20 +650,17 @@
                 <w:noProof/>
                 <w:webHidden/>
               </w:rPr>
-            </w:r>
-            <w:r>
-              <w:rPr>
-                <w:noProof/>
-                <w:webHidden/>
-              </w:rPr>
               <w:fldChar w:fldCharType="separate"/>
             </w:r>
             <w:r>
               <w:rPr>
+                <w:b/>
+                <w:bCs/>
                 <w:noProof/>
                 <w:webHidden/>
+                <w:lang w:val="fr-FR"/>
               </w:rPr>
-              <w:t>3</w:t>
+              <w:t>Erreur ! Signet non défini.</w:t>
             </w:r>
             <w:r>
               <w:rPr>
@@ -732,7 +729,7 @@
                 <w:noProof/>
                 <w:webHidden/>
               </w:rPr>
-              <w:t>3</w:t>
+              <w:t>6</w:t>
             </w:r>
             <w:r>
               <w:rPr>
@@ -954,31 +951,7 @@
         <w:rPr>
           <w:lang w:val="fr-FR"/>
         </w:rPr>
-        <w:t>Le visiteur doit, après une connexion via identifiant et mot de passe, avoir accès à de multiples fonctionnalités, à savoir</w:t>
-      </w:r>
-      <w:r>
-        <w:rPr>
-          <w:lang w:val="fr-FR"/>
-        </w:rPr>
-        <w:t xml:space="preserve"> des recherches avancées</w:t>
-      </w:r>
-      <w:r>
-        <w:rPr>
-          <w:lang w:val="fr-FR"/>
-        </w:rPr>
-        <w:t xml:space="preserve">, </w:t>
-      </w:r>
-      <w:r>
-        <w:rPr>
-          <w:lang w:val="fr-FR"/>
-        </w:rPr>
-        <w:t>la suppression, l’ajout et la modification des médecins, ainsi que du Pays et du département auquel ils appartiennent.</w:t>
-      </w:r>
-      <w:r>
-        <w:rPr>
-          <w:lang w:val="fr-FR"/>
-        </w:rPr>
-        <w:t xml:space="preserve"> </w:t>
+        <w:t xml:space="preserve">Le visiteur doit, après une connexion via identifiant et mot de passe, avoir accès à de multiples fonctionnalités, à savoir des recherches avancées, la suppression, l’ajout et la modification des médecins, ainsi que du Pays et du département auquel ils appartiennent. </w:t>
       </w:r>
     </w:p>
     <w:p>
@@ -1242,276 +1215,113 @@
         <w:rPr>
           <w:lang w:val="fr-FR"/>
         </w:rPr>
-        <w:t xml:space="preserve">Les utilisateurs se décomposent en deux enfants, les membres et les administrateurs. </w:t>
-      </w:r>
-    </w:p>
-    <w:p>
-      <w:pPr>
-        <w:rPr>
-          <w:lang w:val="fr-FR"/>
-        </w:rPr>
-      </w:pPr>
-      <w:r>
-        <w:rPr>
-          <w:lang w:val="fr-FR"/>
-        </w:rPr>
-        <w:t>Contrairement aux membres qui ne peuvent qu’effectuer des opérations dites « GET », à savoir de la collecte de données, les administrateurs auront la permission d’effectuer les requêtes de suppression, de modification et d’ajout</w:t>
-      </w:r>
-      <w:r>
-        <w:rPr>
-          <w:lang w:val="fr-FR"/>
-        </w:rPr>
-        <w:t>, ainsi que d’inviter d’autres membres :</w:t>
-      </w:r>
-    </w:p>
-    <w:p>
-      <w:pPr>
-        <w:rPr>
-          <w:lang w:val="fr-FR"/>
-        </w:rPr>
-      </w:pPr>
-      <w:r>
-        <w:rPr>
-          <w:lang w:val="fr-FR"/>
-        </w:rPr>
-        <w:t>La création d’utilisateur est également prise en charge par l’application, mais nécessitera une « invitation ».</w:t>
-      </w:r>
-    </w:p>
-    <w:p>
-      <w:pPr>
-        <w:rPr>
-          <w:lang w:val="fr-FR"/>
-        </w:rPr>
-      </w:pPr>
-      <w:r>
-        <w:rPr>
-          <w:lang w:val="fr-FR"/>
-        </w:rPr>
-        <w:t>Un administrateur peut créer une invitation, à savoir un code d’une poignée de chiffres et lettres que devra utiliser un nouvel arrivant afin de pouvoir mettre en place son compte.</w:t>
-      </w:r>
-    </w:p>
-    <w:p>
-      <w:pPr>
-        <w:rPr>
-          <w:lang w:val="fr-FR"/>
-        </w:rPr>
-      </w:pPr>
-      <w:r>
-        <w:rPr>
-          <w:lang w:val="fr-FR"/>
-        </w:rPr>
-        <w:t>Un utilisateur ne pourra mettre en place qu’une seule invitation à la fois, et cette dernière comportera une limite d’utilisations. Une fois la limite atteinte, l’invitation deviendra inutilisable, et devra être supprimée ou renouvelée par l’utilisateur.</w:t>
-      </w:r>
-    </w:p>
-    <w:p>
-      <w:pPr>
-        <w:rPr>
-          <w:lang w:val="fr-FR"/>
-        </w:rPr>
-      </w:pPr>
-      <w:r>
-        <w:rPr>
-          <w:lang w:val="fr-FR"/>
-        </w:rPr>
-        <w:t>Les utilisateurs rejoignant l’application par ce procédé seront relégués au rang de membre. L’ajout de nouveaux administrateurs, étant une opération relativement délicate, devra être menée à bien par un administrateur de base de données, faisant l’opération manuellement au travers d’une fonction implémentée.</w:t>
-      </w:r>
-    </w:p>
-    <w:p>
-      <w:pPr>
-        <w:rPr>
-          <w:lang w:val="fr-FR" w:eastAsia="en-US"/>
-        </w:rPr>
-      </w:pPr>
-    </w:p>
-    <w:p>
-      <w:pPr>
-        <w:pStyle w:val="Titre2"/>
-      </w:pPr>
-      <w:bookmarkStart w:id="2" w:name="_Toc98921231"/>
-      <w:r>
-        <w:t xml:space="preserve">Architecture et méthodes </w:t>
-      </w:r>
-      <w:bookmarkEnd w:id="2"/>
-      <w:r>
-        <w:t>sélectionnées</w:t>
-      </w:r>
-    </w:p>
-    <w:p>
-      <w:pPr>
-        <w:rPr>
-          <w:lang w:val="fr-FR"/>
-        </w:rPr>
-      </w:pPr>
-      <w:r>
-        <w:rPr>
-          <w:lang w:val="fr-FR"/>
-        </w:rPr>
-        <w:t>Le projet sera décomposé en deux parties distinctes, à savoir :</w:t>
-      </w:r>
-    </w:p>
-    <w:p>
-      <w:pPr>
-        <w:pStyle w:val="Paragraphedeliste"/>
-        <w:numPr>
-          <w:ilvl w:val="0"/>
-          <w:numId w:val="2"/>
-        </w:numPr>
-        <w:rPr>
-          <w:lang w:val="fr-FR"/>
-        </w:rPr>
-      </w:pPr>
-      <w:r>
-        <w:rPr>
-          <w:lang w:val="fr-FR"/>
-        </w:rPr>
-        <w:t>Une « API », permettant de fournir et traiter les données qu’elle collecte et fournit</w:t>
-      </w:r>
-    </w:p>
-    <w:p>
-      <w:pPr>
-        <w:pStyle w:val="Paragraphedeliste"/>
-        <w:numPr>
-          <w:ilvl w:val="0"/>
-          <w:numId w:val="2"/>
-        </w:numPr>
-        <w:rPr>
-          <w:lang w:val="fr-FR"/>
-        </w:rPr>
-      </w:pPr>
-      <w:r>
-        <w:rPr>
-          <w:lang w:val="fr-FR"/>
-        </w:rPr>
-        <w:t>Un « Client lourd », permettant aux utilisateurs d’exploiter les données provenant de l’API, et de mener à bien leur mission de maintenance.</w:t>
-      </w:r>
-    </w:p>
-    <w:p>
-      <w:pPr>
-        <w:rPr>
-          <w:lang w:val="fr-FR"/>
-        </w:rPr>
-      </w:pPr>
-    </w:p>
-    <w:p>
-      <w:pPr>
-        <w:pStyle w:val="Titre2"/>
-      </w:pPr>
-      <w:bookmarkStart w:id="3" w:name="_Toc88040297"/>
-      <w:r>
-        <w:t>Technologies utilisées</w:t>
-      </w:r>
-      <w:bookmarkEnd w:id="3"/>
-      <w:r>
-        <w:t xml:space="preserve"> </w:t>
-      </w:r>
-    </w:p>
-    <w:p>
-      <w:pPr>
-        <w:rPr>
-          <w:lang w:val="fr-FR" w:eastAsia="en-US"/>
-        </w:rPr>
-      </w:pPr>
-      <w:r>
-        <w:rPr>
-          <w:lang w:val="fr-FR" w:eastAsia="en-US"/>
-        </w:rPr>
-        <w:t>L’API sera conçue en Java, un langage orienté objet, et ce au travers du cadriciel « Spring Boot », simplifiant grandement la mise en place d’API par rapport au langage natif.</w:t>
-      </w:r>
-    </w:p>
-    <w:p>
-      <w:pPr>
-        <w:rPr>
-          <w:lang w:val="fr-FR" w:eastAsia="en-US"/>
-        </w:rPr>
-      </w:pPr>
-      <w:r>
-        <w:rPr>
-          <w:lang w:val="fr-FR" w:eastAsia="en-US"/>
-        </w:rPr>
-        <w:t xml:space="preserve">L’application mobile sera, quant à elle, conçue en « Flutter ». Flutter est un cadriciel basé sur le langage objet Dart, et va compiler </w:t>
-      </w:r>
-      <w:r>
-        <w:rPr>
-          <w:lang w:val="fr-FR" w:eastAsia="en-US"/>
-        </w:rPr>
-        <w:t>ce code en Kotlin, qui est le langage utilisé pour les applications mobiles visant Android.</w:t>
-      </w:r>
-    </w:p>
-    <w:p>
-      <w:pPr>
-        <w:rPr>
-          <w:lang w:val="fr-FR" w:eastAsia="en-US"/>
-        </w:rPr>
-      </w:pPr>
-    </w:p>
-    <w:p>
-      <w:pPr>
-        <w:rPr>
-          <w:lang w:val="fr-FR" w:eastAsia="en-US"/>
-        </w:rPr>
-      </w:pPr>
-      <w:r>
-        <w:rPr>
-          <w:lang w:val="fr-FR" w:eastAsia="en-US"/>
-        </w:rPr>
-        <w:t xml:space="preserve">L’API suivra une architecture « Controller-Service-Repository », qui servira à découper l’application efficacement, et à l’organiser de manière convenable. </w:t>
-      </w:r>
-    </w:p>
-    <w:p>
-      <w:pPr>
-        <w:rPr>
-          <w:lang w:val="fr-FR" w:eastAsia="en-US"/>
-        </w:rPr>
-      </w:pPr>
-    </w:p>
-    <w:p>
-      <w:pPr>
-        <w:rPr>
-          <w:lang w:val="fr-FR" w:eastAsia="en-US"/>
-        </w:rPr>
-      </w:pPr>
-    </w:p>
-    <w:p>
-      <w:pPr>
-        <w:rPr>
-          <w:lang w:val="fr-FR" w:eastAsia="en-US"/>
-        </w:rPr>
-      </w:pPr>
-      <w:r>
-        <w:rPr>
-          <w:lang w:val="fr-FR" w:eastAsia="en-US"/>
-        </w:rPr>
-        <w:lastRenderedPageBreak/>
-        <w:t>L’</w:t>
-      </w:r>
-      <w:r>
-        <w:rPr>
-          <w:lang w:val="fr-FR" w:eastAsia="en-US"/>
-        </w:rPr>
-        <w:t>API</w:t>
-      </w:r>
-      <w:r>
-        <w:rPr>
-          <w:lang w:val="fr-FR" w:eastAsia="en-US"/>
-        </w:rPr>
-        <w:t xml:space="preserve"> sera ainsi principalement décomposée en 4 dossiers :</w:t>
-      </w:r>
-    </w:p>
-    <w:p>
-      <w:pPr>
-        <w:rPr>
-          <w:lang w:val="fr-FR" w:eastAsia="en-US"/>
-        </w:rPr>
-      </w:pPr>
-      <w:r>
-        <w:rPr>
-          <w:noProof/>
+        <w:t>Les utilisateurs se décomposent</w:t>
+      </w:r>
+      <w:r>
+        <w:rPr>
+          <w:lang w:val="fr-FR"/>
+        </w:rPr>
+        <w:t xml:space="preserve"> en une seule et unique catégorie, mais verront leur autorité définie par une liste de « rôles »</w:t>
+      </w:r>
+    </w:p>
+    <w:p>
+      <w:pPr>
+        <w:rPr>
+          <w:lang w:val="fr-FR"/>
+        </w:rPr>
+      </w:pPr>
+      <w:r>
+        <w:rPr>
+          <w:lang w:val="fr-FR"/>
+        </w:rPr>
+        <w:t xml:space="preserve">Contrairement aux </w:t>
+      </w:r>
+      <w:r>
+        <w:rPr>
+          <w:lang w:val="fr-FR"/>
+        </w:rPr>
+        <w:t>« </w:t>
+      </w:r>
+      <w:r>
+        <w:rPr>
+          <w:lang w:val="fr-FR"/>
+        </w:rPr>
+        <w:t>membres</w:t>
+      </w:r>
+      <w:r>
+        <w:rPr>
+          <w:lang w:val="fr-FR"/>
+        </w:rPr>
+        <w:t xml:space="preserve"> » </w:t>
+      </w:r>
+      <w:r>
+        <w:rPr>
+          <w:lang w:val="fr-FR"/>
+        </w:rPr>
+        <w:t xml:space="preserve">qui ne peuvent qu’effectuer des opérations dites « GET », à savoir de la collecte de données, les </w:t>
+      </w:r>
+      <w:r>
+        <w:rPr>
+          <w:lang w:val="fr-FR"/>
+        </w:rPr>
+        <w:t>« </w:t>
+      </w:r>
+      <w:r>
+        <w:rPr>
+          <w:lang w:val="fr-FR"/>
+        </w:rPr>
+        <w:t>administrateurs</w:t>
+      </w:r>
+      <w:r>
+        <w:rPr>
+          <w:lang w:val="fr-FR"/>
+        </w:rPr>
+        <w:t> »</w:t>
+      </w:r>
+      <w:r>
+        <w:rPr>
+          <w:lang w:val="fr-FR"/>
+        </w:rPr>
+        <w:t xml:space="preserve"> auront la permission d’effectuer les requêtes de suppression, de modification et d’ajout</w:t>
+      </w:r>
+      <w:r>
+        <w:rPr>
+          <w:lang w:val="fr-FR"/>
+        </w:rPr>
+        <w:t>.</w:t>
+      </w:r>
+    </w:p>
+    <w:p>
+      <w:pPr>
+        <w:rPr>
+          <w:lang w:val="fr-FR"/>
+        </w:rPr>
+      </w:pPr>
+      <w:r>
+        <w:rPr>
+          <w:lang w:val="fr-FR"/>
         </w:rPr>
         <w:drawing>
-          <wp:inline distT="0" distB="0" distL="0" distR="0" wp14:anchorId="053A234E" wp14:editId="2269151F">
-            <wp:extent cx="2647950" cy="1285875"/>
-            <wp:effectExtent l="0" t="0" r="0" b="9525"/>
-            <wp:docPr id="2" name="Image 2" descr="Une image contenant texte&#10;&#10;Description générée automatiquement"/>
+          <wp:anchor distT="0" distB="0" distL="114300" distR="114300" simplePos="0" relativeHeight="251660288" behindDoc="1" locked="0" layoutInCell="1" allowOverlap="1" wp14:anchorId="03CF7461" wp14:editId="23AEB9ED">
+            <wp:simplePos x="0" y="0"/>
+            <wp:positionH relativeFrom="column">
+              <wp:posOffset>2920365</wp:posOffset>
+            </wp:positionH>
+            <wp:positionV relativeFrom="paragraph">
+              <wp:posOffset>485775</wp:posOffset>
+            </wp:positionV>
+            <wp:extent cx="2903855" cy="970915"/>
+            <wp:effectExtent l="0" t="0" r="0" b="635"/>
+            <wp:wrapTight wrapText="bothSides">
+              <wp:wrapPolygon edited="0">
+                <wp:start x="0" y="0"/>
+                <wp:lineTo x="0" y="21190"/>
+                <wp:lineTo x="21397" y="21190"/>
+                <wp:lineTo x="21397" y="0"/>
+                <wp:lineTo x="0" y="0"/>
+              </wp:wrapPolygon>
+            </wp:wrapTight>
+            <wp:docPr id="10" name="Image 10" descr="Une image contenant texte&#10;&#10;Description générée automatiquement"/>
             <wp:cNvGraphicFramePr>
               <a:graphicFrameLocks xmlns:a="http://schemas.openxmlformats.org/drawingml/2006/main" noChangeAspect="1"/>
             </wp:cNvGraphicFramePr>
@@ -1519,11 +1329,17 @@
               <a:graphicData uri="http://schemas.openxmlformats.org/drawingml/2006/picture">
                 <pic:pic xmlns:pic="http://schemas.openxmlformats.org/drawingml/2006/picture">
                   <pic:nvPicPr>
-                    <pic:cNvPr id="2" name="Image 2" descr="Une image contenant texte&#10;&#10;Description générée automatiquement"/>
+                    <pic:cNvPr id="10" name="Image 10" descr="Une image contenant texte&#10;&#10;Description générée automatiquement"/>
                     <pic:cNvPicPr/>
                   </pic:nvPicPr>
                   <pic:blipFill>
-                    <a:blip r:embed="rId9"/>
+                    <a:blip r:embed="rId9">
+                      <a:extLst>
+                        <a:ext uri="{28A0092B-C50C-407E-A947-70E740481C1C}">
+                          <a14:useLocalDpi xmlns:a14="http://schemas.microsoft.com/office/drawing/2010/main" val="0"/>
+                        </a:ext>
+                      </a:extLst>
+                    </a:blip>
                     <a:stretch>
                       <a:fillRect/>
                     </a:stretch>
@@ -1531,7 +1347,7 @@
                   <pic:spPr>
                     <a:xfrm>
                       <a:off x="0" y="0"/>
-                      <a:ext cx="2647950" cy="1285875"/>
+                      <a:ext cx="2903855" cy="970915"/>
                     </a:xfrm>
                     <a:prstGeom prst="rect">
                       <a:avLst/>
@@ -1540,96 +1356,57 @@
                 </pic:pic>
               </a:graphicData>
             </a:graphic>
-          </wp:inline>
+          </wp:anchor>
         </w:drawing>
       </w:r>
-    </w:p>
-    <w:p>
-      <w:pPr>
-        <w:pStyle w:val="Paragraphedeliste"/>
-        <w:numPr>
-          <w:ilvl w:val="0"/>
-          <w:numId w:val="2"/>
-        </w:numPr>
-        <w:rPr>
-          <w:lang w:val="fr-FR" w:eastAsia="en-US"/>
-        </w:rPr>
-      </w:pPr>
-      <w:r>
-        <w:rPr>
-          <w:lang w:val="fr-FR" w:eastAsia="en-US"/>
-        </w:rPr>
-        <w:t xml:space="preserve">« Entities » : dossier regroupant les classes objet de l’API. </w:t>
-      </w:r>
-      <w:r>
-        <w:rPr>
-          <w:lang w:val="fr-FR" w:eastAsia="en-US"/>
-        </w:rPr>
-        <w:t>Spring Boot se base sur ce</w:t>
-      </w:r>
-      <w:r>
-        <w:rPr>
-          <w:lang w:val="fr-FR" w:eastAsia="en-US"/>
-        </w:rPr>
-        <w:t>s entités pour construire de lui-même le squelette de la base de données (tables, contraintes et jointures).</w:t>
-      </w:r>
-    </w:p>
-    <w:p>
-      <w:pPr>
-        <w:pStyle w:val="Paragraphedeliste"/>
-        <w:rPr>
-          <w:lang w:val="fr-FR" w:eastAsia="en-US"/>
-        </w:rPr>
-      </w:pPr>
-      <w:r>
-        <w:rPr>
-          <w:lang w:val="fr-FR" w:eastAsia="en-US"/>
-        </w:rPr>
-        <w:t>« Repositories » :</w:t>
-      </w:r>
-      <w:r>
-        <w:rPr>
-          <w:lang w:val="fr-FR" w:eastAsia="en-US"/>
-        </w:rPr>
-        <w:t xml:space="preserve"> Ce dossier contient l’ensemble des requêtes </w:t>
-      </w:r>
-      <w:r>
-        <w:rPr>
-          <w:lang w:val="fr-FR" w:eastAsia="en-US"/>
-        </w:rPr>
-        <w:t>SQL de sélection et de suppression qui seront effectuées. Elles sont définies par des méthodes spécifiques à Spring Boot, et seront donc des fonctions Java qui seront traduites en SQL par le cadriciel.</w:t>
-      </w:r>
-    </w:p>
-    <w:p>
-      <w:pPr>
-        <w:pStyle w:val="Paragraphedeliste"/>
-        <w:rPr>
-          <w:lang w:val="fr-FR" w:eastAsia="en-US"/>
-        </w:rPr>
-      </w:pPr>
-      <w:r>
-        <w:rPr>
-          <w:lang w:val="fr-FR" w:eastAsia="en-US"/>
-        </w:rPr>
-        <w:t>Exemple :</w:t>
-      </w:r>
-    </w:p>
-    <w:p>
-      <w:pPr>
-        <w:pStyle w:val="Paragraphedeliste"/>
-        <w:rPr>
-          <w:lang w:val="fr-FR" w:eastAsia="en-US"/>
-        </w:rPr>
-      </w:pPr>
-      <w:r>
-        <w:rPr>
-          <w:noProof/>
+      <w:r>
+        <w:rPr>
+          <w:lang w:val="fr-FR"/>
+        </w:rPr>
+        <w:t xml:space="preserve">Un utilisateur se verra affecté une liste de rôles. Un rôle est </w:t>
+      </w:r>
+      <w:r>
+        <w:rPr>
+          <w:lang w:val="fr-FR"/>
+        </w:rPr>
+        <w:t>défini</w:t>
+      </w:r>
+      <w:r>
+        <w:rPr>
+          <w:lang w:val="fr-FR"/>
+        </w:rPr>
+        <w:t xml:space="preserve"> par un identifiant unique et un nom unique également. </w:t>
+      </w:r>
+    </w:p>
+    <w:p>
+      <w:pPr>
+        <w:rPr>
+          <w:lang w:val="fr-FR"/>
+        </w:rPr>
+      </w:pPr>
+      <w:r>
+        <w:rPr>
+          <w:lang w:val="fr-FR"/>
+        </w:rPr>
+        <w:t xml:space="preserve"> </w:t>
+      </w:r>
+      <w:r>
+        <w:rPr>
+          <w:lang w:val="fr-FR"/>
         </w:rPr>
         <w:drawing>
-          <wp:inline distT="0" distB="0" distL="0" distR="0" wp14:anchorId="5E64485B" wp14:editId="647FAF9F">
-            <wp:extent cx="4179313" cy="427187"/>
-            <wp:effectExtent l="0" t="0" r="0" b="0"/>
-            <wp:docPr id="3" name="Image 3"/>
+          <wp:anchor distT="0" distB="0" distL="114300" distR="114300" simplePos="0" relativeHeight="251659264" behindDoc="0" locked="0" layoutInCell="1" allowOverlap="1" wp14:anchorId="3FD49354" wp14:editId="1A128399">
+            <wp:simplePos x="0" y="0"/>
+            <wp:positionH relativeFrom="column">
+              <wp:posOffset>29210</wp:posOffset>
+            </wp:positionH>
+            <wp:positionV relativeFrom="paragraph">
+              <wp:posOffset>-635</wp:posOffset>
+            </wp:positionV>
+            <wp:extent cx="2791460" cy="1583055"/>
+            <wp:effectExtent l="0" t="0" r="8890" b="0"/>
+            <wp:wrapSquare wrapText="bothSides"/>
+            <wp:docPr id="4" name="Image 4" descr="Une image contenant texte&#10;&#10;Description générée automatiquement"/>
             <wp:cNvGraphicFramePr>
               <a:graphicFrameLocks xmlns:a="http://schemas.openxmlformats.org/drawingml/2006/main" noChangeAspect="1"/>
             </wp:cNvGraphicFramePr>
@@ -1637,11 +1414,17 @@
               <a:graphicData uri="http://schemas.openxmlformats.org/drawingml/2006/picture">
                 <pic:pic xmlns:pic="http://schemas.openxmlformats.org/drawingml/2006/picture">
                   <pic:nvPicPr>
-                    <pic:cNvPr id="1" name=""/>
+                    <pic:cNvPr id="4" name="Image 4" descr="Une image contenant texte&#10;&#10;Description générée automatiquement"/>
                     <pic:cNvPicPr/>
                   </pic:nvPicPr>
                   <pic:blipFill>
-                    <a:blip r:embed="rId10"/>
+                    <a:blip r:embed="rId10">
+                      <a:extLst>
+                        <a:ext uri="{28A0092B-C50C-407E-A947-70E740481C1C}">
+                          <a14:useLocalDpi xmlns:a14="http://schemas.microsoft.com/office/drawing/2010/main" val="0"/>
+                        </a:ext>
+                      </a:extLst>
+                    </a:blip>
                     <a:stretch>
                       <a:fillRect/>
                     </a:stretch>
@@ -1649,7 +1432,7 @@
                   <pic:spPr>
                     <a:xfrm>
                       <a:off x="0" y="0"/>
-                      <a:ext cx="4255011" cy="434924"/>
+                      <a:ext cx="2791460" cy="1583055"/>
                     </a:xfrm>
                     <a:prstGeom prst="rect">
                       <a:avLst/>
@@ -1658,120 +1441,84 @@
                 </pic:pic>
               </a:graphicData>
             </a:graphic>
-          </wp:inline>
+          </wp:anchor>
         </w:drawing>
       </w:r>
     </w:p>
     <w:p>
       <w:pPr>
-        <w:pStyle w:val="Paragraphedeliste"/>
-        <w:rPr>
-          <w:lang w:val="fr-FR" w:eastAsia="en-US"/>
-        </w:rPr>
-      </w:pPr>
-    </w:p>
-    <w:p>
-      <w:pPr>
-        <w:pStyle w:val="Paragraphedeliste"/>
-        <w:rPr>
-          <w:lang w:val="fr-FR" w:eastAsia="en-US"/>
-        </w:rPr>
-      </w:pPr>
-      <w:r>
-        <w:rPr>
-          <w:lang w:val="fr-FR" w:eastAsia="en-US"/>
-        </w:rPr>
-        <w:t>Ces fonctions retournent chacune une liste de Médecins, et prennent des paramètres divers. Spring s’occupera de traduire le nom de la fonction en requête SQL, et de placer les paramètres comme convenu.</w:t>
-      </w:r>
-    </w:p>
-    <w:p>
-      <w:pPr>
-        <w:pStyle w:val="Paragraphedeliste"/>
-        <w:rPr>
-          <w:lang w:val="fr-FR" w:eastAsia="en-US"/>
-        </w:rPr>
-      </w:pPr>
-    </w:p>
-    <w:p>
-      <w:pPr>
-        <w:pStyle w:val="Paragraphedeliste"/>
-        <w:numPr>
-          <w:ilvl w:val="0"/>
-          <w:numId w:val="2"/>
-        </w:numPr>
-        <w:rPr>
-          <w:lang w:val="fr-FR" w:eastAsia="en-US"/>
-        </w:rPr>
-      </w:pPr>
-      <w:r>
-        <w:rPr>
-          <w:lang w:val="fr-FR" w:eastAsia="en-US"/>
-        </w:rPr>
-        <w:t>« Services » : dossier prenant en charge la mise en œuvre des opérations POST et PUT, et définissant certaines contraintes à ces requêtes.</w:t>
-      </w:r>
-    </w:p>
-    <w:p>
-      <w:pPr>
-        <w:pStyle w:val="Paragraphedeliste"/>
-        <w:rPr>
-          <w:lang w:val="fr-FR" w:eastAsia="en-US"/>
-        </w:rPr>
-      </w:pPr>
-    </w:p>
-    <w:p>
-      <w:pPr>
-        <w:pStyle w:val="Paragraphedeliste"/>
-        <w:numPr>
-          <w:ilvl w:val="0"/>
-          <w:numId w:val="2"/>
-        </w:numPr>
-        <w:rPr>
-          <w:lang w:val="fr-FR" w:eastAsia="en-US"/>
-        </w:rPr>
-      </w:pPr>
-      <w:r>
-        <w:rPr>
-          <w:lang w:val="fr-FR" w:eastAsia="en-US"/>
-        </w:rPr>
-        <w:t>« Controllers » : dossier permettant de « </w:t>
-      </w:r>
-      <w:r>
-        <w:rPr>
-          <w:lang w:val="fr-FR" w:eastAsia="en-US"/>
-        </w:rPr>
-        <w:t>mapper</w:t>
-      </w:r>
-      <w:r>
-        <w:rPr>
-          <w:lang w:val="fr-FR" w:eastAsia="en-US"/>
-        </w:rPr>
-        <w:t> » les requêtes, à savoir rattacher une action (GET, POST…) à un URL précis.</w:t>
-      </w:r>
-    </w:p>
-    <w:p>
-      <w:pPr>
-        <w:pStyle w:val="Paragraphedeliste"/>
-        <w:rPr>
-          <w:lang w:val="fr-FR" w:eastAsia="en-US"/>
-        </w:rPr>
-      </w:pPr>
-    </w:p>
-    <w:p>
-      <w:pPr>
-        <w:pStyle w:val="Paragraphedeliste"/>
-        <w:rPr>
-          <w:lang w:val="fr-FR" w:eastAsia="en-US"/>
-        </w:rPr>
-      </w:pPr>
-      <w:r>
-        <w:rPr>
-          <w:noProof/>
+        <w:rPr>
+          <w:lang w:val="fr-FR"/>
+        </w:rPr>
+      </w:pPr>
+    </w:p>
+    <w:p>
+      <w:pPr>
+        <w:rPr>
+          <w:lang w:val="fr-FR"/>
+        </w:rPr>
+      </w:pPr>
+    </w:p>
+    <w:p>
+      <w:pPr>
+        <w:rPr>
+          <w:lang w:val="fr-FR"/>
+        </w:rPr>
+      </w:pPr>
+      <w:r>
+        <w:rPr>
+          <w:lang w:val="fr-FR"/>
+        </w:rPr>
+        <w:t>L’avantage principal justifiant l’utilisation de cette méthode est la capacité à cumuler les rôles. On peut ainsi attribuer à chaque requête un ou plusieurs rôles, donnant à l’utilisateur l’autorisation d’effectuer ces requêtes.</w:t>
+      </w:r>
+    </w:p>
+    <w:p>
+      <w:pPr>
+        <w:rPr>
+          <w:lang w:val="fr-FR"/>
+        </w:rPr>
+      </w:pPr>
+      <w:r>
+        <w:rPr>
+          <w:lang w:val="fr-FR"/>
+        </w:rPr>
+        <w:t>Ainsi, un administrateur cumulera à la fois le rôle de membre (permettant de récolter les données), mais aussi le rôle d’administrateur (permettant de modifier les données).</w:t>
+      </w:r>
+      <w:r>
+        <w:rPr>
+          <w:lang w:val="fr-FR"/>
+        </w:rPr>
+        <w:t xml:space="preserve"> Cette solution permet également l’ajout de rôles et de fonctionnalités rapidement, ce qui représente un fort avantage en cas d’évolution future de l’application.</w:t>
+      </w:r>
+    </w:p>
+    <w:p>
+      <w:pPr>
+        <w:rPr>
+          <w:lang w:val="fr-FR"/>
+        </w:rPr>
+      </w:pPr>
+      <w:r>
+        <w:rPr>
+          <w:lang w:val="fr-FR"/>
+        </w:rPr>
+        <w:t>Exemple d’instanciation d’utilisateurs, et des rôles qui leur seront attribués (ces derniers sont créés par défaut à chaque lancement d’application).</w:t>
+      </w:r>
+    </w:p>
+    <w:p>
+      <w:pPr>
+        <w:rPr>
+          <w:lang w:val="fr-FR"/>
+        </w:rPr>
+      </w:pPr>
+      <w:r>
+        <w:rPr>
+          <w:lang w:val="fr-FR"/>
         </w:rPr>
         <w:drawing>
-          <wp:inline distT="0" distB="0" distL="0" distR="0" wp14:anchorId="5304E728" wp14:editId="07409B5E">
-            <wp:extent cx="5295666" cy="732804"/>
-            <wp:effectExtent l="0" t="0" r="635" b="0"/>
-            <wp:docPr id="5" name="Image 5" descr="Une image contenant texte&#10;&#10;Description générée automatiquement"/>
+          <wp:inline distT="0" distB="0" distL="0" distR="0" wp14:anchorId="29D86662" wp14:editId="4E823768">
+            <wp:extent cx="5731510" cy="2393315"/>
+            <wp:effectExtent l="0" t="0" r="2540" b="6985"/>
+            <wp:docPr id="11" name="Image 11" descr="Une image contenant texte&#10;&#10;Description générée automatiquement"/>
             <wp:cNvGraphicFramePr>
               <a:graphicFrameLocks xmlns:a="http://schemas.openxmlformats.org/drawingml/2006/main" noChangeAspect="1"/>
             </wp:cNvGraphicFramePr>
@@ -1779,7 +1526,7 @@
               <a:graphicData uri="http://schemas.openxmlformats.org/drawingml/2006/picture">
                 <pic:pic xmlns:pic="http://schemas.openxmlformats.org/drawingml/2006/picture">
                   <pic:nvPicPr>
-                    <pic:cNvPr id="5" name="Image 5" descr="Une image contenant texte&#10;&#10;Description générée automatiquement"/>
+                    <pic:cNvPr id="11" name="Image 11" descr="Une image contenant texte&#10;&#10;Description générée automatiquement"/>
                     <pic:cNvPicPr/>
                   </pic:nvPicPr>
                   <pic:blipFill>
@@ -1791,7 +1538,7 @@
                   <pic:spPr>
                     <a:xfrm>
                       <a:off x="0" y="0"/>
-                      <a:ext cx="5319406" cy="736089"/>
+                      <a:ext cx="5731510" cy="2393315"/>
                     </a:xfrm>
                     <a:prstGeom prst="rect">
                       <a:avLst/>
@@ -1806,97 +1553,33 @@
     </w:p>
     <w:p>
       <w:pPr>
-        <w:pStyle w:val="Paragraphedeliste"/>
-        <w:rPr>
-          <w:lang w:val="fr-FR" w:eastAsia="en-US"/>
-        </w:rPr>
-      </w:pPr>
-    </w:p>
-    <w:p>
-      <w:pPr>
-        <w:pStyle w:val="Paragraphedeliste"/>
-        <w:rPr>
-          <w:lang w:val="fr-FR" w:eastAsia="en-US"/>
-        </w:rPr>
-      </w:pPr>
-      <w:r>
-        <w:rPr>
-          <w:lang w:val="fr-FR" w:eastAsia="en-US"/>
-        </w:rPr>
-        <w:t>Cette requête permet de récupérer les médecins par leur nom en fonction du paramètre qui est passé. Cette requête possède donc un Mapping qui devra être utilisé afin d’appeler cette fonction et de récupérer les informations depuis l’API.</w:t>
-      </w:r>
-    </w:p>
-    <w:p>
-      <w:pPr>
-        <w:pStyle w:val="Paragraphedeliste"/>
-        <w:rPr>
-          <w:lang w:val="fr-FR" w:eastAsia="en-US"/>
-        </w:rPr>
-      </w:pPr>
-    </w:p>
-    <w:p>
-      <w:pPr>
-        <w:rPr>
-          <w:lang w:val="fr-FR" w:eastAsia="en-US"/>
-        </w:rPr>
-      </w:pPr>
-      <w:r>
-        <w:rPr>
-          <w:lang w:val="fr-FR" w:eastAsia="en-US"/>
-        </w:rPr>
-        <w:t>L’API passera ces données au format JSON, format facilitant le transport et la manipulation de données depuis une API ou une application vers une autre.</w:t>
-      </w:r>
-    </w:p>
-    <w:p>
-      <w:pPr>
-        <w:rPr>
-          <w:lang w:val="fr-FR" w:eastAsia="en-US"/>
-        </w:rPr>
-      </w:pPr>
-    </w:p>
-    <w:p>
-      <w:pPr>
-        <w:rPr>
-          <w:lang w:val="fr-FR" w:eastAsia="en-US"/>
-        </w:rPr>
-      </w:pPr>
-    </w:p>
-    <w:p>
-      <w:pPr>
-        <w:rPr>
-          <w:lang w:val="fr-FR" w:eastAsia="en-US"/>
-        </w:rPr>
-      </w:pPr>
-    </w:p>
-    <w:p>
-      <w:pPr>
-        <w:rPr>
-          <w:lang w:val="fr-FR" w:eastAsia="en-US"/>
-        </w:rPr>
-      </w:pPr>
-      <w:r>
-        <w:rPr>
-          <w:lang w:val="fr-FR" w:eastAsia="en-US"/>
+        <w:rPr>
+          <w:lang w:val="fr-FR"/>
+        </w:rPr>
+      </w:pPr>
+      <w:r>
+        <w:rPr>
+          <w:lang w:val="fr-FR"/>
         </w:rPr>
         <w:lastRenderedPageBreak/>
-        <w:t>L’application Flutter devra donc récupérer ses informations JSON et les convertir en objet Dart.</w:t>
-      </w:r>
-    </w:p>
-    <w:p>
-      <w:pPr>
-        <w:rPr>
-          <w:lang w:val="fr-FR" w:eastAsia="en-US"/>
-        </w:rPr>
-      </w:pPr>
-      <w:r>
-        <w:rPr>
-          <w:noProof/>
+        <w:t xml:space="preserve">On attribue, comme mentionné précédemment, le rôle d’administrateur ET de membre au second utilisateur. Ce dernier pourra effectuer l’ensemble des opérations qui sont définies dans le fichier de configuration de l’authentification Spring : </w:t>
+      </w:r>
+    </w:p>
+    <w:p>
+      <w:pPr>
+        <w:rPr>
+          <w:lang w:val="fr-FR"/>
+        </w:rPr>
+      </w:pPr>
+      <w:r>
+        <w:rPr>
+          <w:lang w:val="fr-FR"/>
         </w:rPr>
         <w:drawing>
-          <wp:inline distT="0" distB="0" distL="0" distR="0" wp14:anchorId="5586096B" wp14:editId="1224332D">
-            <wp:extent cx="2238375" cy="1962150"/>
-            <wp:effectExtent l="0" t="0" r="9525" b="0"/>
-            <wp:docPr id="6" name="Image 6" descr="Une image contenant texte&#10;&#10;Description générée automatiquement"/>
+          <wp:inline distT="0" distB="0" distL="0" distR="0" wp14:anchorId="0F6E8C7F" wp14:editId="1752D741">
+            <wp:extent cx="5731510" cy="3180080"/>
+            <wp:effectExtent l="0" t="0" r="2540" b="1270"/>
+            <wp:docPr id="12" name="Image 12" descr="Une image contenant texte&#10;&#10;Description générée automatiquement"/>
             <wp:cNvGraphicFramePr>
               <a:graphicFrameLocks xmlns:a="http://schemas.openxmlformats.org/drawingml/2006/main" noChangeAspect="1"/>
             </wp:cNvGraphicFramePr>
@@ -1904,7 +1587,7 @@
               <a:graphicData uri="http://schemas.openxmlformats.org/drawingml/2006/picture">
                 <pic:pic xmlns:pic="http://schemas.openxmlformats.org/drawingml/2006/picture">
                   <pic:nvPicPr>
-                    <pic:cNvPr id="6" name="Image 6" descr="Une image contenant texte&#10;&#10;Description générée automatiquement"/>
+                    <pic:cNvPr id="12" name="Image 12" descr="Une image contenant texte&#10;&#10;Description générée automatiquement"/>
                     <pic:cNvPicPr/>
                   </pic:nvPicPr>
                   <pic:blipFill>
@@ -1916,7 +1599,7 @@
                   <pic:spPr>
                     <a:xfrm>
                       <a:off x="0" y="0"/>
-                      <a:ext cx="2238375" cy="1962150"/>
+                      <a:ext cx="5731510" cy="3180080"/>
                     </a:xfrm>
                     <a:prstGeom prst="rect">
                       <a:avLst/>
@@ -1932,44 +1615,316 @@
     <w:p>
       <w:pPr>
         <w:rPr>
-          <w:lang w:val="fr-FR" w:eastAsia="en-US"/>
-        </w:rPr>
-      </w:pPr>
-      <w:r>
-        <w:rPr>
-          <w:lang w:val="fr-FR" w:eastAsia="en-US"/>
-        </w:rPr>
-        <w:t>Un dossier d’entités, à la même manière que l’API, permet de définir l’ensemble des classes objets.</w:t>
-      </w:r>
-    </w:p>
-    <w:p>
-      <w:pPr>
-        <w:rPr>
-          <w:lang w:val="fr-FR" w:eastAsia="en-US"/>
-        </w:rPr>
-      </w:pPr>
-      <w:r>
-        <w:rPr>
-          <w:lang w:val="fr-FR" w:eastAsia="en-US"/>
-        </w:rPr>
-        <w:t>Les fichiers comprenant un « .g » sont dédiés à la transformation des données, que ça soit d’un fichier JSON à un objet, ou d’un objet à un JSON afin de la faire parvenir à l’API.</w:t>
-      </w:r>
-    </w:p>
-    <w:p>
-      <w:pPr>
-        <w:rPr>
-          <w:lang w:val="fr-FR" w:eastAsia="en-US"/>
-        </w:rPr>
-      </w:pPr>
-      <w:r>
-        <w:rPr>
-          <w:noProof/>
+          <w:lang w:val="fr-FR"/>
+        </w:rPr>
+      </w:pPr>
+      <w:r>
+        <w:rPr>
+          <w:lang w:val="fr-FR"/>
+        </w:rPr>
+        <w:t>L’autorisation se base sur un critère d’autorité. Ainsi, chaque requête, exceptés celles liées à la connexion (première ligne de code) nécessitera un rôle précis afin d’être appelée.</w:t>
+      </w:r>
+    </w:p>
+    <w:p>
+      <w:pPr>
+        <w:rPr>
+          <w:lang w:val="fr-FR"/>
+        </w:rPr>
+      </w:pPr>
+    </w:p>
+    <w:p>
+      <w:pPr>
+        <w:rPr>
+          <w:lang w:val="fr-FR"/>
+        </w:rPr>
+      </w:pPr>
+    </w:p>
+    <w:p>
+      <w:pPr>
+        <w:rPr>
+          <w:lang w:val="fr-FR"/>
+        </w:rPr>
+      </w:pPr>
+    </w:p>
+    <w:p>
+      <w:pPr>
+        <w:rPr>
+          <w:lang w:val="fr-FR"/>
+        </w:rPr>
+      </w:pPr>
+    </w:p>
+    <w:p>
+      <w:pPr>
+        <w:rPr>
+          <w:lang w:val="fr-FR"/>
+        </w:rPr>
+      </w:pPr>
+    </w:p>
+    <w:p>
+      <w:pPr>
+        <w:rPr>
+          <w:lang w:val="fr-FR"/>
+        </w:rPr>
+      </w:pPr>
+    </w:p>
+    <w:p>
+      <w:pPr>
+        <w:rPr>
+          <w:lang w:val="fr-FR"/>
+        </w:rPr>
+      </w:pPr>
+    </w:p>
+    <w:p>
+      <w:pPr>
+        <w:rPr>
+          <w:lang w:val="fr-FR"/>
+        </w:rPr>
+      </w:pPr>
+    </w:p>
+    <w:p>
+      <w:pPr>
+        <w:rPr>
+          <w:lang w:val="fr-FR"/>
+        </w:rPr>
+      </w:pPr>
+    </w:p>
+    <w:p>
+      <w:pPr>
+        <w:rPr>
+          <w:lang w:val="fr-FR"/>
+        </w:rPr>
+      </w:pPr>
+    </w:p>
+    <w:p>
+      <w:pPr>
+        <w:rPr>
+          <w:lang w:val="fr-FR"/>
+        </w:rPr>
+      </w:pPr>
+    </w:p>
+    <w:p>
+      <w:pPr>
+        <w:rPr>
+          <w:lang w:val="fr-FR"/>
+        </w:rPr>
+      </w:pPr>
+    </w:p>
+    <w:p>
+      <w:pPr>
+        <w:rPr>
+          <w:lang w:val="fr-FR"/>
+        </w:rPr>
+      </w:pPr>
+    </w:p>
+    <w:p>
+      <w:pPr>
+        <w:rPr>
+          <w:lang w:val="fr-FR"/>
+        </w:rPr>
+      </w:pPr>
+    </w:p>
+    <w:p>
+      <w:pPr>
+        <w:pStyle w:val="Titre2"/>
+      </w:pPr>
+      <w:bookmarkStart w:id="2" w:name="_Toc98921231"/>
+      <w:r>
+        <w:lastRenderedPageBreak/>
+        <w:t xml:space="preserve">Architecture et méthodes </w:t>
+      </w:r>
+      <w:bookmarkEnd w:id="2"/>
+      <w:r>
+        <w:t>sélectionnées</w:t>
+      </w:r>
+    </w:p>
+    <w:p>
+      <w:pPr>
+        <w:rPr>
+          <w:lang w:val="fr-FR"/>
+        </w:rPr>
+      </w:pPr>
+      <w:r>
+        <w:rPr>
+          <w:lang w:val="fr-FR"/>
+        </w:rPr>
+        <w:t>Le projet sera décomposé en deux parties distinctes, à savoir :</w:t>
+      </w:r>
+    </w:p>
+    <w:p>
+      <w:pPr>
+        <w:pStyle w:val="Paragraphedeliste"/>
+        <w:numPr>
+          <w:ilvl w:val="0"/>
+          <w:numId w:val="2"/>
+        </w:numPr>
+        <w:rPr>
+          <w:lang w:val="fr-FR"/>
+        </w:rPr>
+      </w:pPr>
+      <w:r>
+        <w:rPr>
+          <w:lang w:val="fr-FR"/>
+        </w:rPr>
+        <w:t>Une « API », permettant de fournir et traiter les données qu’elle collecte et fournit</w:t>
+      </w:r>
+    </w:p>
+    <w:p>
+      <w:pPr>
+        <w:pStyle w:val="Paragraphedeliste"/>
+        <w:numPr>
+          <w:ilvl w:val="0"/>
+          <w:numId w:val="2"/>
+        </w:numPr>
+        <w:rPr>
+          <w:lang w:val="fr-FR"/>
+        </w:rPr>
+      </w:pPr>
+      <w:r>
+        <w:rPr>
+          <w:lang w:val="fr-FR"/>
+        </w:rPr>
+        <w:t>Un « Client lourd », permettant aux utilisateurs d’exploiter les données provenant de l’API, et de mener à bien leur mission de maintenance.</w:t>
+      </w:r>
+    </w:p>
+    <w:p>
+      <w:pPr>
+        <w:rPr>
+          <w:lang w:val="fr-FR"/>
+        </w:rPr>
+      </w:pPr>
+    </w:p>
+    <w:p>
+      <w:pPr>
+        <w:pStyle w:val="Titre2"/>
+      </w:pPr>
+      <w:bookmarkStart w:id="3" w:name="_Toc88040297"/>
+      <w:r>
+        <w:t>Technologies utilisées</w:t>
+      </w:r>
+      <w:bookmarkEnd w:id="3"/>
+      <w:r>
+        <w:t xml:space="preserve"> </w:t>
+      </w:r>
+    </w:p>
+    <w:p>
+      <w:pPr>
+        <w:rPr>
+          <w:lang w:val="fr-FR" w:eastAsia="en-US"/>
+        </w:rPr>
+      </w:pPr>
+      <w:r>
+        <w:rPr>
+          <w:lang w:val="fr-FR" w:eastAsia="en-US"/>
+        </w:rPr>
+        <w:t>L’API sera conçue en Java, un langage orienté objet, et ce au travers du cadriciel « Spring Boot », simplifiant grandement la mise en place d’API par rapport au langage natif.</w:t>
+      </w:r>
+    </w:p>
+    <w:p>
+      <w:pPr>
+        <w:rPr>
+          <w:lang w:val="fr-FR" w:eastAsia="en-US"/>
+        </w:rPr>
+      </w:pPr>
+      <w:r>
+        <w:rPr>
+          <w:lang w:val="fr-FR" w:eastAsia="en-US"/>
+        </w:rPr>
+        <w:t xml:space="preserve">L’application mobile sera, quant à elle, conçue en « Flutter ». Flutter est un cadriciel basé sur le langage objet Dart, et va compiler </w:t>
+      </w:r>
+      <w:r>
+        <w:rPr>
+          <w:lang w:val="fr-FR" w:eastAsia="en-US"/>
+        </w:rPr>
+        <w:t>ce code en Kotlin, qui est le langage utilisé pour les applications mobiles visant Android.</w:t>
+      </w:r>
+    </w:p>
+    <w:p>
+      <w:pPr>
+        <w:rPr>
+          <w:lang w:val="fr-FR" w:eastAsia="en-US"/>
+        </w:rPr>
+      </w:pPr>
+    </w:p>
+    <w:p>
+      <w:pPr>
+        <w:pStyle w:val="Titre2"/>
+      </w:pPr>
+      <w:r>
+        <w:t>Architecture</w:t>
+      </w:r>
+    </w:p>
+    <w:p>
+      <w:pPr>
+        <w:rPr>
+          <w:lang w:val="fr-FR" w:eastAsia="en-US"/>
+        </w:rPr>
+      </w:pPr>
+      <w:r>
+        <w:rPr>
+          <w:lang w:val="fr-FR" w:eastAsia="en-US"/>
+        </w:rPr>
+        <w:t xml:space="preserve">L’API suivra une architecture « Controller-Service-Repository », qui servira à découper l’application efficacement, et à l’organiser de manière convenable. </w:t>
+      </w:r>
+    </w:p>
+    <w:p>
+      <w:pPr>
+        <w:rPr>
+          <w:lang w:val="fr-FR" w:eastAsia="en-US"/>
+        </w:rPr>
+      </w:pPr>
+    </w:p>
+    <w:p>
+      <w:pPr>
+        <w:rPr>
+          <w:lang w:val="fr-FR" w:eastAsia="en-US"/>
+        </w:rPr>
+      </w:pPr>
+      <w:r>
+        <w:rPr>
+          <w:lang w:val="fr-FR" w:eastAsia="en-US"/>
+        </w:rPr>
+        <w:t>L’</w:t>
+      </w:r>
+      <w:r>
+        <w:rPr>
+          <w:lang w:val="fr-FR" w:eastAsia="en-US"/>
+        </w:rPr>
+        <w:t>API</w:t>
+      </w:r>
+      <w:r>
+        <w:rPr>
+          <w:lang w:val="fr-FR" w:eastAsia="en-US"/>
+        </w:rPr>
+        <w:t xml:space="preserve"> sera ainsi principalement décomposée en </w:t>
+      </w:r>
+      <w:r>
+        <w:rPr>
+          <w:lang w:val="fr-FR" w:eastAsia="en-US"/>
+        </w:rPr>
+        <w:t>6</w:t>
+      </w:r>
+      <w:r>
+        <w:rPr>
+          <w:lang w:val="fr-FR" w:eastAsia="en-US"/>
+        </w:rPr>
+        <w:t xml:space="preserve"> dossiers :</w:t>
+      </w:r>
+    </w:p>
+    <w:p>
+      <w:pPr>
+        <w:rPr>
+          <w:lang w:val="fr-FR" w:eastAsia="en-US"/>
+        </w:rPr>
+      </w:pPr>
+      <w:r>
+        <w:rPr>
+          <w:lang w:val="fr-FR" w:eastAsia="en-US"/>
         </w:rPr>
         <w:drawing>
-          <wp:inline distT="0" distB="0" distL="0" distR="0" wp14:anchorId="65615B4F" wp14:editId="283C6145">
-            <wp:extent cx="4291509" cy="2113899"/>
-            <wp:effectExtent l="0" t="0" r="0" b="1270"/>
-            <wp:docPr id="7" name="Image 7" descr="Une image contenant texte&#10;&#10;Description générée automatiquement"/>
+          <wp:inline distT="0" distB="0" distL="0" distR="0" wp14:anchorId="6A63A5A7" wp14:editId="2D6DE3E3">
+            <wp:extent cx="2349500" cy="2225479"/>
+            <wp:effectExtent l="0" t="0" r="0" b="3810"/>
+            <wp:docPr id="13" name="Image 13" descr="Une image contenant texte, équipement électronique, capture d’écran&#10;&#10;Description générée automatiquement"/>
             <wp:cNvGraphicFramePr>
               <a:graphicFrameLocks xmlns:a="http://schemas.openxmlformats.org/drawingml/2006/main" noChangeAspect="1"/>
             </wp:cNvGraphicFramePr>
@@ -1977,7 +1932,7 @@
               <a:graphicData uri="http://schemas.openxmlformats.org/drawingml/2006/picture">
                 <pic:pic xmlns:pic="http://schemas.openxmlformats.org/drawingml/2006/picture">
                   <pic:nvPicPr>
-                    <pic:cNvPr id="7" name="Image 7" descr="Une image contenant texte&#10;&#10;Description générée automatiquement"/>
+                    <pic:cNvPr id="13" name="Image 13" descr="Une image contenant texte, équipement électronique, capture d’écran&#10;&#10;Description générée automatiquement"/>
                     <pic:cNvPicPr/>
                   </pic:nvPicPr>
                   <pic:blipFill>
@@ -1989,7 +1944,7 @@
                   <pic:spPr>
                     <a:xfrm>
                       <a:off x="0" y="0"/>
-                      <a:ext cx="4295292" cy="2115763"/>
+                      <a:ext cx="2356297" cy="2231917"/>
                     </a:xfrm>
                     <a:prstGeom prst="rect">
                       <a:avLst/>
@@ -2004,26 +1959,116 @@
     </w:p>
     <w:p>
       <w:pPr>
-        <w:rPr>
-          <w:lang w:val="fr-FR" w:eastAsia="en-US"/>
-        </w:rPr>
-      </w:pPr>
-    </w:p>
-    <w:p>
-      <w:pPr>
-        <w:rPr>
-          <w:lang w:val="fr-FR" w:eastAsia="en-US"/>
-        </w:rPr>
-      </w:pPr>
-      <w:r>
-        <w:rPr>
-          <w:lang w:val="fr-FR" w:eastAsia="en-US"/>
-        </w:rPr>
-        <w:t>L’application comportera un second dossier essentiel à la récupération des données : le dossier « service ».</w:t>
-      </w:r>
-    </w:p>
-    <w:p>
-      <w:pPr>
+        <w:pStyle w:val="Paragraphedeliste"/>
+        <w:numPr>
+          <w:ilvl w:val="0"/>
+          <w:numId w:val="2"/>
+        </w:numPr>
+        <w:rPr>
+          <w:lang w:val="fr-FR" w:eastAsia="en-US"/>
+        </w:rPr>
+      </w:pPr>
+      <w:r>
+        <w:rPr>
+          <w:lang w:val="fr-FR" w:eastAsia="en-US"/>
+        </w:rPr>
+        <w:t xml:space="preserve">« Entities » : dossier regroupant les classes objet de l’API. </w:t>
+      </w:r>
+      <w:r>
+        <w:rPr>
+          <w:lang w:val="fr-FR" w:eastAsia="en-US"/>
+        </w:rPr>
+        <w:t>Spring Boot se base sur ce</w:t>
+      </w:r>
+      <w:r>
+        <w:rPr>
+          <w:lang w:val="fr-FR" w:eastAsia="en-US"/>
+        </w:rPr>
+        <w:t>s entités pour construire de lui-même le squelette de la base de données (tables, contraintes et jointures).</w:t>
+      </w:r>
+    </w:p>
+    <w:p>
+      <w:pPr>
+        <w:pStyle w:val="Paragraphedeliste"/>
+        <w:rPr>
+          <w:lang w:val="fr-FR" w:eastAsia="en-US"/>
+        </w:rPr>
+      </w:pPr>
+    </w:p>
+    <w:p>
+      <w:pPr>
+        <w:pStyle w:val="Paragraphedeliste"/>
+        <w:rPr>
+          <w:lang w:val="fr-FR" w:eastAsia="en-US"/>
+        </w:rPr>
+      </w:pPr>
+    </w:p>
+    <w:p>
+      <w:pPr>
+        <w:pStyle w:val="Paragraphedeliste"/>
+        <w:rPr>
+          <w:lang w:val="fr-FR" w:eastAsia="en-US"/>
+        </w:rPr>
+      </w:pPr>
+    </w:p>
+    <w:p>
+      <w:pPr>
+        <w:pStyle w:val="Paragraphedeliste"/>
+        <w:rPr>
+          <w:lang w:val="fr-FR" w:eastAsia="en-US"/>
+        </w:rPr>
+      </w:pPr>
+    </w:p>
+    <w:p>
+      <w:pPr>
+        <w:pStyle w:val="Paragraphedeliste"/>
+        <w:rPr>
+          <w:lang w:val="fr-FR" w:eastAsia="en-US"/>
+        </w:rPr>
+      </w:pPr>
+    </w:p>
+    <w:p>
+      <w:pPr>
+        <w:pStyle w:val="Paragraphedeliste"/>
+        <w:numPr>
+          <w:ilvl w:val="0"/>
+          <w:numId w:val="2"/>
+        </w:numPr>
+        <w:rPr>
+          <w:lang w:val="fr-FR" w:eastAsia="en-US"/>
+        </w:rPr>
+      </w:pPr>
+      <w:r>
+        <w:rPr>
+          <w:lang w:val="fr-FR" w:eastAsia="en-US"/>
+        </w:rPr>
+        <w:lastRenderedPageBreak/>
+        <w:t xml:space="preserve">« Repositories » : Ce dossier contient l’ensemble des requêtes </w:t>
+      </w:r>
+      <w:r>
+        <w:rPr>
+          <w:lang w:val="fr-FR" w:eastAsia="en-US"/>
+        </w:rPr>
+        <w:t>SQL de sélection et de suppression qui seront effectuées. Elles sont définies par des méthodes spécifiques à Spring Boot, et seront donc des fonctions Java qui seront traduites en SQL par le cadriciel.</w:t>
+      </w:r>
+    </w:p>
+    <w:p>
+      <w:pPr>
+        <w:pStyle w:val="Paragraphedeliste"/>
+        <w:rPr>
+          <w:lang w:val="fr-FR" w:eastAsia="en-US"/>
+        </w:rPr>
+      </w:pPr>
+      <w:r>
+        <w:rPr>
+          <w:lang w:val="fr-FR" w:eastAsia="en-US"/>
+        </w:rPr>
+        <w:t>Exemple :</w:t>
+      </w:r>
+    </w:p>
+    <w:p>
+      <w:pPr>
+        <w:pStyle w:val="Paragraphedeliste"/>
         <w:rPr>
           <w:lang w:val="fr-FR" w:eastAsia="en-US"/>
         </w:rPr>
@@ -2033,10 +2078,10 @@
           <w:noProof/>
         </w:rPr>
         <w:drawing>
-          <wp:inline distT="0" distB="0" distL="0" distR="0" wp14:anchorId="52BDA392" wp14:editId="5038FF24">
-            <wp:extent cx="2438400" cy="1076325"/>
-            <wp:effectExtent l="0" t="0" r="0" b="9525"/>
-            <wp:docPr id="8" name="Image 8"/>
+          <wp:inline distT="0" distB="0" distL="0" distR="0" wp14:anchorId="5E64485B" wp14:editId="647FAF9F">
+            <wp:extent cx="4179313" cy="427187"/>
+            <wp:effectExtent l="0" t="0" r="0" b="0"/>
+            <wp:docPr id="3" name="Image 3"/>
             <wp:cNvGraphicFramePr>
               <a:graphicFrameLocks xmlns:a="http://schemas.openxmlformats.org/drawingml/2006/main" noChangeAspect="1"/>
             </wp:cNvGraphicFramePr>
@@ -2056,6 +2101,1991 @@
                   <pic:spPr>
                     <a:xfrm>
                       <a:off x="0" y="0"/>
+                      <a:ext cx="4255011" cy="434924"/>
+                    </a:xfrm>
+                    <a:prstGeom prst="rect">
+                      <a:avLst/>
+                    </a:prstGeom>
+                  </pic:spPr>
+                </pic:pic>
+              </a:graphicData>
+            </a:graphic>
+          </wp:inline>
+        </w:drawing>
+      </w:r>
+    </w:p>
+    <w:p>
+      <w:pPr>
+        <w:pStyle w:val="Paragraphedeliste"/>
+        <w:rPr>
+          <w:lang w:val="fr-FR" w:eastAsia="en-US"/>
+        </w:rPr>
+      </w:pPr>
+    </w:p>
+    <w:p>
+      <w:pPr>
+        <w:pStyle w:val="Paragraphedeliste"/>
+        <w:rPr>
+          <w:lang w:val="fr-FR" w:eastAsia="en-US"/>
+        </w:rPr>
+      </w:pPr>
+      <w:r>
+        <w:rPr>
+          <w:lang w:val="fr-FR" w:eastAsia="en-US"/>
+        </w:rPr>
+        <w:t>Ces fonctions retournent chacune une liste de Médecins, et prennent des paramètres divers. Spring s’occupera de traduire le nom de la fonction en requête SQL, et de placer les paramètres comme convenu.</w:t>
+      </w:r>
+    </w:p>
+    <w:p>
+      <w:pPr>
+        <w:pStyle w:val="Paragraphedeliste"/>
+        <w:rPr>
+          <w:lang w:val="fr-FR" w:eastAsia="en-US"/>
+        </w:rPr>
+      </w:pPr>
+    </w:p>
+    <w:p>
+      <w:pPr>
+        <w:pStyle w:val="Paragraphedeliste"/>
+        <w:numPr>
+          <w:ilvl w:val="0"/>
+          <w:numId w:val="2"/>
+        </w:numPr>
+        <w:rPr>
+          <w:lang w:val="fr-FR" w:eastAsia="en-US"/>
+        </w:rPr>
+      </w:pPr>
+      <w:r>
+        <w:rPr>
+          <w:lang w:val="fr-FR" w:eastAsia="en-US"/>
+        </w:rPr>
+        <w:t>« Services » : dossier prenant en charge la mise en œuvre des opérations POST et PUT, et définissant certaines contraintes à ces requêtes.</w:t>
+      </w:r>
+    </w:p>
+    <w:p>
+      <w:pPr>
+        <w:pStyle w:val="Paragraphedeliste"/>
+        <w:rPr>
+          <w:lang w:val="fr-FR" w:eastAsia="en-US"/>
+        </w:rPr>
+      </w:pPr>
+    </w:p>
+    <w:p>
+      <w:pPr>
+        <w:pStyle w:val="Paragraphedeliste"/>
+        <w:numPr>
+          <w:ilvl w:val="0"/>
+          <w:numId w:val="2"/>
+        </w:numPr>
+        <w:rPr>
+          <w:lang w:val="fr-FR" w:eastAsia="en-US"/>
+        </w:rPr>
+      </w:pPr>
+      <w:r>
+        <w:rPr>
+          <w:lang w:val="fr-FR" w:eastAsia="en-US"/>
+        </w:rPr>
+        <w:t>« Controllers » : dossier permettant de « </w:t>
+      </w:r>
+      <w:r>
+        <w:rPr>
+          <w:lang w:val="fr-FR" w:eastAsia="en-US"/>
+        </w:rPr>
+        <w:t>mapper</w:t>
+      </w:r>
+      <w:r>
+        <w:rPr>
+          <w:lang w:val="fr-FR" w:eastAsia="en-US"/>
+        </w:rPr>
+        <w:t> » les requêtes, à savoir rattacher une action (GET, POST…) à un URL précis.</w:t>
+      </w:r>
+    </w:p>
+    <w:p>
+      <w:pPr>
+        <w:pStyle w:val="Paragraphedeliste"/>
+        <w:rPr>
+          <w:lang w:val="fr-FR" w:eastAsia="en-US"/>
+        </w:rPr>
+      </w:pPr>
+    </w:p>
+    <w:p>
+      <w:pPr>
+        <w:pStyle w:val="Paragraphedeliste"/>
+        <w:rPr>
+          <w:lang w:val="fr-FR" w:eastAsia="en-US"/>
+        </w:rPr>
+      </w:pPr>
+      <w:r>
+        <w:rPr>
+          <w:noProof/>
+        </w:rPr>
+        <w:drawing>
+          <wp:inline distT="0" distB="0" distL="0" distR="0" wp14:anchorId="5304E728" wp14:editId="07409B5E">
+            <wp:extent cx="5295666" cy="732804"/>
+            <wp:effectExtent l="0" t="0" r="635" b="0"/>
+            <wp:docPr id="5" name="Image 5" descr="Une image contenant texte&#10;&#10;Description générée automatiquement"/>
+            <wp:cNvGraphicFramePr>
+              <a:graphicFrameLocks xmlns:a="http://schemas.openxmlformats.org/drawingml/2006/main" noChangeAspect="1"/>
+            </wp:cNvGraphicFramePr>
+            <a:graphic xmlns:a="http://schemas.openxmlformats.org/drawingml/2006/main">
+              <a:graphicData uri="http://schemas.openxmlformats.org/drawingml/2006/picture">
+                <pic:pic xmlns:pic="http://schemas.openxmlformats.org/drawingml/2006/picture">
+                  <pic:nvPicPr>
+                    <pic:cNvPr id="5" name="Image 5" descr="Une image contenant texte&#10;&#10;Description générée automatiquement"/>
+                    <pic:cNvPicPr/>
+                  </pic:nvPicPr>
+                  <pic:blipFill>
+                    <a:blip r:embed="rId15"/>
+                    <a:stretch>
+                      <a:fillRect/>
+                    </a:stretch>
+                  </pic:blipFill>
+                  <pic:spPr>
+                    <a:xfrm>
+                      <a:off x="0" y="0"/>
+                      <a:ext cx="5319406" cy="736089"/>
+                    </a:xfrm>
+                    <a:prstGeom prst="rect">
+                      <a:avLst/>
+                    </a:prstGeom>
+                  </pic:spPr>
+                </pic:pic>
+              </a:graphicData>
+            </a:graphic>
+          </wp:inline>
+        </w:drawing>
+      </w:r>
+    </w:p>
+    <w:p>
+      <w:pPr>
+        <w:pStyle w:val="Paragraphedeliste"/>
+        <w:rPr>
+          <w:lang w:val="fr-FR" w:eastAsia="en-US"/>
+        </w:rPr>
+      </w:pPr>
+    </w:p>
+    <w:p>
+      <w:pPr>
+        <w:pStyle w:val="Paragraphedeliste"/>
+        <w:rPr>
+          <w:lang w:val="fr-FR" w:eastAsia="en-US"/>
+        </w:rPr>
+      </w:pPr>
+      <w:r>
+        <w:rPr>
+          <w:lang w:val="fr-FR" w:eastAsia="en-US"/>
+        </w:rPr>
+        <w:t>Cette requête permet de récupérer les médecins par leur nom en fonction du paramètre qui est passé. Cette requête possède donc un Mapping qui devra être utilisé afin d’appeler cette fonction et de récupérer les informations depuis l’API.</w:t>
+      </w:r>
+    </w:p>
+    <w:p>
+      <w:pPr>
+        <w:pStyle w:val="Paragraphedeliste"/>
+        <w:rPr>
+          <w:lang w:val="fr-FR" w:eastAsia="en-US"/>
+        </w:rPr>
+      </w:pPr>
+    </w:p>
+    <w:p>
+      <w:pPr>
+        <w:pStyle w:val="Paragraphedeliste"/>
+        <w:numPr>
+          <w:ilvl w:val="0"/>
+          <w:numId w:val="2"/>
+        </w:numPr>
+        <w:rPr>
+          <w:lang w:val="fr-FR" w:eastAsia="en-US"/>
+        </w:rPr>
+      </w:pPr>
+      <w:r>
+        <w:rPr>
+          <w:lang w:val="fr-FR" w:eastAsia="en-US"/>
+        </w:rPr>
+        <w:t>« Security » : Ce document contient le fichier de configuration dédié à la dépendance « Spring boot security », qui permet la mise en place d’authentification et d’autorisation lors de l’accès aux requêtes.</w:t>
+      </w:r>
+      <w:r>
+        <w:rPr>
+          <w:lang w:val="fr-FR" w:eastAsia="en-US"/>
+        </w:rPr>
+        <w:t xml:space="preserve"> Ce fichier contiendra l’ensemble des modalités permettant de définir ces critères et contraintes d’accès aux requêtes.</w:t>
+      </w:r>
+    </w:p>
+    <w:p>
+      <w:pPr>
+        <w:pStyle w:val="Paragraphedeliste"/>
+        <w:rPr>
+          <w:lang w:val="fr-FR" w:eastAsia="en-US"/>
+        </w:rPr>
+      </w:pPr>
+      <w:r>
+        <w:rPr>
+          <w:lang w:val="fr-FR" w:eastAsia="en-US"/>
+        </w:rPr>
+        <w:drawing>
+          <wp:inline distT="0" distB="0" distL="0" distR="0" wp14:anchorId="51BB7640" wp14:editId="16357091">
+            <wp:extent cx="4428592" cy="2264833"/>
+            <wp:effectExtent l="0" t="0" r="0" b="2540"/>
+            <wp:docPr id="14" name="Image 14" descr="Une image contenant texte&#10;&#10;Description générée automatiquement"/>
+            <wp:cNvGraphicFramePr>
+              <a:graphicFrameLocks xmlns:a="http://schemas.openxmlformats.org/drawingml/2006/main" noChangeAspect="1"/>
+            </wp:cNvGraphicFramePr>
+            <a:graphic xmlns:a="http://schemas.openxmlformats.org/drawingml/2006/main">
+              <a:graphicData uri="http://schemas.openxmlformats.org/drawingml/2006/picture">
+                <pic:pic xmlns:pic="http://schemas.openxmlformats.org/drawingml/2006/picture">
+                  <pic:nvPicPr>
+                    <pic:cNvPr id="14" name="Image 14" descr="Une image contenant texte&#10;&#10;Description générée automatiquement"/>
+                    <pic:cNvPicPr/>
+                  </pic:nvPicPr>
+                  <pic:blipFill>
+                    <a:blip r:embed="rId16"/>
+                    <a:stretch>
+                      <a:fillRect/>
+                    </a:stretch>
+                  </pic:blipFill>
+                  <pic:spPr>
+                    <a:xfrm>
+                      <a:off x="0" y="0"/>
+                      <a:ext cx="4437905" cy="2269596"/>
+                    </a:xfrm>
+                    <a:prstGeom prst="rect">
+                      <a:avLst/>
+                    </a:prstGeom>
+                  </pic:spPr>
+                </pic:pic>
+              </a:graphicData>
+            </a:graphic>
+          </wp:inline>
+        </w:drawing>
+      </w:r>
+    </w:p>
+    <w:p>
+      <w:pPr>
+        <w:pStyle w:val="Paragraphedeliste"/>
+        <w:rPr>
+          <w:lang w:val="fr-FR" w:eastAsia="en-US"/>
+        </w:rPr>
+      </w:pPr>
+    </w:p>
+    <w:p>
+      <w:pPr>
+        <w:pStyle w:val="Paragraphedeliste"/>
+        <w:rPr>
+          <w:lang w:val="fr-FR" w:eastAsia="en-US"/>
+        </w:rPr>
+      </w:pPr>
+      <w:r>
+        <w:rPr>
+          <w:lang w:val="fr-FR" w:eastAsia="en-US"/>
+        </w:rPr>
+        <w:lastRenderedPageBreak/>
+        <w:t>On constate, dans cet exemple, qu’on a pu modifier l’URL rattaché aux requêtes de connexion. On a pu également gérer la méthode de gestion de session, et appliquer une fonction limitant les risques d’attaques cross-website (CSRF)</w:t>
+      </w:r>
+      <w:r>
+        <w:rPr>
+          <w:lang w:val="fr-FR" w:eastAsia="en-US"/>
+        </w:rPr>
+        <w:t xml:space="preserve">. </w:t>
+      </w:r>
+    </w:p>
+    <w:p>
+      <w:pPr>
+        <w:pStyle w:val="Paragraphedeliste"/>
+        <w:rPr>
+          <w:lang w:val="fr-FR" w:eastAsia="en-US"/>
+        </w:rPr>
+      </w:pPr>
+      <w:r>
+        <w:rPr>
+          <w:lang w:val="fr-FR" w:eastAsia="en-US"/>
+        </w:rPr>
+        <w:t xml:space="preserve">De plus amples </w:t>
+      </w:r>
+      <w:r>
+        <w:rPr>
+          <w:lang w:val="fr-FR" w:eastAsia="en-US"/>
+        </w:rPr>
+        <w:t>paramètres peuvent être passés.</w:t>
+      </w:r>
+    </w:p>
+    <w:p>
+      <w:pPr>
+        <w:pStyle w:val="Paragraphedeliste"/>
+        <w:rPr>
+          <w:lang w:val="fr-FR" w:eastAsia="en-US"/>
+        </w:rPr>
+      </w:pPr>
+    </w:p>
+    <w:p>
+      <w:pPr>
+        <w:pStyle w:val="Paragraphedeliste"/>
+        <w:numPr>
+          <w:ilvl w:val="0"/>
+          <w:numId w:val="2"/>
+        </w:numPr>
+        <w:rPr>
+          <w:lang w:val="fr-FR" w:eastAsia="en-US"/>
+        </w:rPr>
+      </w:pPr>
+      <w:r>
+        <w:rPr>
+          <w:lang w:val="fr-FR" w:eastAsia="en-US"/>
+        </w:rPr>
+        <w:t xml:space="preserve">« Filters » : Les fichiers de filtres prennent à leur charge les opérations de connexion. On définit au sein de fonctions sans corps (que l’on va compléter) la manière dont l’API doit gérer les tentatives de connexion, ainsi que les situations d’échecs et réussites qui suivront. </w:t>
+      </w:r>
+    </w:p>
+    <w:p>
+      <w:pPr>
+        <w:pStyle w:val="Paragraphedeliste"/>
+        <w:rPr>
+          <w:lang w:val="fr-FR" w:eastAsia="en-US"/>
+        </w:rPr>
+      </w:pPr>
+      <w:r>
+        <w:rPr>
+          <w:lang w:val="fr-FR" w:eastAsia="en-US"/>
+        </w:rPr>
+        <w:drawing>
+          <wp:anchor distT="0" distB="0" distL="114300" distR="114300" simplePos="0" relativeHeight="251661312" behindDoc="0" locked="0" layoutInCell="1" allowOverlap="1" wp14:anchorId="204AD05F" wp14:editId="23D49242">
+            <wp:simplePos x="0" y="0"/>
+            <wp:positionH relativeFrom="column">
+              <wp:posOffset>54610</wp:posOffset>
+            </wp:positionH>
+            <wp:positionV relativeFrom="paragraph">
+              <wp:posOffset>461010</wp:posOffset>
+            </wp:positionV>
+            <wp:extent cx="5731510" cy="1633855"/>
+            <wp:effectExtent l="0" t="0" r="2540" b="4445"/>
+            <wp:wrapSquare wrapText="bothSides"/>
+            <wp:docPr id="15" name="Image 15" descr="Une image contenant texte&#10;&#10;Description générée automatiquement"/>
+            <wp:cNvGraphicFramePr>
+              <a:graphicFrameLocks xmlns:a="http://schemas.openxmlformats.org/drawingml/2006/main" noChangeAspect="1"/>
+            </wp:cNvGraphicFramePr>
+            <a:graphic xmlns:a="http://schemas.openxmlformats.org/drawingml/2006/main">
+              <a:graphicData uri="http://schemas.openxmlformats.org/drawingml/2006/picture">
+                <pic:pic xmlns:pic="http://schemas.openxmlformats.org/drawingml/2006/picture">
+                  <pic:nvPicPr>
+                    <pic:cNvPr id="15" name="Image 15" descr="Une image contenant texte&#10;&#10;Description générée automatiquement"/>
+                    <pic:cNvPicPr/>
+                  </pic:nvPicPr>
+                  <pic:blipFill>
+                    <a:blip r:embed="rId17">
+                      <a:extLst>
+                        <a:ext uri="{28A0092B-C50C-407E-A947-70E740481C1C}">
+                          <a14:useLocalDpi xmlns:a14="http://schemas.microsoft.com/office/drawing/2010/main" val="0"/>
+                        </a:ext>
+                      </a:extLst>
+                    </a:blip>
+                    <a:stretch>
+                      <a:fillRect/>
+                    </a:stretch>
+                  </pic:blipFill>
+                  <pic:spPr>
+                    <a:xfrm>
+                      <a:off x="0" y="0"/>
+                      <a:ext cx="5731510" cy="1633855"/>
+                    </a:xfrm>
+                    <a:prstGeom prst="rect">
+                      <a:avLst/>
+                    </a:prstGeom>
+                  </pic:spPr>
+                </pic:pic>
+              </a:graphicData>
+            </a:graphic>
+          </wp:anchor>
+        </w:drawing>
+      </w:r>
+      <w:r>
+        <w:rPr>
+          <w:lang w:val="fr-FR" w:eastAsia="en-US"/>
+        </w:rPr>
+        <w:t>Les deux fonctions principales seront donc la fonction de tentative de connexion, et celle de succès.</w:t>
+      </w:r>
+    </w:p>
+    <w:p>
+      <w:pPr>
+        <w:pStyle w:val="Paragraphedeliste"/>
+        <w:rPr>
+          <w:lang w:val="fr-FR" w:eastAsia="en-US"/>
+        </w:rPr>
+      </w:pPr>
+    </w:p>
+    <w:p>
+      <w:pPr>
+        <w:pStyle w:val="Paragraphedeliste"/>
+        <w:rPr>
+          <w:lang w:val="fr-FR" w:eastAsia="en-US"/>
+        </w:rPr>
+      </w:pPr>
+      <w:r>
+        <w:rPr>
+          <w:lang w:val="fr-FR" w:eastAsia="en-US"/>
+        </w:rPr>
+        <w:drawing>
+          <wp:anchor distT="0" distB="0" distL="114300" distR="114300" simplePos="0" relativeHeight="251662336" behindDoc="0" locked="0" layoutInCell="1" allowOverlap="1" wp14:anchorId="1D471034" wp14:editId="36CCDFB9">
+            <wp:simplePos x="0" y="0"/>
+            <wp:positionH relativeFrom="margin">
+              <wp:align>left</wp:align>
+            </wp:positionH>
+            <wp:positionV relativeFrom="paragraph">
+              <wp:posOffset>904028</wp:posOffset>
+            </wp:positionV>
+            <wp:extent cx="5731510" cy="1638935"/>
+            <wp:effectExtent l="0" t="0" r="2540" b="0"/>
+            <wp:wrapSquare wrapText="bothSides"/>
+            <wp:docPr id="16" name="Image 16" descr="Une image contenant texte&#10;&#10;Description générée automatiquement"/>
+            <wp:cNvGraphicFramePr>
+              <a:graphicFrameLocks xmlns:a="http://schemas.openxmlformats.org/drawingml/2006/main" noChangeAspect="1"/>
+            </wp:cNvGraphicFramePr>
+            <a:graphic xmlns:a="http://schemas.openxmlformats.org/drawingml/2006/main">
+              <a:graphicData uri="http://schemas.openxmlformats.org/drawingml/2006/picture">
+                <pic:pic xmlns:pic="http://schemas.openxmlformats.org/drawingml/2006/picture">
+                  <pic:nvPicPr>
+                    <pic:cNvPr id="16" name="Image 16" descr="Une image contenant texte&#10;&#10;Description générée automatiquement"/>
+                    <pic:cNvPicPr/>
+                  </pic:nvPicPr>
+                  <pic:blipFill>
+                    <a:blip r:embed="rId18">
+                      <a:extLst>
+                        <a:ext uri="{28A0092B-C50C-407E-A947-70E740481C1C}">
+                          <a14:useLocalDpi xmlns:a14="http://schemas.microsoft.com/office/drawing/2010/main" val="0"/>
+                        </a:ext>
+                      </a:extLst>
+                    </a:blip>
+                    <a:stretch>
+                      <a:fillRect/>
+                    </a:stretch>
+                  </pic:blipFill>
+                  <pic:spPr>
+                    <a:xfrm>
+                      <a:off x="0" y="0"/>
+                      <a:ext cx="5731510" cy="1638935"/>
+                    </a:xfrm>
+                    <a:prstGeom prst="rect">
+                      <a:avLst/>
+                    </a:prstGeom>
+                  </pic:spPr>
+                </pic:pic>
+              </a:graphicData>
+            </a:graphic>
+          </wp:anchor>
+        </w:drawing>
+      </w:r>
+      <w:r>
+        <w:rPr>
+          <w:lang w:val="fr-FR" w:eastAsia="en-US"/>
+        </w:rPr>
+        <w:t xml:space="preserve">La fonction « attempt » va récupérer le contenu des champs « nom d’utilisateur » et « mot de passe ». En effet, l’authentification spring prend la forme d’un formulaire web au départ. Cependant, nous lui passeront, </w:t>
+      </w:r>
+      <w:r>
+        <w:rPr>
+          <w:lang w:val="fr-FR" w:eastAsia="en-US"/>
+        </w:rPr>
+        <w:t>pour finir</w:t>
+      </w:r>
+      <w:r>
+        <w:rPr>
+          <w:lang w:val="fr-FR" w:eastAsia="en-US"/>
+        </w:rPr>
+        <w:t xml:space="preserve">, un fichier JSON </w:t>
+      </w:r>
+      <w:r>
+        <w:rPr>
+          <w:lang w:val="fr-FR" w:eastAsia="en-US"/>
+        </w:rPr>
+        <w:t>contenant ces deux paramètres dans des champs au nom identique :</w:t>
+      </w:r>
+    </w:p>
+    <w:p>
+      <w:pPr>
+        <w:rPr>
+          <w:lang w:val="fr-FR" w:eastAsia="en-US"/>
+        </w:rPr>
+      </w:pPr>
+    </w:p>
+    <w:p>
+      <w:pPr>
+        <w:rPr>
+          <w:lang w:val="fr-FR" w:eastAsia="en-US"/>
+        </w:rPr>
+      </w:pPr>
+      <w:r>
+        <w:rPr>
+          <w:lang w:val="fr-FR" w:eastAsia="en-US"/>
+        </w:rPr>
+        <w:t>Cette fonction permet ainsi d’illustrer la sécurité dans l’authentification et l’autorisation de notre API.</w:t>
+      </w:r>
+    </w:p>
+    <w:p>
+      <w:pPr>
+        <w:rPr>
+          <w:lang w:val="fr-FR" w:eastAsia="en-US"/>
+        </w:rPr>
+      </w:pPr>
+    </w:p>
+    <w:p>
+      <w:pPr>
+        <w:pStyle w:val="Titre2"/>
+      </w:pPr>
+      <w:r>
+        <w:t>Sécurité</w:t>
+      </w:r>
+    </w:p>
+    <w:p>
+      <w:pPr>
+        <w:rPr>
+          <w:lang w:val="fr-FR" w:eastAsia="en-US"/>
+        </w:rPr>
+      </w:pPr>
+      <w:r>
+        <w:rPr>
+          <w:lang w:val="fr-FR" w:eastAsia="en-US"/>
+        </w:rPr>
+        <w:t>L’autorisation fonctionne sur principe de « Tokens ». Un token contiendra l’ensemble des informations concernant un utilisateur, mais sous une forme illisible par l’homme, afin que ces informations n’apparaissent pas en clair.</w:t>
+      </w:r>
+    </w:p>
+    <w:p>
+      <w:pPr>
+        <w:rPr>
+          <w:lang w:val="fr-FR" w:eastAsia="en-US"/>
+        </w:rPr>
+      </w:pPr>
+      <w:r>
+        <w:rPr>
+          <w:lang w:val="fr-FR" w:eastAsia="en-US"/>
+        </w:rPr>
+        <w:lastRenderedPageBreak/>
+        <w:t xml:space="preserve">Exemple avec un token attribué à l’utilisateur « bfinnegan » : </w:t>
+      </w:r>
+    </w:p>
+    <w:p>
+      <w:pPr>
+        <w:rPr>
+          <w:lang w:val="fr-FR" w:eastAsia="en-US"/>
+        </w:rPr>
+      </w:pPr>
+      <w:r>
+        <w:rPr>
+          <w:lang w:val="fr-FR" w:eastAsia="en-US"/>
+        </w:rPr>
+        <w:drawing>
+          <wp:inline distT="0" distB="0" distL="0" distR="0" wp14:anchorId="3DC68F71" wp14:editId="5C7ABAEC">
+            <wp:extent cx="5731510" cy="1570990"/>
+            <wp:effectExtent l="0" t="0" r="2540" b="0"/>
+            <wp:docPr id="17" name="Image 17" descr="Une image contenant texte, capture d’écran, moniteur, écran&#10;&#10;Description générée automatiquement"/>
+            <wp:cNvGraphicFramePr>
+              <a:graphicFrameLocks xmlns:a="http://schemas.openxmlformats.org/drawingml/2006/main" noChangeAspect="1"/>
+            </wp:cNvGraphicFramePr>
+            <a:graphic xmlns:a="http://schemas.openxmlformats.org/drawingml/2006/main">
+              <a:graphicData uri="http://schemas.openxmlformats.org/drawingml/2006/picture">
+                <pic:pic xmlns:pic="http://schemas.openxmlformats.org/drawingml/2006/picture">
+                  <pic:nvPicPr>
+                    <pic:cNvPr id="17" name="Image 17" descr="Une image contenant texte, capture d’écran, moniteur, écran&#10;&#10;Description générée automatiquement"/>
+                    <pic:cNvPicPr/>
+                  </pic:nvPicPr>
+                  <pic:blipFill>
+                    <a:blip r:embed="rId19"/>
+                    <a:stretch>
+                      <a:fillRect/>
+                    </a:stretch>
+                  </pic:blipFill>
+                  <pic:spPr>
+                    <a:xfrm>
+                      <a:off x="0" y="0"/>
+                      <a:ext cx="5731510" cy="1570990"/>
+                    </a:xfrm>
+                    <a:prstGeom prst="rect">
+                      <a:avLst/>
+                    </a:prstGeom>
+                  </pic:spPr>
+                </pic:pic>
+              </a:graphicData>
+            </a:graphic>
+          </wp:inline>
+        </w:drawing>
+      </w:r>
+    </w:p>
+    <w:p>
+      <w:pPr>
+        <w:rPr>
+          <w:lang w:val="fr-FR" w:eastAsia="en-US"/>
+        </w:rPr>
+      </w:pPr>
+      <w:r>
+        <w:rPr>
+          <w:lang w:val="fr-FR" w:eastAsia="en-US"/>
+        </w:rPr>
+        <w:t xml:space="preserve">Le statut de la requête par nom d’utilisateur et mot de passe sera « 200 », ce qui signifie que la requête est validée. Un </w:t>
+      </w:r>
+      <w:r>
+        <w:rPr>
+          <w:lang w:val="fr-FR" w:eastAsia="en-US"/>
+        </w:rPr>
+        <w:t>« access_token » sera alors renvoyé, il contiendra l’ensemble des informations liées à l’utilisateur.</w:t>
+      </w:r>
+    </w:p>
+    <w:p>
+      <w:pPr>
+        <w:rPr>
+          <w:lang w:val="fr-FR" w:eastAsia="en-US"/>
+        </w:rPr>
+      </w:pPr>
+    </w:p>
+    <w:p>
+      <w:pPr>
+        <w:rPr>
+          <w:lang w:val="fr-FR" w:eastAsia="en-US"/>
+        </w:rPr>
+      </w:pPr>
+      <w:r>
+        <w:rPr>
+          <w:lang w:val="fr-FR" w:eastAsia="en-US"/>
+        </w:rPr>
+        <w:drawing>
+          <wp:inline distT="0" distB="0" distL="0" distR="0" wp14:anchorId="107A6B96" wp14:editId="590B2AA3">
+            <wp:extent cx="5731510" cy="3400425"/>
+            <wp:effectExtent l="0" t="0" r="2540" b="9525"/>
+            <wp:docPr id="18" name="Image 18" descr="Une image contenant texte&#10;&#10;Description générée automatiquement"/>
+            <wp:cNvGraphicFramePr>
+              <a:graphicFrameLocks xmlns:a="http://schemas.openxmlformats.org/drawingml/2006/main" noChangeAspect="1"/>
+            </wp:cNvGraphicFramePr>
+            <a:graphic xmlns:a="http://schemas.openxmlformats.org/drawingml/2006/main">
+              <a:graphicData uri="http://schemas.openxmlformats.org/drawingml/2006/picture">
+                <pic:pic xmlns:pic="http://schemas.openxmlformats.org/drawingml/2006/picture">
+                  <pic:nvPicPr>
+                    <pic:cNvPr id="18" name="Image 18" descr="Une image contenant texte&#10;&#10;Description générée automatiquement"/>
+                    <pic:cNvPicPr/>
+                  </pic:nvPicPr>
+                  <pic:blipFill>
+                    <a:blip r:embed="rId20"/>
+                    <a:stretch>
+                      <a:fillRect/>
+                    </a:stretch>
+                  </pic:blipFill>
+                  <pic:spPr>
+                    <a:xfrm>
+                      <a:off x="0" y="0"/>
+                      <a:ext cx="5731510" cy="3400425"/>
+                    </a:xfrm>
+                    <a:prstGeom prst="rect">
+                      <a:avLst/>
+                    </a:prstGeom>
+                  </pic:spPr>
+                </pic:pic>
+              </a:graphicData>
+            </a:graphic>
+          </wp:inline>
+        </w:drawing>
+      </w:r>
+    </w:p>
+    <w:p>
+      <w:pPr>
+        <w:rPr>
+          <w:lang w:val="fr-FR" w:eastAsia="en-US"/>
+        </w:rPr>
+      </w:pPr>
+      <w:r>
+        <w:rPr>
+          <w:lang w:val="fr-FR" w:eastAsia="en-US"/>
+        </w:rPr>
+        <w:t>On constate que le token renvoyé contient effectivement les informations nécessaires, à savoir le nom de l’utilisateur ciblé, l’ensemble de ses rôles, ainsi que d’autres informations complémentaires, comme le chemin duquel provient ce token.</w:t>
+      </w:r>
+    </w:p>
+    <w:p>
+      <w:pPr>
+        <w:rPr>
+          <w:lang w:val="fr-FR" w:eastAsia="en-US"/>
+        </w:rPr>
+      </w:pPr>
+      <w:r>
+        <w:rPr>
+          <w:lang w:val="fr-FR" w:eastAsia="en-US"/>
+        </w:rPr>
+        <w:t>Ce token d’accès possède une durée de vie limitée (environ 1h), il sera donc accompagné d’un token de « </w:t>
+      </w:r>
+      <w:proofErr w:type="spellStart"/>
+      <w:r>
+        <w:rPr>
+          <w:lang w:val="fr-FR" w:eastAsia="en-US"/>
+        </w:rPr>
+        <w:t>refresh</w:t>
+      </w:r>
+      <w:proofErr w:type="spellEnd"/>
+      <w:r>
+        <w:rPr>
+          <w:lang w:val="fr-FR" w:eastAsia="en-US"/>
+        </w:rPr>
+        <w:t> », permettant de garder une trace de l’utilisateur et de renouveler sont token d’accès, qui sera nécessaire afin de procéder à une opération.</w:t>
+      </w:r>
+    </w:p>
+    <w:p>
+      <w:pPr>
+        <w:rPr>
+          <w:lang w:val="fr-FR" w:eastAsia="en-US"/>
+        </w:rPr>
+      </w:pPr>
+      <w:r>
+        <w:rPr>
+          <w:lang w:val="fr-FR" w:eastAsia="en-US"/>
+        </w:rPr>
+        <w:t>Si il est détecté que le token de l’utilisateur est expiré, alors une requête permettant de mettre à jour son token d’accès à partir du token de rafraîchissement sera alors effectuée, avant de repasser à la requête initialement prévue.</w:t>
+      </w:r>
+    </w:p>
+    <w:p>
+      <w:pPr>
+        <w:rPr>
+          <w:lang w:val="fr-FR" w:eastAsia="en-US"/>
+        </w:rPr>
+      </w:pPr>
+      <w:r>
+        <w:rPr>
+          <w:lang w:val="fr-FR" w:eastAsia="en-US"/>
+        </w:rPr>
+        <w:lastRenderedPageBreak/>
+        <w:drawing>
+          <wp:inline distT="0" distB="0" distL="0" distR="0" wp14:anchorId="4E5839CA" wp14:editId="678775BA">
+            <wp:extent cx="5731510" cy="375920"/>
+            <wp:effectExtent l="0" t="0" r="2540" b="5080"/>
+            <wp:docPr id="19" name="Image 19"/>
+            <wp:cNvGraphicFramePr>
+              <a:graphicFrameLocks xmlns:a="http://schemas.openxmlformats.org/drawingml/2006/main" noChangeAspect="1"/>
+            </wp:cNvGraphicFramePr>
+            <a:graphic xmlns:a="http://schemas.openxmlformats.org/drawingml/2006/main">
+              <a:graphicData uri="http://schemas.openxmlformats.org/drawingml/2006/picture">
+                <pic:pic xmlns:pic="http://schemas.openxmlformats.org/drawingml/2006/picture">
+                  <pic:nvPicPr>
+                    <pic:cNvPr id="1" name=""/>
+                    <pic:cNvPicPr/>
+                  </pic:nvPicPr>
+                  <pic:blipFill>
+                    <a:blip r:embed="rId21"/>
+                    <a:stretch>
+                      <a:fillRect/>
+                    </a:stretch>
+                  </pic:blipFill>
+                  <pic:spPr>
+                    <a:xfrm>
+                      <a:off x="0" y="0"/>
+                      <a:ext cx="5731510" cy="375920"/>
+                    </a:xfrm>
+                    <a:prstGeom prst="rect">
+                      <a:avLst/>
+                    </a:prstGeom>
+                  </pic:spPr>
+                </pic:pic>
+              </a:graphicData>
+            </a:graphic>
+          </wp:inline>
+        </w:drawing>
+      </w:r>
+    </w:p>
+    <w:p>
+      <w:pPr>
+        <w:rPr>
+          <w:lang w:val="fr-FR" w:eastAsia="en-US"/>
+        </w:rPr>
+      </w:pPr>
+      <w:r>
+        <w:rPr>
+          <w:lang w:val="fr-FR" w:eastAsia="en-US"/>
+        </w:rPr>
+        <w:t>Ce token prend une forme similaire à l’autre, cependant, il possède une durée de vie bien supérieure à celle du token d’accès (environ 30 jours dans notre cas).</w:t>
+      </w:r>
+    </w:p>
+    <w:p>
+      <w:pPr>
+        <w:rPr>
+          <w:lang w:val="fr-FR" w:eastAsia="en-US"/>
+        </w:rPr>
+      </w:pPr>
+      <w:r>
+        <w:rPr>
+          <w:lang w:val="fr-FR" w:eastAsia="en-US"/>
+        </w:rPr>
+        <w:drawing>
+          <wp:inline distT="0" distB="0" distL="0" distR="0" wp14:anchorId="4932831D" wp14:editId="4EC93AC5">
+            <wp:extent cx="5731510" cy="1410335"/>
+            <wp:effectExtent l="0" t="0" r="2540" b="0"/>
+            <wp:docPr id="20" name="Image 20" descr="Une image contenant texte, capture d’écran, noir, écran&#10;&#10;Description générée automatiquement"/>
+            <wp:cNvGraphicFramePr>
+              <a:graphicFrameLocks xmlns:a="http://schemas.openxmlformats.org/drawingml/2006/main" noChangeAspect="1"/>
+            </wp:cNvGraphicFramePr>
+            <a:graphic xmlns:a="http://schemas.openxmlformats.org/drawingml/2006/main">
+              <a:graphicData uri="http://schemas.openxmlformats.org/drawingml/2006/picture">
+                <pic:pic xmlns:pic="http://schemas.openxmlformats.org/drawingml/2006/picture">
+                  <pic:nvPicPr>
+                    <pic:cNvPr id="20" name="Image 20" descr="Une image contenant texte, capture d’écran, noir, écran&#10;&#10;Description générée automatiquement"/>
+                    <pic:cNvPicPr/>
+                  </pic:nvPicPr>
+                  <pic:blipFill>
+                    <a:blip r:embed="rId22"/>
+                    <a:stretch>
+                      <a:fillRect/>
+                    </a:stretch>
+                  </pic:blipFill>
+                  <pic:spPr>
+                    <a:xfrm>
+                      <a:off x="0" y="0"/>
+                      <a:ext cx="5731510" cy="1410335"/>
+                    </a:xfrm>
+                    <a:prstGeom prst="rect">
+                      <a:avLst/>
+                    </a:prstGeom>
+                  </pic:spPr>
+                </pic:pic>
+              </a:graphicData>
+            </a:graphic>
+          </wp:inline>
+        </w:drawing>
+      </w:r>
+    </w:p>
+    <w:p>
+      <w:pPr>
+        <w:rPr>
+          <w:lang w:val="fr-FR" w:eastAsia="en-US"/>
+        </w:rPr>
+      </w:pPr>
+      <w:r>
+        <w:rPr>
+          <w:lang w:val="fr-FR" w:eastAsia="en-US"/>
+        </w:rPr>
+        <w:t>La requête « /token/</w:t>
+      </w:r>
+      <w:proofErr w:type="spellStart"/>
+      <w:r>
+        <w:rPr>
+          <w:lang w:val="fr-FR" w:eastAsia="en-US"/>
+        </w:rPr>
+        <w:t>refresh</w:t>
+      </w:r>
+      <w:proofErr w:type="spellEnd"/>
+      <w:r>
+        <w:rPr>
+          <w:lang w:val="fr-FR" w:eastAsia="en-US"/>
+        </w:rPr>
+        <w:t> » sera appelée afin de remettre à jour le token d’accès. Cette requête prendra en paramètre une Autorisation, qui contiendra le token.</w:t>
+      </w:r>
+    </w:p>
+    <w:p>
+      <w:pPr>
+        <w:rPr>
+          <w:lang w:val="fr-FR" w:eastAsia="en-US"/>
+        </w:rPr>
+      </w:pPr>
+      <w:r>
+        <w:rPr>
+          <w:lang w:val="fr-FR" w:eastAsia="en-US"/>
+        </w:rPr>
+        <w:t>Le token devra être précédé de la mention « GSB_WT  » avant le token afin que ce dernier soit considéré comme valable (Cette mention peut être modifié dans le code).</w:t>
+      </w:r>
+    </w:p>
+    <w:p>
+      <w:pPr>
+        <w:rPr>
+          <w:lang w:val="fr-FR" w:eastAsia="en-US"/>
+        </w:rPr>
+      </w:pPr>
+    </w:p>
+    <w:p>
+      <w:pPr>
+        <w:rPr>
+          <w:lang w:val="fr-FR" w:eastAsia="en-US"/>
+        </w:rPr>
+      </w:pPr>
+      <w:r>
+        <w:rPr>
+          <w:lang w:val="fr-FR" w:eastAsia="en-US"/>
+        </w:rPr>
+        <w:t>Token</w:t>
+      </w:r>
+      <w:r>
+        <w:rPr>
+          <w:lang w:val="fr-FR" w:eastAsia="en-US"/>
+        </w:rPr>
+        <w:t>s</w:t>
+      </w:r>
+      <w:r>
+        <w:rPr>
+          <w:lang w:val="fr-FR" w:eastAsia="en-US"/>
+        </w:rPr>
+        <w:t xml:space="preserve"> originel</w:t>
+      </w:r>
+      <w:r>
+        <w:rPr>
+          <w:lang w:val="fr-FR" w:eastAsia="en-US"/>
+        </w:rPr>
+        <w:t>s</w:t>
+      </w:r>
+      <w:r>
+        <w:rPr>
+          <w:lang w:val="fr-FR" w:eastAsia="en-US"/>
+        </w:rPr>
+        <w:t> :</w:t>
+      </w:r>
+    </w:p>
+    <w:p>
+      <w:pPr>
+        <w:rPr>
+          <w:lang w:val="fr-FR" w:eastAsia="en-US"/>
+        </w:rPr>
+      </w:pPr>
+      <w:r>
+        <w:rPr>
+          <w:lang w:val="fr-FR" w:eastAsia="en-US"/>
+        </w:rPr>
+        <w:drawing>
+          <wp:inline distT="0" distB="0" distL="0" distR="0" wp14:anchorId="2C2304C7" wp14:editId="13A418D2">
+            <wp:extent cx="5731510" cy="768350"/>
+            <wp:effectExtent l="0" t="0" r="2540" b="0"/>
+            <wp:docPr id="21" name="Image 21" descr="Une image contenant texte, intérieur, capture d’écran, fermer&#10;&#10;Description générée automatiquement"/>
+            <wp:cNvGraphicFramePr>
+              <a:graphicFrameLocks xmlns:a="http://schemas.openxmlformats.org/drawingml/2006/main" noChangeAspect="1"/>
+            </wp:cNvGraphicFramePr>
+            <a:graphic xmlns:a="http://schemas.openxmlformats.org/drawingml/2006/main">
+              <a:graphicData uri="http://schemas.openxmlformats.org/drawingml/2006/picture">
+                <pic:pic xmlns:pic="http://schemas.openxmlformats.org/drawingml/2006/picture">
+                  <pic:nvPicPr>
+                    <pic:cNvPr id="21" name="Image 21" descr="Une image contenant texte, intérieur, capture d’écran, fermer&#10;&#10;Description générée automatiquement"/>
+                    <pic:cNvPicPr/>
+                  </pic:nvPicPr>
+                  <pic:blipFill>
+                    <a:blip r:embed="rId23"/>
+                    <a:stretch>
+                      <a:fillRect/>
+                    </a:stretch>
+                  </pic:blipFill>
+                  <pic:spPr>
+                    <a:xfrm>
+                      <a:off x="0" y="0"/>
+                      <a:ext cx="5731510" cy="768350"/>
+                    </a:xfrm>
+                    <a:prstGeom prst="rect">
+                      <a:avLst/>
+                    </a:prstGeom>
+                  </pic:spPr>
+                </pic:pic>
+              </a:graphicData>
+            </a:graphic>
+          </wp:inline>
+        </w:drawing>
+      </w:r>
+    </w:p>
+    <w:p>
+      <w:pPr>
+        <w:rPr>
+          <w:lang w:val="fr-FR" w:eastAsia="en-US"/>
+        </w:rPr>
+      </w:pPr>
+      <w:r>
+        <w:rPr>
+          <w:lang w:val="fr-FR" w:eastAsia="en-US"/>
+        </w:rPr>
+        <w:t>Nouveau</w:t>
+      </w:r>
+      <w:r>
+        <w:rPr>
+          <w:lang w:val="fr-FR" w:eastAsia="en-US"/>
+        </w:rPr>
+        <w:t>x</w:t>
+      </w:r>
+      <w:r>
+        <w:rPr>
+          <w:lang w:val="fr-FR" w:eastAsia="en-US"/>
+        </w:rPr>
+        <w:t xml:space="preserve"> token</w:t>
+      </w:r>
+      <w:r>
+        <w:rPr>
+          <w:lang w:val="fr-FR" w:eastAsia="en-US"/>
+        </w:rPr>
+        <w:t>s</w:t>
+      </w:r>
+      <w:r>
+        <w:rPr>
+          <w:lang w:val="fr-FR" w:eastAsia="en-US"/>
+        </w:rPr>
+        <w:t> :</w:t>
+      </w:r>
+    </w:p>
+    <w:p>
+      <w:pPr>
+        <w:rPr>
+          <w:lang w:val="fr-FR" w:eastAsia="en-US"/>
+        </w:rPr>
+      </w:pPr>
+      <w:r>
+        <w:rPr>
+          <w:lang w:val="fr-FR" w:eastAsia="en-US"/>
+        </w:rPr>
+        <w:drawing>
+          <wp:inline distT="0" distB="0" distL="0" distR="0" wp14:anchorId="05E72997" wp14:editId="3B4F5EAB">
+            <wp:extent cx="5731510" cy="772160"/>
+            <wp:effectExtent l="0" t="0" r="2540" b="8890"/>
+            <wp:docPr id="23" name="Image 23" descr="Une image contenant texte&#10;&#10;Description générée automatiquement"/>
+            <wp:cNvGraphicFramePr>
+              <a:graphicFrameLocks xmlns:a="http://schemas.openxmlformats.org/drawingml/2006/main" noChangeAspect="1"/>
+            </wp:cNvGraphicFramePr>
+            <a:graphic xmlns:a="http://schemas.openxmlformats.org/drawingml/2006/main">
+              <a:graphicData uri="http://schemas.openxmlformats.org/drawingml/2006/picture">
+                <pic:pic xmlns:pic="http://schemas.openxmlformats.org/drawingml/2006/picture">
+                  <pic:nvPicPr>
+                    <pic:cNvPr id="23" name="Image 23" descr="Une image contenant texte&#10;&#10;Description générée automatiquement"/>
+                    <pic:cNvPicPr/>
+                  </pic:nvPicPr>
+                  <pic:blipFill>
+                    <a:blip r:embed="rId24"/>
+                    <a:stretch>
+                      <a:fillRect/>
+                    </a:stretch>
+                  </pic:blipFill>
+                  <pic:spPr>
+                    <a:xfrm>
+                      <a:off x="0" y="0"/>
+                      <a:ext cx="5731510" cy="772160"/>
+                    </a:xfrm>
+                    <a:prstGeom prst="rect">
+                      <a:avLst/>
+                    </a:prstGeom>
+                  </pic:spPr>
+                </pic:pic>
+              </a:graphicData>
+            </a:graphic>
+          </wp:inline>
+        </w:drawing>
+      </w:r>
+    </w:p>
+    <w:p>
+      <w:pPr>
+        <w:rPr>
+          <w:lang w:val="fr-FR" w:eastAsia="en-US"/>
+        </w:rPr>
+      </w:pPr>
+      <w:r>
+        <w:rPr>
+          <w:lang w:val="fr-FR" w:eastAsia="en-US"/>
+        </w:rPr>
+        <w:t>Les tokens seront tous deux actualisés, prenant en contre de nouveaux paramètres gérés par Spring afin de conserver un certain anonymat des données.</w:t>
+      </w:r>
+    </w:p>
+    <w:p>
+      <w:pPr>
+        <w:rPr>
+          <w:lang w:val="fr-FR" w:eastAsia="en-US"/>
+        </w:rPr>
+      </w:pPr>
+    </w:p>
+    <w:p>
+      <w:pPr>
+        <w:rPr>
+          <w:lang w:val="fr-FR" w:eastAsia="en-US"/>
+        </w:rPr>
+      </w:pPr>
+      <w:r>
+        <w:rPr>
+          <w:lang w:val="fr-FR" w:eastAsia="en-US"/>
+        </w:rPr>
+        <w:t>Si le token</w:t>
+      </w:r>
+      <w:r>
+        <w:rPr>
+          <w:lang w:val="fr-FR" w:eastAsia="en-US"/>
+        </w:rPr>
+        <w:t xml:space="preserve"> de rafraîchissement</w:t>
+      </w:r>
+      <w:r>
+        <w:rPr>
+          <w:lang w:val="fr-FR" w:eastAsia="en-US"/>
+        </w:rPr>
+        <w:t xml:space="preserve"> est expiré, alors un message d’erreur ainsi qu’un status 403 (interdit) sera renvoyé :</w:t>
+      </w:r>
+    </w:p>
+    <w:p>
+      <w:pPr>
+        <w:rPr>
+          <w:lang w:val="fr-FR" w:eastAsia="en-US"/>
+        </w:rPr>
+      </w:pPr>
+      <w:r>
+        <w:rPr>
+          <w:lang w:val="fr-FR" w:eastAsia="en-US"/>
+        </w:rPr>
+        <w:drawing>
+          <wp:inline distT="0" distB="0" distL="0" distR="0" wp14:anchorId="7AEC2294" wp14:editId="43330694">
+            <wp:extent cx="5731510" cy="963930"/>
+            <wp:effectExtent l="0" t="0" r="2540" b="7620"/>
+            <wp:docPr id="22" name="Image 22" descr="Une image contenant texte&#10;&#10;Description générée automatiquement"/>
+            <wp:cNvGraphicFramePr>
+              <a:graphicFrameLocks xmlns:a="http://schemas.openxmlformats.org/drawingml/2006/main" noChangeAspect="1"/>
+            </wp:cNvGraphicFramePr>
+            <a:graphic xmlns:a="http://schemas.openxmlformats.org/drawingml/2006/main">
+              <a:graphicData uri="http://schemas.openxmlformats.org/drawingml/2006/picture">
+                <pic:pic xmlns:pic="http://schemas.openxmlformats.org/drawingml/2006/picture">
+                  <pic:nvPicPr>
+                    <pic:cNvPr id="22" name="Image 22" descr="Une image contenant texte&#10;&#10;Description générée automatiquement"/>
+                    <pic:cNvPicPr/>
+                  </pic:nvPicPr>
+                  <pic:blipFill>
+                    <a:blip r:embed="rId25"/>
+                    <a:stretch>
+                      <a:fillRect/>
+                    </a:stretch>
+                  </pic:blipFill>
+                  <pic:spPr>
+                    <a:xfrm>
+                      <a:off x="0" y="0"/>
+                      <a:ext cx="5731510" cy="963930"/>
+                    </a:xfrm>
+                    <a:prstGeom prst="rect">
+                      <a:avLst/>
+                    </a:prstGeom>
+                  </pic:spPr>
+                </pic:pic>
+              </a:graphicData>
+            </a:graphic>
+          </wp:inline>
+        </w:drawing>
+      </w:r>
+    </w:p>
+    <w:p>
+      <w:pPr>
+        <w:rPr>
+          <w:lang w:val="fr-FR" w:eastAsia="en-US"/>
+        </w:rPr>
+      </w:pPr>
+      <w:r>
+        <w:rPr>
+          <w:lang w:val="fr-FR" w:eastAsia="en-US"/>
+        </w:rPr>
+        <w:lastRenderedPageBreak/>
+        <w:t>Ce même message sera renvoyé si le token d’accès est expiré, nous appellerons alors à ce moment la méthode de rafraîchissement afin de mettre à jour ce token et de réessayer la requête.</w:t>
+      </w:r>
+    </w:p>
+    <w:p>
+      <w:pPr>
+        <w:rPr>
+          <w:lang w:val="fr-FR" w:eastAsia="en-US"/>
+        </w:rPr>
+      </w:pPr>
+      <w:r>
+        <w:rPr>
+          <w:lang w:val="fr-FR" w:eastAsia="en-US"/>
+        </w:rPr>
+        <w:t>Extrait de la fonction mettant à jour le token :</w:t>
+      </w:r>
+    </w:p>
+    <w:p>
+      <w:pPr>
+        <w:rPr>
+          <w:lang w:val="fr-FR" w:eastAsia="en-US"/>
+        </w:rPr>
+      </w:pPr>
+      <w:r>
+        <w:rPr>
+          <w:lang w:val="fr-FR" w:eastAsia="en-US"/>
+        </w:rPr>
+        <w:drawing>
+          <wp:inline distT="0" distB="0" distL="0" distR="0" wp14:anchorId="09C3B6CB" wp14:editId="7B62A718">
+            <wp:extent cx="5731510" cy="2774315"/>
+            <wp:effectExtent l="0" t="0" r="2540" b="6985"/>
+            <wp:docPr id="24" name="Image 24" descr="Une image contenant texte&#10;&#10;Description générée automatiquement"/>
+            <wp:cNvGraphicFramePr>
+              <a:graphicFrameLocks xmlns:a="http://schemas.openxmlformats.org/drawingml/2006/main" noChangeAspect="1"/>
+            </wp:cNvGraphicFramePr>
+            <a:graphic xmlns:a="http://schemas.openxmlformats.org/drawingml/2006/main">
+              <a:graphicData uri="http://schemas.openxmlformats.org/drawingml/2006/picture">
+                <pic:pic xmlns:pic="http://schemas.openxmlformats.org/drawingml/2006/picture">
+                  <pic:nvPicPr>
+                    <pic:cNvPr id="24" name="Image 24" descr="Une image contenant texte&#10;&#10;Description générée automatiquement"/>
+                    <pic:cNvPicPr/>
+                  </pic:nvPicPr>
+                  <pic:blipFill>
+                    <a:blip r:embed="rId26"/>
+                    <a:stretch>
+                      <a:fillRect/>
+                    </a:stretch>
+                  </pic:blipFill>
+                  <pic:spPr>
+                    <a:xfrm>
+                      <a:off x="0" y="0"/>
+                      <a:ext cx="5731510" cy="2774315"/>
+                    </a:xfrm>
+                    <a:prstGeom prst="rect">
+                      <a:avLst/>
+                    </a:prstGeom>
+                  </pic:spPr>
+                </pic:pic>
+              </a:graphicData>
+            </a:graphic>
+          </wp:inline>
+        </w:drawing>
+      </w:r>
+    </w:p>
+    <w:p>
+      <w:pPr>
+        <w:rPr>
+          <w:lang w:val="fr-FR" w:eastAsia="en-US"/>
+        </w:rPr>
+      </w:pPr>
+      <w:r>
+        <w:rPr>
+          <w:lang w:val="fr-FR" w:eastAsia="en-US"/>
+        </w:rPr>
+        <w:t>A condition que le token soit présent, non nul et qu’il commence par la chaine de caractère mentionnée ultérieurement, un algorithme de chiffrement va rafraichir le token à partir des informations de l’utilisateur.</w:t>
+      </w:r>
+    </w:p>
+    <w:p>
+      <w:pPr>
+        <w:rPr>
+          <w:lang w:val="fr-FR" w:eastAsia="en-US"/>
+        </w:rPr>
+      </w:pPr>
+      <w:r>
+        <w:rPr>
+          <w:lang w:val="fr-FR" w:eastAsia="en-US"/>
+        </w:rPr>
+        <w:t xml:space="preserve">Ce token sera, </w:t>
+      </w:r>
+      <w:r>
+        <w:rPr>
+          <w:lang w:val="fr-FR" w:eastAsia="en-US"/>
+        </w:rPr>
+        <w:t>finalement</w:t>
+      </w:r>
+      <w:r>
+        <w:rPr>
+          <w:lang w:val="fr-FR" w:eastAsia="en-US"/>
+        </w:rPr>
+        <w:t>, précisé dans chaque requête afin que l’utilisateur et ses rôles soient identifiés, et que l’accès à la requête lui soit accordé.</w:t>
+      </w:r>
+    </w:p>
+    <w:p>
+      <w:pPr>
+        <w:rPr>
+          <w:lang w:val="fr-FR" w:eastAsia="en-US"/>
+        </w:rPr>
+      </w:pPr>
+    </w:p>
+    <w:p>
+      <w:pPr>
+        <w:rPr>
+          <w:lang w:val="fr-FR" w:eastAsia="en-US"/>
+        </w:rPr>
+      </w:pPr>
+      <w:r>
+        <w:rPr>
+          <w:lang w:val="fr-FR" w:eastAsia="en-US"/>
+        </w:rPr>
+        <w:t>La librairie « flutter_session » permettra de stocker les tokens et autres informations de l’utilisateur lors de sa connexion, afin que ces informations soient fournies automatiquement lorsqu’il appelle une requête.</w:t>
+      </w:r>
+    </w:p>
+    <w:p>
+      <w:pPr>
+        <w:rPr>
+          <w:lang w:val="fr-FR" w:eastAsia="en-US"/>
+        </w:rPr>
+      </w:pPr>
+    </w:p>
+    <w:p>
+      <w:pPr>
+        <w:rPr>
+          <w:lang w:val="fr-FR" w:eastAsia="en-US"/>
+        </w:rPr>
+      </w:pPr>
+      <w:r>
+        <w:rPr>
+          <w:lang w:val="fr-FR" w:eastAsia="en-US"/>
+        </w:rPr>
+        <w:t>Exemples d’utilisation :</w:t>
+      </w:r>
+    </w:p>
+    <w:p>
+      <w:pPr>
+        <w:rPr>
+          <w:lang w:val="fr-FR" w:eastAsia="en-US"/>
+        </w:rPr>
+      </w:pPr>
+      <w:r>
+        <w:rPr>
+          <w:lang w:val="fr-FR" w:eastAsia="en-US"/>
+        </w:rPr>
+        <w:t>(Mise en place d’une session)</w:t>
+      </w:r>
+    </w:p>
+    <w:p>
+      <w:pPr>
+        <w:rPr>
+          <w:lang w:val="fr-FR" w:eastAsia="en-US"/>
+        </w:rPr>
+      </w:pPr>
+      <w:r>
+        <w:rPr>
+          <w:lang w:val="fr-FR" w:eastAsia="en-US"/>
+        </w:rPr>
+        <w:t>Solution 1 :</w:t>
+      </w:r>
+    </w:p>
+    <w:p>
+      <w:pPr>
+        <w:rPr>
+          <w:vertAlign w:val="subscript"/>
+          <w:lang w:val="fr-FR" w:eastAsia="en-US"/>
+        </w:rPr>
+      </w:pPr>
+      <w:r>
+        <w:rPr>
+          <w:vertAlign w:val="subscript"/>
+          <w:lang w:val="fr-FR" w:eastAsia="en-US"/>
+        </w:rPr>
+        <w:drawing>
+          <wp:inline distT="0" distB="0" distL="0" distR="0" wp14:anchorId="799D5655" wp14:editId="1F0FFF45">
+            <wp:extent cx="3932767" cy="629829"/>
+            <wp:effectExtent l="0" t="0" r="0" b="0"/>
+            <wp:docPr id="25" name="Image 25" descr="Une image contenant texte&#10;&#10;Description générée automatiquement"/>
+            <wp:cNvGraphicFramePr>
+              <a:graphicFrameLocks xmlns:a="http://schemas.openxmlformats.org/drawingml/2006/main" noChangeAspect="1"/>
+            </wp:cNvGraphicFramePr>
+            <a:graphic xmlns:a="http://schemas.openxmlformats.org/drawingml/2006/main">
+              <a:graphicData uri="http://schemas.openxmlformats.org/drawingml/2006/picture">
+                <pic:pic xmlns:pic="http://schemas.openxmlformats.org/drawingml/2006/picture">
+                  <pic:nvPicPr>
+                    <pic:cNvPr id="25" name="Image 25" descr="Une image contenant texte&#10;&#10;Description générée automatiquement"/>
+                    <pic:cNvPicPr/>
+                  </pic:nvPicPr>
+                  <pic:blipFill>
+                    <a:blip r:embed="rId27"/>
+                    <a:stretch>
+                      <a:fillRect/>
+                    </a:stretch>
+                  </pic:blipFill>
+                  <pic:spPr>
+                    <a:xfrm>
+                      <a:off x="0" y="0"/>
+                      <a:ext cx="3989513" cy="638917"/>
+                    </a:xfrm>
+                    <a:prstGeom prst="rect">
+                      <a:avLst/>
+                    </a:prstGeom>
+                  </pic:spPr>
+                </pic:pic>
+              </a:graphicData>
+            </a:graphic>
+          </wp:inline>
+        </w:drawing>
+      </w:r>
+    </w:p>
+    <w:p>
+      <w:pPr>
+        <w:rPr>
+          <w:lang w:val="fr-FR" w:eastAsia="en-US"/>
+        </w:rPr>
+      </w:pPr>
+      <w:r>
+        <w:rPr>
+          <w:lang w:val="fr-FR" w:eastAsia="en-US"/>
+        </w:rPr>
+        <w:t xml:space="preserve">Solution </w:t>
+      </w:r>
+      <w:r>
+        <w:rPr>
+          <w:lang w:val="fr-FR" w:eastAsia="en-US"/>
+        </w:rPr>
+        <w:t>2</w:t>
+      </w:r>
+      <w:r>
+        <w:rPr>
+          <w:lang w:val="fr-FR" w:eastAsia="en-US"/>
+        </w:rPr>
+        <w:t> :</w:t>
+      </w:r>
+    </w:p>
+    <w:p>
+      <w:pPr>
+        <w:rPr>
+          <w:vertAlign w:val="subscript"/>
+          <w:lang w:val="fr-FR" w:eastAsia="en-US"/>
+        </w:rPr>
+      </w:pPr>
+      <w:r>
+        <w:rPr>
+          <w:vertAlign w:val="subscript"/>
+          <w:lang w:val="fr-FR" w:eastAsia="en-US"/>
+        </w:rPr>
+        <w:drawing>
+          <wp:inline distT="0" distB="0" distL="0" distR="0" wp14:anchorId="67E667CC" wp14:editId="3641356D">
+            <wp:extent cx="3970867" cy="439887"/>
+            <wp:effectExtent l="0" t="0" r="0" b="0"/>
+            <wp:docPr id="26" name="Image 26"/>
+            <wp:cNvGraphicFramePr>
+              <a:graphicFrameLocks xmlns:a="http://schemas.openxmlformats.org/drawingml/2006/main" noChangeAspect="1"/>
+            </wp:cNvGraphicFramePr>
+            <a:graphic xmlns:a="http://schemas.openxmlformats.org/drawingml/2006/main">
+              <a:graphicData uri="http://schemas.openxmlformats.org/drawingml/2006/picture">
+                <pic:pic xmlns:pic="http://schemas.openxmlformats.org/drawingml/2006/picture">
+                  <pic:nvPicPr>
+                    <pic:cNvPr id="1" name=""/>
+                    <pic:cNvPicPr/>
+                  </pic:nvPicPr>
+                  <pic:blipFill>
+                    <a:blip r:embed="rId28"/>
+                    <a:stretch>
+                      <a:fillRect/>
+                    </a:stretch>
+                  </pic:blipFill>
+                  <pic:spPr>
+                    <a:xfrm>
+                      <a:off x="0" y="0"/>
+                      <a:ext cx="4007032" cy="443893"/>
+                    </a:xfrm>
+                    <a:prstGeom prst="rect">
+                      <a:avLst/>
+                    </a:prstGeom>
+                  </pic:spPr>
+                </pic:pic>
+              </a:graphicData>
+            </a:graphic>
+          </wp:inline>
+        </w:drawing>
+      </w:r>
+    </w:p>
+    <w:p>
+      <w:pPr>
+        <w:rPr>
+          <w:lang w:val="fr-FR" w:eastAsia="en-US"/>
+        </w:rPr>
+      </w:pPr>
+      <w:r>
+        <w:rPr>
+          <w:lang w:val="fr-FR" w:eastAsia="en-US"/>
+        </w:rPr>
+        <w:lastRenderedPageBreak/>
+        <w:t>Les données seront stockées dans une classe dédiée à la session une fois récoltées.</w:t>
+      </w:r>
+    </w:p>
+    <w:p>
+      <w:pPr>
+        <w:rPr>
+          <w:lang w:val="fr-FR" w:eastAsia="en-US"/>
+        </w:rPr>
+      </w:pPr>
+      <w:r>
+        <w:rPr>
+          <w:lang w:val="fr-FR" w:eastAsia="en-US"/>
+        </w:rPr>
+        <w:t>Exemple de classe contenant les données :</w:t>
+      </w:r>
+    </w:p>
+    <w:p>
+      <w:pPr>
+        <w:rPr>
+          <w:lang w:val="fr-FR" w:eastAsia="en-US"/>
+        </w:rPr>
+      </w:pPr>
+      <w:r>
+        <w:rPr>
+          <w:lang w:val="fr-FR" w:eastAsia="en-US"/>
+        </w:rPr>
+        <w:drawing>
+          <wp:inline distT="0" distB="0" distL="0" distR="0" wp14:anchorId="0C516511" wp14:editId="086B8B09">
+            <wp:extent cx="5033433" cy="2197178"/>
+            <wp:effectExtent l="0" t="0" r="0" b="0"/>
+            <wp:docPr id="27" name="Image 27" descr="Une image contenant texte&#10;&#10;Description générée automatiquement"/>
+            <wp:cNvGraphicFramePr>
+              <a:graphicFrameLocks xmlns:a="http://schemas.openxmlformats.org/drawingml/2006/main" noChangeAspect="1"/>
+            </wp:cNvGraphicFramePr>
+            <a:graphic xmlns:a="http://schemas.openxmlformats.org/drawingml/2006/main">
+              <a:graphicData uri="http://schemas.openxmlformats.org/drawingml/2006/picture">
+                <pic:pic xmlns:pic="http://schemas.openxmlformats.org/drawingml/2006/picture">
+                  <pic:nvPicPr>
+                    <pic:cNvPr id="27" name="Image 27" descr="Une image contenant texte&#10;&#10;Description générée automatiquement"/>
+                    <pic:cNvPicPr/>
+                  </pic:nvPicPr>
+                  <pic:blipFill>
+                    <a:blip r:embed="rId29"/>
+                    <a:stretch>
+                      <a:fillRect/>
+                    </a:stretch>
+                  </pic:blipFill>
+                  <pic:spPr>
+                    <a:xfrm>
+                      <a:off x="0" y="0"/>
+                      <a:ext cx="5057739" cy="2207788"/>
+                    </a:xfrm>
+                    <a:prstGeom prst="rect">
+                      <a:avLst/>
+                    </a:prstGeom>
+                  </pic:spPr>
+                </pic:pic>
+              </a:graphicData>
+            </a:graphic>
+          </wp:inline>
+        </w:drawing>
+      </w:r>
+    </w:p>
+    <w:p>
+      <w:pPr>
+        <w:rPr>
+          <w:lang w:val="fr-FR" w:eastAsia="en-US"/>
+        </w:rPr>
+      </w:pPr>
+    </w:p>
+    <w:p>
+      <w:pPr>
+        <w:rPr>
+          <w:lang w:val="fr-FR" w:eastAsia="en-US"/>
+        </w:rPr>
+      </w:pPr>
+      <w:r>
+        <w:rPr>
+          <w:lang w:val="fr-FR" w:eastAsia="en-US"/>
+        </w:rPr>
+        <w:t>On pourra, pour finir, récupérer le token de manière simple :</w:t>
+      </w:r>
+    </w:p>
+    <w:p>
+      <w:pPr>
+        <w:rPr>
+          <w:lang w:val="fr-FR" w:eastAsia="en-US"/>
+        </w:rPr>
+      </w:pPr>
+      <w:r>
+        <w:rPr>
+          <w:lang w:val="fr-FR" w:eastAsia="en-US"/>
+        </w:rPr>
+        <w:drawing>
+          <wp:inline distT="0" distB="0" distL="0" distR="0" wp14:anchorId="1C0D2B45" wp14:editId="78DF2282">
+            <wp:extent cx="3818467" cy="434498"/>
+            <wp:effectExtent l="0" t="0" r="0" b="3810"/>
+            <wp:docPr id="28" name="Image 28"/>
+            <wp:cNvGraphicFramePr>
+              <a:graphicFrameLocks xmlns:a="http://schemas.openxmlformats.org/drawingml/2006/main" noChangeAspect="1"/>
+            </wp:cNvGraphicFramePr>
+            <a:graphic xmlns:a="http://schemas.openxmlformats.org/drawingml/2006/main">
+              <a:graphicData uri="http://schemas.openxmlformats.org/drawingml/2006/picture">
+                <pic:pic xmlns:pic="http://schemas.openxmlformats.org/drawingml/2006/picture">
+                  <pic:nvPicPr>
+                    <pic:cNvPr id="1" name=""/>
+                    <pic:cNvPicPr/>
+                  </pic:nvPicPr>
+                  <pic:blipFill>
+                    <a:blip r:embed="rId30"/>
+                    <a:stretch>
+                      <a:fillRect/>
+                    </a:stretch>
+                  </pic:blipFill>
+                  <pic:spPr>
+                    <a:xfrm>
+                      <a:off x="0" y="0"/>
+                      <a:ext cx="3864771" cy="439767"/>
+                    </a:xfrm>
+                    <a:prstGeom prst="rect">
+                      <a:avLst/>
+                    </a:prstGeom>
+                  </pic:spPr>
+                </pic:pic>
+              </a:graphicData>
+            </a:graphic>
+          </wp:inline>
+        </w:drawing>
+      </w:r>
+    </w:p>
+    <w:p>
+      <w:pPr>
+        <w:rPr>
+          <w:lang w:val="fr-FR" w:eastAsia="en-US"/>
+        </w:rPr>
+      </w:pPr>
+    </w:p>
+    <w:p>
+      <w:pPr>
+        <w:rPr>
+          <w:lang w:val="fr-FR" w:eastAsia="en-US"/>
+        </w:rPr>
+      </w:pPr>
+    </w:p>
+    <w:p>
+      <w:pPr>
+        <w:rPr>
+          <w:lang w:val="fr-FR" w:eastAsia="en-US"/>
+        </w:rPr>
+      </w:pPr>
+    </w:p>
+    <w:p>
+      <w:pPr>
+        <w:rPr>
+          <w:lang w:val="fr-FR" w:eastAsia="en-US"/>
+        </w:rPr>
+      </w:pPr>
+    </w:p>
+    <w:p>
+      <w:pPr>
+        <w:rPr>
+          <w:lang w:val="fr-FR" w:eastAsia="en-US"/>
+        </w:rPr>
+      </w:pPr>
+    </w:p>
+    <w:p>
+      <w:pPr>
+        <w:rPr>
+          <w:lang w:val="fr-FR" w:eastAsia="en-US"/>
+        </w:rPr>
+      </w:pPr>
+    </w:p>
+    <w:p>
+      <w:pPr>
+        <w:rPr>
+          <w:lang w:val="fr-FR" w:eastAsia="en-US"/>
+        </w:rPr>
+      </w:pPr>
+    </w:p>
+    <w:p>
+      <w:pPr>
+        <w:rPr>
+          <w:lang w:val="fr-FR" w:eastAsia="en-US"/>
+        </w:rPr>
+      </w:pPr>
+    </w:p>
+    <w:p>
+      <w:pPr>
+        <w:rPr>
+          <w:lang w:val="fr-FR" w:eastAsia="en-US"/>
+        </w:rPr>
+      </w:pPr>
+    </w:p>
+    <w:p>
+      <w:pPr>
+        <w:rPr>
+          <w:lang w:val="fr-FR" w:eastAsia="en-US"/>
+        </w:rPr>
+      </w:pPr>
+    </w:p>
+    <w:p>
+      <w:pPr>
+        <w:rPr>
+          <w:lang w:val="fr-FR" w:eastAsia="en-US"/>
+        </w:rPr>
+      </w:pPr>
+    </w:p>
+    <w:p>
+      <w:pPr>
+        <w:rPr>
+          <w:lang w:val="fr-FR" w:eastAsia="en-US"/>
+        </w:rPr>
+      </w:pPr>
+    </w:p>
+    <w:p>
+      <w:pPr>
+        <w:rPr>
+          <w:lang w:val="fr-FR" w:eastAsia="en-US"/>
+        </w:rPr>
+      </w:pPr>
+    </w:p>
+    <w:p>
+      <w:pPr>
+        <w:rPr>
+          <w:lang w:val="fr-FR" w:eastAsia="en-US"/>
+        </w:rPr>
+      </w:pPr>
+    </w:p>
+    <w:p>
+      <w:pPr>
+        <w:rPr>
+          <w:lang w:val="fr-FR" w:eastAsia="en-US"/>
+        </w:rPr>
+      </w:pPr>
+    </w:p>
+    <w:p>
+      <w:pPr>
+        <w:rPr>
+          <w:lang w:val="fr-FR" w:eastAsia="en-US"/>
+        </w:rPr>
+      </w:pPr>
+    </w:p>
+    <w:p>
+      <w:pPr>
+        <w:pStyle w:val="Titre2"/>
+      </w:pPr>
+      <w:r>
+        <w:lastRenderedPageBreak/>
+        <w:t>Récupération et mise en forme des données</w:t>
+      </w:r>
+    </w:p>
+    <w:p>
+      <w:pPr>
+        <w:rPr>
+          <w:lang w:val="fr-FR" w:eastAsia="en-US"/>
+        </w:rPr>
+      </w:pPr>
+    </w:p>
+    <w:p>
+      <w:pPr>
+        <w:rPr>
+          <w:lang w:val="fr-FR" w:eastAsia="en-US"/>
+        </w:rPr>
+      </w:pPr>
+      <w:r>
+        <w:rPr>
+          <w:lang w:val="fr-FR" w:eastAsia="en-US"/>
+        </w:rPr>
+        <w:t xml:space="preserve">L’ensemble des informations seront donc passées sous format JSON, permettant le transport d’objets/de données d’une application à une autre au travers d’un format </w:t>
+      </w:r>
+      <w:r>
+        <w:rPr>
+          <w:lang w:val="fr-FR" w:eastAsia="en-US"/>
+        </w:rPr>
+        <w:t>populaire, simple d’utilisation et très standardisé.</w:t>
+      </w:r>
+    </w:p>
+    <w:p>
+      <w:pPr>
+        <w:rPr>
+          <w:lang w:val="fr-FR" w:eastAsia="en-US"/>
+        </w:rPr>
+      </w:pPr>
+      <w:r>
+        <w:rPr>
+          <w:lang w:val="fr-FR" w:eastAsia="en-US"/>
+        </w:rPr>
+        <w:t>L’application Flutter devra donc récupérer ses informations JSON et les convertir en objet Dart.</w:t>
+      </w:r>
+    </w:p>
+    <w:p>
+      <w:pPr>
+        <w:rPr>
+          <w:lang w:val="fr-FR" w:eastAsia="en-US"/>
+        </w:rPr>
+      </w:pPr>
+    </w:p>
+    <w:p>
+      <w:pPr>
+        <w:rPr>
+          <w:lang w:val="fr-FR" w:eastAsia="en-US"/>
+        </w:rPr>
+      </w:pPr>
+      <w:r>
+        <w:rPr>
+          <w:noProof/>
+        </w:rPr>
+        <w:drawing>
+          <wp:inline distT="0" distB="0" distL="0" distR="0" wp14:anchorId="5586096B" wp14:editId="1224332D">
+            <wp:extent cx="2238375" cy="1962150"/>
+            <wp:effectExtent l="0" t="0" r="9525" b="0"/>
+            <wp:docPr id="6" name="Image 6" descr="Une image contenant texte&#10;&#10;Description générée automatiquement"/>
+            <wp:cNvGraphicFramePr>
+              <a:graphicFrameLocks xmlns:a="http://schemas.openxmlformats.org/drawingml/2006/main" noChangeAspect="1"/>
+            </wp:cNvGraphicFramePr>
+            <a:graphic xmlns:a="http://schemas.openxmlformats.org/drawingml/2006/main">
+              <a:graphicData uri="http://schemas.openxmlformats.org/drawingml/2006/picture">
+                <pic:pic xmlns:pic="http://schemas.openxmlformats.org/drawingml/2006/picture">
+                  <pic:nvPicPr>
+                    <pic:cNvPr id="6" name="Image 6" descr="Une image contenant texte&#10;&#10;Description générée automatiquement"/>
+                    <pic:cNvPicPr/>
+                  </pic:nvPicPr>
+                  <pic:blipFill>
+                    <a:blip r:embed="rId31"/>
+                    <a:stretch>
+                      <a:fillRect/>
+                    </a:stretch>
+                  </pic:blipFill>
+                  <pic:spPr>
+                    <a:xfrm>
+                      <a:off x="0" y="0"/>
+                      <a:ext cx="2238375" cy="1962150"/>
+                    </a:xfrm>
+                    <a:prstGeom prst="rect">
+                      <a:avLst/>
+                    </a:prstGeom>
+                  </pic:spPr>
+                </pic:pic>
+              </a:graphicData>
+            </a:graphic>
+          </wp:inline>
+        </w:drawing>
+      </w:r>
+    </w:p>
+    <w:p>
+      <w:pPr>
+        <w:rPr>
+          <w:lang w:val="fr-FR" w:eastAsia="en-US"/>
+        </w:rPr>
+      </w:pPr>
+      <w:r>
+        <w:rPr>
+          <w:lang w:val="fr-FR" w:eastAsia="en-US"/>
+        </w:rPr>
+        <w:t xml:space="preserve">Un dossier d’entités, </w:t>
+      </w:r>
+      <w:r>
+        <w:rPr>
+          <w:lang w:val="fr-FR" w:eastAsia="en-US"/>
+        </w:rPr>
+        <w:t>de</w:t>
+      </w:r>
+      <w:r>
+        <w:rPr>
+          <w:lang w:val="fr-FR" w:eastAsia="en-US"/>
+        </w:rPr>
+        <w:t xml:space="preserve"> la même manière que l’API, permet de définir l’ensemble des classes objets</w:t>
+      </w:r>
+      <w:r>
+        <w:rPr>
+          <w:lang w:val="fr-FR" w:eastAsia="en-US"/>
+        </w:rPr>
+        <w:t xml:space="preserve"> utilisées</w:t>
+      </w:r>
+      <w:r>
+        <w:rPr>
+          <w:lang w:val="fr-FR" w:eastAsia="en-US"/>
+        </w:rPr>
+        <w:t>.</w:t>
+      </w:r>
+    </w:p>
+    <w:p>
+      <w:pPr>
+        <w:rPr>
+          <w:lang w:val="fr-FR" w:eastAsia="en-US"/>
+        </w:rPr>
+      </w:pPr>
+      <w:r>
+        <w:rPr>
+          <w:lang w:val="fr-FR" w:eastAsia="en-US"/>
+        </w:rPr>
+        <w:t xml:space="preserve">Les fichiers comprenant un « .g » sont dédiés à la </w:t>
+      </w:r>
+      <w:r>
+        <w:rPr>
+          <w:lang w:val="fr-FR" w:eastAsia="en-US"/>
+        </w:rPr>
+        <w:t>conversion</w:t>
+      </w:r>
+      <w:r>
+        <w:rPr>
+          <w:lang w:val="fr-FR" w:eastAsia="en-US"/>
+        </w:rPr>
+        <w:t xml:space="preserve"> des données, que ça soit d’un fichier JSON à un objet, ou d’un objet à un JSON afin de la faire parvenir à l’API.</w:t>
+      </w:r>
+    </w:p>
+    <w:p>
+      <w:pPr>
+        <w:rPr>
+          <w:lang w:val="fr-FR" w:eastAsia="en-US"/>
+        </w:rPr>
+      </w:pPr>
+      <w:r>
+        <w:rPr>
+          <w:noProof/>
+        </w:rPr>
+        <w:drawing>
+          <wp:inline distT="0" distB="0" distL="0" distR="0" wp14:anchorId="65615B4F" wp14:editId="283C6145">
+            <wp:extent cx="4291509" cy="2113899"/>
+            <wp:effectExtent l="0" t="0" r="0" b="1270"/>
+            <wp:docPr id="7" name="Image 7" descr="Une image contenant texte&#10;&#10;Description générée automatiquement"/>
+            <wp:cNvGraphicFramePr>
+              <a:graphicFrameLocks xmlns:a="http://schemas.openxmlformats.org/drawingml/2006/main" noChangeAspect="1"/>
+            </wp:cNvGraphicFramePr>
+            <a:graphic xmlns:a="http://schemas.openxmlformats.org/drawingml/2006/main">
+              <a:graphicData uri="http://schemas.openxmlformats.org/drawingml/2006/picture">
+                <pic:pic xmlns:pic="http://schemas.openxmlformats.org/drawingml/2006/picture">
+                  <pic:nvPicPr>
+                    <pic:cNvPr id="7" name="Image 7" descr="Une image contenant texte&#10;&#10;Description générée automatiquement"/>
+                    <pic:cNvPicPr/>
+                  </pic:nvPicPr>
+                  <pic:blipFill>
+                    <a:blip r:embed="rId32"/>
+                    <a:stretch>
+                      <a:fillRect/>
+                    </a:stretch>
+                  </pic:blipFill>
+                  <pic:spPr>
+                    <a:xfrm>
+                      <a:off x="0" y="0"/>
+                      <a:ext cx="4295292" cy="2115763"/>
+                    </a:xfrm>
+                    <a:prstGeom prst="rect">
+                      <a:avLst/>
+                    </a:prstGeom>
+                  </pic:spPr>
+                </pic:pic>
+              </a:graphicData>
+            </a:graphic>
+          </wp:inline>
+        </w:drawing>
+      </w:r>
+    </w:p>
+    <w:p>
+      <w:pPr>
+        <w:rPr>
+          <w:lang w:val="fr-FR" w:eastAsia="en-US"/>
+        </w:rPr>
+      </w:pPr>
+    </w:p>
+    <w:p>
+      <w:pPr>
+        <w:rPr>
+          <w:lang w:val="fr-FR" w:eastAsia="en-US"/>
+        </w:rPr>
+      </w:pPr>
+    </w:p>
+    <w:p>
+      <w:pPr>
+        <w:rPr>
+          <w:lang w:val="fr-FR" w:eastAsia="en-US"/>
+        </w:rPr>
+      </w:pPr>
+    </w:p>
+    <w:p>
+      <w:pPr>
+        <w:rPr>
+          <w:lang w:val="fr-FR" w:eastAsia="en-US"/>
+        </w:rPr>
+      </w:pPr>
+    </w:p>
+    <w:p>
+      <w:pPr>
+        <w:rPr>
+          <w:lang w:val="fr-FR" w:eastAsia="en-US"/>
+        </w:rPr>
+      </w:pPr>
+      <w:r>
+        <w:rPr>
+          <w:lang w:val="fr-FR" w:eastAsia="en-US"/>
+        </w:rPr>
+        <w:lastRenderedPageBreak/>
+        <w:t>L’application comportera un second dossier essentiel à la récupération des données : le dossier « service ».</w:t>
+      </w:r>
+    </w:p>
+    <w:p>
+      <w:pPr>
+        <w:rPr>
+          <w:lang w:val="fr-FR" w:eastAsia="en-US"/>
+        </w:rPr>
+      </w:pPr>
+      <w:r>
+        <w:rPr>
+          <w:noProof/>
+        </w:rPr>
+        <w:drawing>
+          <wp:inline distT="0" distB="0" distL="0" distR="0" wp14:anchorId="52BDA392" wp14:editId="5038FF24">
+            <wp:extent cx="2438400" cy="1076325"/>
+            <wp:effectExtent l="0" t="0" r="0" b="9525"/>
+            <wp:docPr id="8" name="Image 8"/>
+            <wp:cNvGraphicFramePr>
+              <a:graphicFrameLocks xmlns:a="http://schemas.openxmlformats.org/drawingml/2006/main" noChangeAspect="1"/>
+            </wp:cNvGraphicFramePr>
+            <a:graphic xmlns:a="http://schemas.openxmlformats.org/drawingml/2006/main">
+              <a:graphicData uri="http://schemas.openxmlformats.org/drawingml/2006/picture">
+                <pic:pic xmlns:pic="http://schemas.openxmlformats.org/drawingml/2006/picture">
+                  <pic:nvPicPr>
+                    <pic:cNvPr id="1" name=""/>
+                    <pic:cNvPicPr/>
+                  </pic:nvPicPr>
+                  <pic:blipFill>
+                    <a:blip r:embed="rId33"/>
+                    <a:stretch>
+                      <a:fillRect/>
+                    </a:stretch>
+                  </pic:blipFill>
+                  <pic:spPr>
+                    <a:xfrm>
+                      <a:off x="0" y="0"/>
                       <a:ext cx="2438400" cy="1076325"/>
                     </a:xfrm>
                     <a:prstGeom prst="rect">
@@ -2082,32 +4112,10 @@
           <w:lang w:val="fr-FR" w:eastAsia="en-US"/>
         </w:rPr>
       </w:pPr>
-    </w:p>
-    <w:p>
-      <w:pPr>
-        <w:rPr>
-          <w:lang w:val="fr-FR" w:eastAsia="en-US"/>
-        </w:rPr>
-      </w:pPr>
-    </w:p>
-    <w:p>
-      <w:pPr>
-        <w:rPr>
-          <w:lang w:val="fr-FR" w:eastAsia="en-US"/>
-        </w:rPr>
-      </w:pPr>
-    </w:p>
-    <w:p>
-      <w:pPr>
-        <w:rPr>
-          <w:lang w:val="fr-FR" w:eastAsia="en-US"/>
-        </w:rPr>
-      </w:pPr>
-      <w:r>
-        <w:rPr>
-          <w:lang w:val="fr-FR" w:eastAsia="en-US"/>
-        </w:rPr>
-        <w:lastRenderedPageBreak/>
+      <w:r>
+        <w:rPr>
+          <w:lang w:val="fr-FR" w:eastAsia="en-US"/>
+        </w:rPr>
         <w:t>Chaque fichier de service est rattaché à une classe, par souci de cohérence.</w:t>
       </w:r>
       <w:r>
@@ -2143,7 +4151,7 @@
                     <pic:cNvPicPr/>
                   </pic:nvPicPr>
                   <pic:blipFill>
-                    <a:blip r:embed="rId15"/>
+                    <a:blip r:embed="rId34"/>
                     <a:stretch>
                       <a:fillRect/>
                     </a:stretch>
@@ -2166,6 +4174,107 @@
     </w:p>
     <w:p>
       <w:pPr>
+        <w:rPr>
+          <w:lang w:val="fr-FR" w:eastAsia="en-US"/>
+        </w:rPr>
+      </w:pPr>
+    </w:p>
+    <w:p>
+      <w:pPr>
+        <w:rPr>
+          <w:lang w:val="fr-FR" w:eastAsia="en-US"/>
+        </w:rPr>
+      </w:pPr>
+      <w:r>
+        <w:rPr>
+          <w:lang w:val="fr-FR" w:eastAsia="en-US"/>
+        </w:rPr>
+        <w:t>D’autres vont effectuer des opérations (POST, PUT…)</w:t>
+      </w:r>
+    </w:p>
+    <w:p>
+      <w:pPr>
+        <w:rPr>
+          <w:lang w:val="fr-FR" w:eastAsia="en-US"/>
+        </w:rPr>
+      </w:pPr>
+      <w:r>
+        <w:rPr>
+          <w:lang w:val="fr-FR" w:eastAsia="en-US"/>
+        </w:rPr>
+        <w:drawing>
+          <wp:inline distT="0" distB="0" distL="0" distR="0" wp14:anchorId="190DA67B" wp14:editId="67731072">
+            <wp:extent cx="4622800" cy="2744179"/>
+            <wp:effectExtent l="0" t="0" r="6350" b="0"/>
+            <wp:docPr id="30" name="Image 30" descr="Une image contenant texte&#10;&#10;Description générée automatiquement"/>
+            <wp:cNvGraphicFramePr>
+              <a:graphicFrameLocks xmlns:a="http://schemas.openxmlformats.org/drawingml/2006/main" noChangeAspect="1"/>
+            </wp:cNvGraphicFramePr>
+            <a:graphic xmlns:a="http://schemas.openxmlformats.org/drawingml/2006/main">
+              <a:graphicData uri="http://schemas.openxmlformats.org/drawingml/2006/picture">
+                <pic:pic xmlns:pic="http://schemas.openxmlformats.org/drawingml/2006/picture">
+                  <pic:nvPicPr>
+                    <pic:cNvPr id="30" name="Image 30" descr="Une image contenant texte&#10;&#10;Description générée automatiquement"/>
+                    <pic:cNvPicPr/>
+                  </pic:nvPicPr>
+                  <pic:blipFill>
+                    <a:blip r:embed="rId35"/>
+                    <a:stretch>
+                      <a:fillRect/>
+                    </a:stretch>
+                  </pic:blipFill>
+                  <pic:spPr>
+                    <a:xfrm>
+                      <a:off x="0" y="0"/>
+                      <a:ext cx="4627895" cy="2747203"/>
+                    </a:xfrm>
+                    <a:prstGeom prst="rect">
+                      <a:avLst/>
+                    </a:prstGeom>
+                  </pic:spPr>
+                </pic:pic>
+              </a:graphicData>
+            </a:graphic>
+          </wp:inline>
+        </w:drawing>
+      </w:r>
+    </w:p>
+    <w:p>
+      <w:pPr>
+        <w:rPr>
+          <w:lang w:val="fr-FR" w:eastAsia="en-US"/>
+        </w:rPr>
+      </w:pPr>
+      <w:r>
+        <w:rPr>
+          <w:lang w:val="fr-FR" w:eastAsia="en-US"/>
+        </w:rPr>
+        <w:t>On utilise la fonction « </w:t>
+      </w:r>
+      <w:proofErr w:type="spellStart"/>
+      <w:r>
+        <w:rPr>
+          <w:lang w:val="fr-FR" w:eastAsia="en-US"/>
+        </w:rPr>
+        <w:t>ToJson</w:t>
+      </w:r>
+      <w:proofErr w:type="spellEnd"/>
+      <w:r>
+        <w:rPr>
+          <w:lang w:val="fr-FR" w:eastAsia="en-US"/>
+        </w:rPr>
+        <w:t> » qui va convertir l’objet Dart en JSON. On envoi ensuite ce JSON dans le corps de la requête (body).</w:t>
+      </w:r>
+    </w:p>
+    <w:p>
+      <w:pPr>
+        <w:rPr>
+          <w:lang w:val="fr-FR" w:eastAsia="en-US"/>
+        </w:rPr>
+      </w:pPr>
+    </w:p>
+    <w:p>
+      <w:pPr>
         <w:pStyle w:val="Paragraphedeliste"/>
         <w:rPr>
           <w:lang w:val="fr-FR" w:eastAsia="en-US"/>
@@ -2211,14 +4320,6 @@
           <w:lang w:val="fr-FR" w:eastAsia="en-US"/>
         </w:rPr>
       </w:pPr>
-    </w:p>
-    <w:p>
-      <w:pPr>
-        <w:pStyle w:val="Paragraphedeliste"/>
-        <w:rPr>
-          <w:lang w:val="fr-FR" w:eastAsia="en-US"/>
-        </w:rPr>
-      </w:pPr>
       <w:r>
         <w:rPr>
           <w:lang w:val="fr-FR" w:eastAsia="en-US"/>
@@ -2241,8 +4342,8 @@
       </w:pPr>
     </w:p>
     <w:sectPr>
-      <w:headerReference w:type="default" r:id="rId16"/>
-      <w:footerReference w:type="default" r:id="rId17"/>
+      <w:headerReference w:type="default" r:id="rId36"/>
+      <w:footerReference w:type="default" r:id="rId37"/>
       <w:pgSz w:w="11906" w:h="16838"/>
       <w:pgMar w:top="1440" w:right="1440" w:bottom="1440" w:left="1440" w:header="708" w:footer="708" w:gutter="0"/>
       <w:cols w:space="708"/>
@@ -2666,7 +4767,7 @@
         <w:rFonts w:ascii="Calibri" w:eastAsiaTheme="minorEastAsia" w:hAnsi="Calibri" w:cs="Calibri" w:hint="default"/>
       </w:rPr>
     </w:lvl>
-    <w:lvl w:ilvl="1" w:tplc="08090003" w:tentative="1">
+    <w:lvl w:ilvl="1" w:tplc="08090003">
       <w:start w:val="1"/>
       <w:numFmt w:val="bullet"/>
       <w:lvlText w:val="o"/>
@@ -3170,7 +5271,7 @@
   <w:style w:type="paragraph" w:default="1" w:styleId="Normal">
     <w:name w:val="Normal"/>
     <w:qFormat/>
-    <w:rsid w:val="001B40F6"/>
+    <w:rsid w:val="00010800"/>
   </w:style>
   <w:style w:type="paragraph" w:styleId="Titre1">
     <w:name w:val="heading 1"/>

</xml_diff>

<commit_message>
Cahier des charges - évolution
</commit_message>
<xml_diff>
--- a/Documentation_Technique.docx
+++ b/Documentation_Technique.docx
@@ -468,7 +468,6 @@
             <w:rPr>
               <w:b w:val="0"/>
               <w:bCs w:val="0"/>
-              <w:lang w:val="fr-FR" w:eastAsia="zh-TW"/>
             </w:rPr>
           </w:pPr>
           <w:r>
@@ -486,7 +485,7 @@
             </w:rPr>
             <w:fldChar w:fldCharType="separate"/>
           </w:r>
-          <w:hyperlink w:anchor="_Toc98921228" w:history="1">
+          <w:hyperlink w:anchor="_Toc99710441" w:history="1">
             <w:r>
               <w:rPr>
                 <w:rStyle w:val="Lienhypertexte"/>
@@ -509,7 +508,7 @@
               <w:rPr>
                 <w:webHidden/>
               </w:rPr>
-              <w:instrText xml:space="preserve"> PAGEREF _Toc98921228 \h </w:instrText>
+              <w:instrText xml:space="preserve"> PAGEREF _Toc99710441 \h </w:instrText>
             </w:r>
             <w:r>
               <w:rPr>
@@ -544,10 +543,9 @@
             </w:tabs>
             <w:rPr>
               <w:noProof/>
-              <w:lang w:val="fr-FR" w:eastAsia="zh-TW"/>
             </w:rPr>
           </w:pPr>
-          <w:hyperlink w:anchor="_Toc98921229" w:history="1">
+          <w:hyperlink w:anchor="_Toc99710442" w:history="1">
             <w:r>
               <w:rPr>
                 <w:rStyle w:val="Lienhypertexte"/>
@@ -574,7 +572,7 @@
                 <w:noProof/>
                 <w:webHidden/>
               </w:rPr>
-              <w:instrText xml:space="preserve"> PAGEREF _Toc98921229 \h </w:instrText>
+              <w:instrText xml:space="preserve"> PAGEREF _Toc99710442 \h </w:instrText>
             </w:r>
             <w:r>
               <w:rPr>
@@ -613,16 +611,15 @@
             </w:tabs>
             <w:rPr>
               <w:noProof/>
-              <w:lang w:val="fr-FR" w:eastAsia="zh-TW"/>
             </w:rPr>
           </w:pPr>
-          <w:hyperlink w:anchor="_Toc98921230" w:history="1">
+          <w:hyperlink w:anchor="_Toc99710443" w:history="1">
             <w:r>
               <w:rPr>
                 <w:rStyle w:val="Lienhypertexte"/>
                 <w:noProof/>
               </w:rPr>
-              <w:t>Fonctionnalités détaillées</w:t>
+              <w:t>Cahier des charges et attentes</w:t>
             </w:r>
             <w:r>
               <w:rPr>
@@ -643,24 +640,27 @@
                 <w:noProof/>
                 <w:webHidden/>
               </w:rPr>
-              <w:instrText xml:space="preserve"> PAGEREF _Toc98921230 \h </w:instrText>
+              <w:instrText xml:space="preserve"> PAGEREF _Toc99710443 \h </w:instrText>
             </w:r>
             <w:r>
               <w:rPr>
                 <w:noProof/>
                 <w:webHidden/>
               </w:rPr>
+            </w:r>
+            <w:r>
+              <w:rPr>
+                <w:noProof/>
+                <w:webHidden/>
+              </w:rPr>
               <w:fldChar w:fldCharType="separate"/>
             </w:r>
             <w:r>
               <w:rPr>
-                <w:b/>
-                <w:bCs/>
                 <w:noProof/>
                 <w:webHidden/>
-                <w:lang w:val="fr-FR"/>
-              </w:rPr>
-              <w:t>Erreur ! Signet non défini.</w:t>
+              </w:rPr>
+              <w:t>3</w:t>
             </w:r>
             <w:r>
               <w:rPr>
@@ -679,16 +679,15 @@
             </w:tabs>
             <w:rPr>
               <w:noProof/>
-              <w:lang w:val="fr-FR" w:eastAsia="zh-TW"/>
             </w:rPr>
           </w:pPr>
-          <w:hyperlink w:anchor="_Toc98921231" w:history="1">
+          <w:hyperlink w:anchor="_Toc99710444" w:history="1">
             <w:r>
               <w:rPr>
                 <w:rStyle w:val="Lienhypertexte"/>
                 <w:noProof/>
               </w:rPr>
-              <w:t>Architecture et méthodes à mettre en œuvre</w:t>
+              <w:t>Autres fonctionnalités</w:t>
             </w:r>
             <w:r>
               <w:rPr>
@@ -709,7 +708,7 @@
                 <w:noProof/>
                 <w:webHidden/>
               </w:rPr>
-              <w:instrText xml:space="preserve"> PAGEREF _Toc98921231 \h </w:instrText>
+              <w:instrText xml:space="preserve"> PAGEREF _Toc99710444 \h </w:instrText>
             </w:r>
             <w:r>
               <w:rPr>
@@ -729,7 +728,415 @@
                 <w:noProof/>
                 <w:webHidden/>
               </w:rPr>
+              <w:t>4</w:t>
+            </w:r>
+            <w:r>
+              <w:rPr>
+                <w:noProof/>
+                <w:webHidden/>
+              </w:rPr>
+              <w:fldChar w:fldCharType="end"/>
+            </w:r>
+          </w:hyperlink>
+        </w:p>
+        <w:p>
+          <w:pPr>
+            <w:pStyle w:val="TM2"/>
+            <w:tabs>
+              <w:tab w:val="right" w:leader="dot" w:pos="9016"/>
+            </w:tabs>
+            <w:rPr>
+              <w:noProof/>
+            </w:rPr>
+          </w:pPr>
+          <w:hyperlink w:anchor="_Toc99710445" w:history="1">
+            <w:r>
+              <w:rPr>
+                <w:rStyle w:val="Lienhypertexte"/>
+                <w:noProof/>
+              </w:rPr>
+              <w:t>Architecture et méthodes sélectionnées</w:t>
+            </w:r>
+            <w:r>
+              <w:rPr>
+                <w:noProof/>
+                <w:webHidden/>
+              </w:rPr>
+              <w:tab/>
+            </w:r>
+            <w:r>
+              <w:rPr>
+                <w:noProof/>
+                <w:webHidden/>
+              </w:rPr>
+              <w:fldChar w:fldCharType="begin"/>
+            </w:r>
+            <w:r>
+              <w:rPr>
+                <w:noProof/>
+                <w:webHidden/>
+              </w:rPr>
+              <w:instrText xml:space="preserve"> PAGEREF _Toc99710445 \h </w:instrText>
+            </w:r>
+            <w:r>
+              <w:rPr>
+                <w:noProof/>
+                <w:webHidden/>
+              </w:rPr>
+            </w:r>
+            <w:r>
+              <w:rPr>
+                <w:noProof/>
+                <w:webHidden/>
+              </w:rPr>
+              <w:fldChar w:fldCharType="separate"/>
+            </w:r>
+            <w:r>
+              <w:rPr>
+                <w:noProof/>
+                <w:webHidden/>
+              </w:rPr>
+              <w:t>5</w:t>
+            </w:r>
+            <w:r>
+              <w:rPr>
+                <w:noProof/>
+                <w:webHidden/>
+              </w:rPr>
+              <w:fldChar w:fldCharType="end"/>
+            </w:r>
+          </w:hyperlink>
+        </w:p>
+        <w:p>
+          <w:pPr>
+            <w:pStyle w:val="TM2"/>
+            <w:tabs>
+              <w:tab w:val="right" w:leader="dot" w:pos="9016"/>
+            </w:tabs>
+            <w:rPr>
+              <w:noProof/>
+            </w:rPr>
+          </w:pPr>
+          <w:hyperlink w:anchor="_Toc99710446" w:history="1">
+            <w:r>
+              <w:rPr>
+                <w:rStyle w:val="Lienhypertexte"/>
+                <w:noProof/>
+              </w:rPr>
+              <w:t>Technologies utilisées</w:t>
+            </w:r>
+            <w:r>
+              <w:rPr>
+                <w:noProof/>
+                <w:webHidden/>
+              </w:rPr>
+              <w:tab/>
+            </w:r>
+            <w:r>
+              <w:rPr>
+                <w:noProof/>
+                <w:webHidden/>
+              </w:rPr>
+              <w:fldChar w:fldCharType="begin"/>
+            </w:r>
+            <w:r>
+              <w:rPr>
+                <w:noProof/>
+                <w:webHidden/>
+              </w:rPr>
+              <w:instrText xml:space="preserve"> PAGEREF _Toc99710446 \h </w:instrText>
+            </w:r>
+            <w:r>
+              <w:rPr>
+                <w:noProof/>
+                <w:webHidden/>
+              </w:rPr>
+            </w:r>
+            <w:r>
+              <w:rPr>
+                <w:noProof/>
+                <w:webHidden/>
+              </w:rPr>
+              <w:fldChar w:fldCharType="separate"/>
+            </w:r>
+            <w:r>
+              <w:rPr>
+                <w:noProof/>
+                <w:webHidden/>
+              </w:rPr>
+              <w:t>5</w:t>
+            </w:r>
+            <w:r>
+              <w:rPr>
+                <w:noProof/>
+                <w:webHidden/>
+              </w:rPr>
+              <w:fldChar w:fldCharType="end"/>
+            </w:r>
+          </w:hyperlink>
+        </w:p>
+        <w:p>
+          <w:pPr>
+            <w:pStyle w:val="TM2"/>
+            <w:tabs>
+              <w:tab w:val="right" w:leader="dot" w:pos="9016"/>
+            </w:tabs>
+            <w:rPr>
+              <w:noProof/>
+            </w:rPr>
+          </w:pPr>
+          <w:hyperlink w:anchor="_Toc99710447" w:history="1">
+            <w:r>
+              <w:rPr>
+                <w:rStyle w:val="Lienhypertexte"/>
+                <w:noProof/>
+              </w:rPr>
+              <w:t>Architecture</w:t>
+            </w:r>
+            <w:r>
+              <w:rPr>
+                <w:noProof/>
+                <w:webHidden/>
+              </w:rPr>
+              <w:tab/>
+            </w:r>
+            <w:r>
+              <w:rPr>
+                <w:noProof/>
+                <w:webHidden/>
+              </w:rPr>
+              <w:fldChar w:fldCharType="begin"/>
+            </w:r>
+            <w:r>
+              <w:rPr>
+                <w:noProof/>
+                <w:webHidden/>
+              </w:rPr>
+              <w:instrText xml:space="preserve"> PAGEREF _Toc99710447 \h </w:instrText>
+            </w:r>
+            <w:r>
+              <w:rPr>
+                <w:noProof/>
+                <w:webHidden/>
+              </w:rPr>
+            </w:r>
+            <w:r>
+              <w:rPr>
+                <w:noProof/>
+                <w:webHidden/>
+              </w:rPr>
+              <w:fldChar w:fldCharType="separate"/>
+            </w:r>
+            <w:r>
+              <w:rPr>
+                <w:noProof/>
+                <w:webHidden/>
+              </w:rPr>
               <w:t>6</w:t>
+            </w:r>
+            <w:r>
+              <w:rPr>
+                <w:noProof/>
+                <w:webHidden/>
+              </w:rPr>
+              <w:fldChar w:fldCharType="end"/>
+            </w:r>
+          </w:hyperlink>
+        </w:p>
+        <w:p>
+          <w:pPr>
+            <w:pStyle w:val="TM2"/>
+            <w:tabs>
+              <w:tab w:val="right" w:leader="dot" w:pos="9016"/>
+            </w:tabs>
+            <w:rPr>
+              <w:noProof/>
+            </w:rPr>
+          </w:pPr>
+          <w:hyperlink w:anchor="_Toc99710448" w:history="1">
+            <w:r>
+              <w:rPr>
+                <w:rStyle w:val="Lienhypertexte"/>
+                <w:noProof/>
+              </w:rPr>
+              <w:t>Sécurité</w:t>
+            </w:r>
+            <w:r>
+              <w:rPr>
+                <w:noProof/>
+                <w:webHidden/>
+              </w:rPr>
+              <w:tab/>
+            </w:r>
+            <w:r>
+              <w:rPr>
+                <w:noProof/>
+                <w:webHidden/>
+              </w:rPr>
+              <w:fldChar w:fldCharType="begin"/>
+            </w:r>
+            <w:r>
+              <w:rPr>
+                <w:noProof/>
+                <w:webHidden/>
+              </w:rPr>
+              <w:instrText xml:space="preserve"> PAGEREF _Toc99710448 \h </w:instrText>
+            </w:r>
+            <w:r>
+              <w:rPr>
+                <w:noProof/>
+                <w:webHidden/>
+              </w:rPr>
+            </w:r>
+            <w:r>
+              <w:rPr>
+                <w:noProof/>
+                <w:webHidden/>
+              </w:rPr>
+              <w:fldChar w:fldCharType="separate"/>
+            </w:r>
+            <w:r>
+              <w:rPr>
+                <w:noProof/>
+                <w:webHidden/>
+              </w:rPr>
+              <w:t>8</w:t>
+            </w:r>
+            <w:r>
+              <w:rPr>
+                <w:noProof/>
+                <w:webHidden/>
+              </w:rPr>
+              <w:fldChar w:fldCharType="end"/>
+            </w:r>
+          </w:hyperlink>
+        </w:p>
+        <w:p>
+          <w:pPr>
+            <w:pStyle w:val="TM2"/>
+            <w:tabs>
+              <w:tab w:val="right" w:leader="dot" w:pos="9016"/>
+            </w:tabs>
+            <w:rPr>
+              <w:noProof/>
+            </w:rPr>
+          </w:pPr>
+          <w:hyperlink w:anchor="_Toc99710449" w:history="1">
+            <w:r>
+              <w:rPr>
+                <w:rStyle w:val="Lienhypertexte"/>
+                <w:noProof/>
+              </w:rPr>
+              <w:t>Récupération et mise en forme des données</w:t>
+            </w:r>
+            <w:r>
+              <w:rPr>
+                <w:noProof/>
+                <w:webHidden/>
+              </w:rPr>
+              <w:tab/>
+            </w:r>
+            <w:r>
+              <w:rPr>
+                <w:noProof/>
+                <w:webHidden/>
+              </w:rPr>
+              <w:fldChar w:fldCharType="begin"/>
+            </w:r>
+            <w:r>
+              <w:rPr>
+                <w:noProof/>
+                <w:webHidden/>
+              </w:rPr>
+              <w:instrText xml:space="preserve"> PAGEREF _Toc99710449 \h </w:instrText>
+            </w:r>
+            <w:r>
+              <w:rPr>
+                <w:noProof/>
+                <w:webHidden/>
+              </w:rPr>
+            </w:r>
+            <w:r>
+              <w:rPr>
+                <w:noProof/>
+                <w:webHidden/>
+              </w:rPr>
+              <w:fldChar w:fldCharType="separate"/>
+            </w:r>
+            <w:r>
+              <w:rPr>
+                <w:noProof/>
+                <w:webHidden/>
+              </w:rPr>
+              <w:t>13</w:t>
+            </w:r>
+            <w:r>
+              <w:rPr>
+                <w:noProof/>
+                <w:webHidden/>
+              </w:rPr>
+              <w:fldChar w:fldCharType="end"/>
+            </w:r>
+          </w:hyperlink>
+        </w:p>
+        <w:p>
+          <w:pPr>
+            <w:pStyle w:val="TM2"/>
+            <w:tabs>
+              <w:tab w:val="right" w:leader="dot" w:pos="9016"/>
+            </w:tabs>
+            <w:rPr>
+              <w:noProof/>
+            </w:rPr>
+          </w:pPr>
+          <w:hyperlink w:anchor="_Toc99710450" w:history="1">
+            <w:r>
+              <w:rPr>
+                <w:rStyle w:val="Lienhypertexte"/>
+                <w:noProof/>
+              </w:rPr>
+              <w:t>Fonctionnalités de l’application</w:t>
+            </w:r>
+            <w:r>
+              <w:rPr>
+                <w:noProof/>
+                <w:webHidden/>
+              </w:rPr>
+              <w:tab/>
+            </w:r>
+            <w:r>
+              <w:rPr>
+                <w:noProof/>
+                <w:webHidden/>
+              </w:rPr>
+              <w:fldChar w:fldCharType="begin"/>
+            </w:r>
+            <w:r>
+              <w:rPr>
+                <w:noProof/>
+                <w:webHidden/>
+              </w:rPr>
+              <w:instrText xml:space="preserve"> PAGEREF _Toc99710450 \h </w:instrText>
+            </w:r>
+            <w:r>
+              <w:rPr>
+                <w:noProof/>
+                <w:webHidden/>
+              </w:rPr>
+            </w:r>
+            <w:r>
+              <w:rPr>
+                <w:noProof/>
+                <w:webHidden/>
+              </w:rPr>
+              <w:fldChar w:fldCharType="separate"/>
+            </w:r>
+            <w:r>
+              <w:rPr>
+                <w:noProof/>
+                <w:webHidden/>
+              </w:rPr>
+              <w:t>15</w:t>
             </w:r>
             <w:r>
               <w:rPr>
@@ -853,42 +1260,21 @@
     </w:p>
     <w:p>
       <w:pPr>
-        <w:rPr>
-          <w:sz w:val="32"/>
-          <w:szCs w:val="32"/>
-          <w:lang w:val="fr-FR"/>
-        </w:rPr>
-      </w:pPr>
-    </w:p>
-    <w:p>
-      <w:pPr>
         <w:pStyle w:val="Titre1"/>
       </w:pPr>
     </w:p>
     <w:p>
       <w:pPr>
+        <w:rPr>
+          <w:lang w:val="fr-FR" w:eastAsia="en-US"/>
+        </w:rPr>
+      </w:pPr>
+    </w:p>
+    <w:p>
+      <w:pPr>
         <w:pStyle w:val="Titre1"/>
       </w:pPr>
-    </w:p>
-    <w:p>
-      <w:pPr>
-        <w:rPr>
-          <w:lang w:val="fr-FR" w:eastAsia="en-US"/>
-        </w:rPr>
-      </w:pPr>
-    </w:p>
-    <w:p>
-      <w:pPr>
-        <w:rPr>
-          <w:lang w:val="fr-FR" w:eastAsia="en-US"/>
-        </w:rPr>
-      </w:pPr>
-    </w:p>
-    <w:p>
-      <w:pPr>
-        <w:pStyle w:val="Titre1"/>
-      </w:pPr>
-      <w:bookmarkStart w:id="0" w:name="_Toc98921228"/>
+      <w:bookmarkStart w:id="0" w:name="_Toc99710441"/>
       <w:r>
         <w:lastRenderedPageBreak/>
         <w:t xml:space="preserve">Présentation du projet </w:t>
@@ -909,7 +1295,7 @@
       <w:pPr>
         <w:pStyle w:val="Titre2"/>
       </w:pPr>
-      <w:bookmarkStart w:id="1" w:name="_Toc98921229"/>
+      <w:bookmarkStart w:id="1" w:name="_Toc99710442"/>
       <w:r>
         <w:t>Contexte</w:t>
       </w:r>
@@ -965,9 +1351,11 @@
       <w:pPr>
         <w:pStyle w:val="Titre2"/>
       </w:pPr>
+      <w:bookmarkStart w:id="2" w:name="_Toc99710443"/>
       <w:r>
         <w:t>Cahier des charges et attentes</w:t>
       </w:r>
+      <w:bookmarkEnd w:id="2"/>
     </w:p>
     <w:p>
       <w:pPr>
@@ -1187,10 +1575,12 @@
       <w:pPr>
         <w:pStyle w:val="Titre2"/>
       </w:pPr>
+      <w:bookmarkStart w:id="3" w:name="_Toc99710444"/>
       <w:r>
         <w:lastRenderedPageBreak/>
         <w:t>Autres fonctionnalités</w:t>
       </w:r>
+      <w:bookmarkEnd w:id="3"/>
     </w:p>
     <w:p>
       <w:pPr>
@@ -1299,6 +1689,7 @@
       </w:pPr>
       <w:r>
         <w:rPr>
+          <w:noProof/>
           <w:lang w:val="fr-FR"/>
         </w:rPr>
         <w:drawing>
@@ -1392,6 +1783,7 @@
       </w:r>
       <w:r>
         <w:rPr>
+          <w:noProof/>
           <w:lang w:val="fr-FR"/>
         </w:rPr>
         <w:drawing>
@@ -1512,6 +1904,7 @@
       </w:pPr>
       <w:r>
         <w:rPr>
+          <w:noProof/>
           <w:lang w:val="fr-FR"/>
         </w:rPr>
         <w:drawing>
@@ -1573,6 +1966,7 @@
       </w:pPr>
       <w:r>
         <w:rPr>
+          <w:noProof/>
           <w:lang w:val="fr-FR"/>
         </w:rPr>
         <w:drawing>
@@ -1634,108 +2028,16 @@
     </w:p>
     <w:p>
       <w:pPr>
-        <w:rPr>
-          <w:lang w:val="fr-FR"/>
-        </w:rPr>
-      </w:pPr>
-    </w:p>
-    <w:p>
-      <w:pPr>
-        <w:rPr>
-          <w:lang w:val="fr-FR"/>
-        </w:rPr>
-      </w:pPr>
-    </w:p>
-    <w:p>
-      <w:pPr>
-        <w:rPr>
-          <w:lang w:val="fr-FR"/>
-        </w:rPr>
-      </w:pPr>
-    </w:p>
-    <w:p>
-      <w:pPr>
-        <w:rPr>
-          <w:lang w:val="fr-FR"/>
-        </w:rPr>
-      </w:pPr>
-    </w:p>
-    <w:p>
-      <w:pPr>
-        <w:rPr>
-          <w:lang w:val="fr-FR"/>
-        </w:rPr>
-      </w:pPr>
-    </w:p>
-    <w:p>
-      <w:pPr>
-        <w:rPr>
-          <w:lang w:val="fr-FR"/>
-        </w:rPr>
-      </w:pPr>
-    </w:p>
-    <w:p>
-      <w:pPr>
-        <w:rPr>
-          <w:lang w:val="fr-FR"/>
-        </w:rPr>
-      </w:pPr>
-    </w:p>
-    <w:p>
-      <w:pPr>
-        <w:rPr>
-          <w:lang w:val="fr-FR"/>
-        </w:rPr>
-      </w:pPr>
-    </w:p>
-    <w:p>
-      <w:pPr>
-        <w:rPr>
-          <w:lang w:val="fr-FR"/>
-        </w:rPr>
-      </w:pPr>
-    </w:p>
-    <w:p>
-      <w:pPr>
-        <w:rPr>
-          <w:lang w:val="fr-FR"/>
-        </w:rPr>
-      </w:pPr>
-    </w:p>
-    <w:p>
-      <w:pPr>
-        <w:rPr>
-          <w:lang w:val="fr-FR"/>
-        </w:rPr>
-      </w:pPr>
-    </w:p>
-    <w:p>
-      <w:pPr>
-        <w:rPr>
-          <w:lang w:val="fr-FR"/>
-        </w:rPr>
-      </w:pPr>
-    </w:p>
-    <w:p>
-      <w:pPr>
-        <w:rPr>
-          <w:lang w:val="fr-FR"/>
-        </w:rPr>
-      </w:pPr>
-    </w:p>
-    <w:p>
-      <w:pPr>
         <w:pStyle w:val="Titre2"/>
       </w:pPr>
-      <w:bookmarkStart w:id="2" w:name="_Toc98921231"/>
-      <w:r>
-        <w:lastRenderedPageBreak/>
+      <w:bookmarkStart w:id="4" w:name="_Toc99710445"/>
+      <w:r>
         <w:t xml:space="preserve">Architecture et méthodes </w:t>
       </w:r>
-      <w:bookmarkEnd w:id="2"/>
       <w:r>
         <w:t>sélectionnées</w:t>
       </w:r>
+      <w:bookmarkEnd w:id="4"/>
     </w:p>
     <w:p>
       <w:pPr>
@@ -1797,11 +2099,13 @@
       <w:pPr>
         <w:pStyle w:val="Titre2"/>
       </w:pPr>
-      <w:bookmarkStart w:id="3" w:name="_Toc88040297"/>
+      <w:bookmarkStart w:id="5" w:name="_Toc88040297"/>
+      <w:bookmarkStart w:id="6" w:name="_Toc99710446"/>
       <w:r>
         <w:t>Technologies utilisées</w:t>
       </w:r>
-      <w:bookmarkEnd w:id="3"/>
+      <w:bookmarkEnd w:id="5"/>
+      <w:bookmarkEnd w:id="6"/>
       <w:r>
         <w:t xml:space="preserve"> </w:t>
       </w:r>
@@ -1847,11 +2151,28 @@
     </w:p>
     <w:p>
       <w:pPr>
+        <w:rPr>
+          <w:lang w:val="fr-FR" w:eastAsia="en-US"/>
+        </w:rPr>
+      </w:pPr>
+    </w:p>
+    <w:p>
+      <w:pPr>
+        <w:rPr>
+          <w:lang w:val="fr-FR" w:eastAsia="en-US"/>
+        </w:rPr>
+      </w:pPr>
+    </w:p>
+    <w:p>
+      <w:pPr>
         <w:pStyle w:val="Titre2"/>
       </w:pPr>
-      <w:r>
+      <w:bookmarkStart w:id="7" w:name="_Toc99710447"/>
+      <w:r>
+        <w:lastRenderedPageBreak/>
         <w:t>Architecture</w:t>
       </w:r>
+      <w:bookmarkEnd w:id="7"/>
     </w:p>
     <w:p>
       <w:pPr>
@@ -1872,13 +2193,6 @@
           <w:lang w:val="fr-FR" w:eastAsia="en-US"/>
         </w:rPr>
       </w:pPr>
-    </w:p>
-    <w:p>
-      <w:pPr>
-        <w:rPr>
-          <w:lang w:val="fr-FR" w:eastAsia="en-US"/>
-        </w:rPr>
-      </w:pPr>
       <w:r>
         <w:rPr>
           <w:lang w:val="fr-FR" w:eastAsia="en-US"/>
@@ -1918,6 +2232,7 @@
       </w:pPr>
       <w:r>
         <w:rPr>
+          <w:noProof/>
           <w:lang w:val="fr-FR" w:eastAsia="en-US"/>
         </w:rPr>
         <w:drawing>
@@ -1959,6 +2274,13 @@
     </w:p>
     <w:p>
       <w:pPr>
+        <w:rPr>
+          <w:lang w:val="fr-FR" w:eastAsia="en-US"/>
+        </w:rPr>
+      </w:pPr>
+    </w:p>
+    <w:p>
+      <w:pPr>
         <w:pStyle w:val="Paragraphedeliste"/>
         <w:numPr>
           <w:ilvl w:val="0"/>
@@ -1998,38 +2320,6 @@
     <w:p>
       <w:pPr>
         <w:pStyle w:val="Paragraphedeliste"/>
-        <w:rPr>
-          <w:lang w:val="fr-FR" w:eastAsia="en-US"/>
-        </w:rPr>
-      </w:pPr>
-    </w:p>
-    <w:p>
-      <w:pPr>
-        <w:pStyle w:val="Paragraphedeliste"/>
-        <w:rPr>
-          <w:lang w:val="fr-FR" w:eastAsia="en-US"/>
-        </w:rPr>
-      </w:pPr>
-    </w:p>
-    <w:p>
-      <w:pPr>
-        <w:pStyle w:val="Paragraphedeliste"/>
-        <w:rPr>
-          <w:lang w:val="fr-FR" w:eastAsia="en-US"/>
-        </w:rPr>
-      </w:pPr>
-    </w:p>
-    <w:p>
-      <w:pPr>
-        <w:pStyle w:val="Paragraphedeliste"/>
-        <w:rPr>
-          <w:lang w:val="fr-FR" w:eastAsia="en-US"/>
-        </w:rPr>
-      </w:pPr>
-    </w:p>
-    <w:p>
-      <w:pPr>
-        <w:pStyle w:val="Paragraphedeliste"/>
         <w:numPr>
           <w:ilvl w:val="0"/>
           <w:numId w:val="2"/>
@@ -2042,7 +2332,6 @@
         <w:rPr>
           <w:lang w:val="fr-FR" w:eastAsia="en-US"/>
         </w:rPr>
-        <w:lastRenderedPageBreak/>
         <w:t xml:space="preserve">« Repositories » : Ce dossier contient l’ensemble des requêtes </w:t>
       </w:r>
       <w:r>
@@ -2263,18 +2552,11 @@
           <w:lang w:val="fr-FR" w:eastAsia="en-US"/>
         </w:rPr>
       </w:pPr>
-    </w:p>
-    <w:p>
-      <w:pPr>
-        <w:pStyle w:val="Paragraphedeliste"/>
-        <w:rPr>
-          <w:lang w:val="fr-FR" w:eastAsia="en-US"/>
-        </w:rPr>
-      </w:pPr>
-      <w:r>
-        <w:rPr>
-          <w:lang w:val="fr-FR" w:eastAsia="en-US"/>
-        </w:rPr>
+      <w:r>
+        <w:rPr>
+          <w:lang w:val="fr-FR" w:eastAsia="en-US"/>
+        </w:rPr>
+        <w:lastRenderedPageBreak/>
         <w:t>Cette requête permet de récupérer les médecins par leur nom en fonction du paramètre qui est passé. Cette requête possède donc un Mapping qui devra être utilisé afin d’appeler cette fonction et de récupérer les informations depuis l’API.</w:t>
       </w:r>
     </w:p>
@@ -2319,6 +2601,7 @@
       </w:pPr>
       <w:r>
         <w:rPr>
+          <w:noProof/>
           <w:lang w:val="fr-FR" w:eastAsia="en-US"/>
         </w:rPr>
         <w:drawing>
@@ -2377,8 +2660,21 @@
         <w:rPr>
           <w:lang w:val="fr-FR" w:eastAsia="en-US"/>
         </w:rPr>
-        <w:lastRenderedPageBreak/>
-        <w:t>On constate, dans cet exemple, qu’on a pu modifier l’URL rattaché aux requêtes de connexion. On a pu également gérer la méthode de gestion de session, et appliquer une fonction limitant les risques d’attaques cross-website (CSRF)</w:t>
+        <w:t>On constate, dans cet exemple, qu’on a pu modifier l’URL rattaché aux requêtes de connexion. On a pu également gérer la méthode de gestion de session, et appliquer une fonction limitant les risques d’attaques cross-</w:t>
+      </w:r>
+      <w:proofErr w:type="spellStart"/>
+      <w:r>
+        <w:rPr>
+          <w:lang w:val="fr-FR" w:eastAsia="en-US"/>
+        </w:rPr>
+        <w:t>website</w:t>
+      </w:r>
+      <w:proofErr w:type="spellEnd"/>
+      <w:r>
+        <w:rPr>
+          <w:lang w:val="fr-FR" w:eastAsia="en-US"/>
+        </w:rPr>
+        <w:t xml:space="preserve"> (CSRF)</w:t>
       </w:r>
       <w:r>
         <w:rPr>
@@ -2444,14 +2740,29 @@
         <w:rPr>
           <w:lang w:val="fr-FR" w:eastAsia="en-US"/>
         </w:rPr>
+        <w:t>Les deux fonctions principales seront donc la fonction de tentative de connexion, et celle de succès.</w:t>
+      </w:r>
+    </w:p>
+    <w:p>
+      <w:pPr>
+        <w:pStyle w:val="Paragraphedeliste"/>
+        <w:rPr>
+          <w:lang w:val="fr-FR" w:eastAsia="en-US"/>
+        </w:rPr>
+      </w:pPr>
+      <w:r>
+        <w:rPr>
+          <w:noProof/>
+          <w:lang w:val="fr-FR" w:eastAsia="en-US"/>
+        </w:rPr>
         <w:drawing>
-          <wp:anchor distT="0" distB="0" distL="114300" distR="114300" simplePos="0" relativeHeight="251661312" behindDoc="0" locked="0" layoutInCell="1" allowOverlap="1" wp14:anchorId="204AD05F" wp14:editId="23D49242">
+          <wp:anchor distT="0" distB="0" distL="114300" distR="114300" simplePos="0" relativeHeight="251661312" behindDoc="0" locked="0" layoutInCell="1" allowOverlap="1" wp14:anchorId="204AD05F" wp14:editId="4011F3C9">
             <wp:simplePos x="0" y="0"/>
             <wp:positionH relativeFrom="column">
               <wp:posOffset>54610</wp:posOffset>
             </wp:positionH>
             <wp:positionV relativeFrom="paragraph">
-              <wp:posOffset>461010</wp:posOffset>
+              <wp:posOffset>288276</wp:posOffset>
             </wp:positionV>
             <wp:extent cx="5731510" cy="1633855"/>
             <wp:effectExtent l="0" t="0" r="2540" b="4445"/>
@@ -2494,12 +2805,6 @@
           </wp:anchor>
         </w:drawing>
       </w:r>
-      <w:r>
-        <w:rPr>
-          <w:lang w:val="fr-FR" w:eastAsia="en-US"/>
-        </w:rPr>
-        <w:t>Les deux fonctions principales seront donc la fonction de tentative de connexion, et celle de succès.</w:t>
-      </w:r>
     </w:p>
     <w:p>
       <w:pPr>
@@ -2508,26 +2813,20 @@
           <w:lang w:val="fr-FR" w:eastAsia="en-US"/>
         </w:rPr>
       </w:pPr>
-    </w:p>
-    <w:p>
-      <w:pPr>
-        <w:pStyle w:val="Paragraphedeliste"/>
-        <w:rPr>
-          <w:lang w:val="fr-FR" w:eastAsia="en-US"/>
-        </w:rPr>
-      </w:pPr>
-      <w:r>
-        <w:rPr>
-          <w:lang w:val="fr-FR" w:eastAsia="en-US"/>
-        </w:rPr>
+      <w:r>
+        <w:rPr>
+          <w:noProof/>
+          <w:lang w:val="fr-FR" w:eastAsia="en-US"/>
+        </w:rPr>
+        <w:lastRenderedPageBreak/>
         <w:drawing>
-          <wp:anchor distT="0" distB="0" distL="114300" distR="114300" simplePos="0" relativeHeight="251662336" behindDoc="0" locked="0" layoutInCell="1" allowOverlap="1" wp14:anchorId="1D471034" wp14:editId="36CCDFB9">
+          <wp:anchor distT="0" distB="0" distL="114300" distR="114300" simplePos="0" relativeHeight="251662336" behindDoc="0" locked="0" layoutInCell="1" allowOverlap="1" wp14:anchorId="1D471034" wp14:editId="27D92852">
             <wp:simplePos x="0" y="0"/>
             <wp:positionH relativeFrom="margin">
               <wp:align>left</wp:align>
             </wp:positionH>
             <wp:positionV relativeFrom="paragraph">
-              <wp:posOffset>904028</wp:posOffset>
+              <wp:posOffset>908685</wp:posOffset>
             </wp:positionV>
             <wp:extent cx="5731510" cy="1638935"/>
             <wp:effectExtent l="0" t="0" r="2540" b="0"/>
@@ -2626,45 +2925,75 @@
       <w:pPr>
         <w:pStyle w:val="Titre2"/>
       </w:pPr>
+      <w:bookmarkStart w:id="8" w:name="_Toc99710448"/>
       <w:r>
         <w:t>Sécurité</w:t>
       </w:r>
-    </w:p>
-    <w:p>
-      <w:pPr>
-        <w:rPr>
-          <w:lang w:val="fr-FR" w:eastAsia="en-US"/>
-        </w:rPr>
-      </w:pPr>
-      <w:r>
-        <w:rPr>
-          <w:lang w:val="fr-FR" w:eastAsia="en-US"/>
-        </w:rPr>
-        <w:t>L’autorisation fonctionne sur principe de « Tokens ». Un token contiendra l’ensemble des informations concernant un utilisateur, mais sous une forme illisible par l’homme, afin que ces informations n’apparaissent pas en clair.</w:t>
-      </w:r>
-    </w:p>
-    <w:p>
-      <w:pPr>
-        <w:rPr>
-          <w:lang w:val="fr-FR" w:eastAsia="en-US"/>
-        </w:rPr>
-      </w:pPr>
-      <w:r>
-        <w:rPr>
-          <w:lang w:val="fr-FR" w:eastAsia="en-US"/>
-        </w:rPr>
-        <w:lastRenderedPageBreak/>
-        <w:t xml:space="preserve">Exemple avec un token attribué à l’utilisateur « bfinnegan » : </w:t>
-      </w:r>
-    </w:p>
-    <w:p>
-      <w:pPr>
-        <w:rPr>
-          <w:lang w:val="fr-FR" w:eastAsia="en-US"/>
-        </w:rPr>
-      </w:pPr>
-      <w:r>
-        <w:rPr>
+      <w:bookmarkEnd w:id="8"/>
+    </w:p>
+    <w:p>
+      <w:pPr>
+        <w:rPr>
+          <w:lang w:val="fr-FR" w:eastAsia="en-US"/>
+        </w:rPr>
+      </w:pPr>
+      <w:r>
+        <w:rPr>
+          <w:lang w:val="fr-FR" w:eastAsia="en-US"/>
+        </w:rPr>
+        <w:t>L’autorisation fonctionne sur principe de « </w:t>
+      </w:r>
+      <w:proofErr w:type="spellStart"/>
+      <w:r>
+        <w:rPr>
+          <w:lang w:val="fr-FR" w:eastAsia="en-US"/>
+        </w:rPr>
+        <w:t>Tokens</w:t>
+      </w:r>
+      <w:proofErr w:type="spellEnd"/>
+      <w:r>
+        <w:rPr>
+          <w:lang w:val="fr-FR" w:eastAsia="en-US"/>
+        </w:rPr>
+        <w:t> ». Un token contiendra l’ensemble des informations concernant un utilisateur, mais sous une forme illisible par l’homme, afin que ces informations n’apparaissent pas en clair.</w:t>
+      </w:r>
+    </w:p>
+    <w:p>
+      <w:pPr>
+        <w:rPr>
+          <w:lang w:val="fr-FR" w:eastAsia="en-US"/>
+        </w:rPr>
+      </w:pPr>
+      <w:r>
+        <w:rPr>
+          <w:lang w:val="fr-FR" w:eastAsia="en-US"/>
+        </w:rPr>
+        <w:t>Exemple avec un token attribué à l’utilisateur « </w:t>
+      </w:r>
+      <w:proofErr w:type="spellStart"/>
+      <w:r>
+        <w:rPr>
+          <w:lang w:val="fr-FR" w:eastAsia="en-US"/>
+        </w:rPr>
+        <w:t>bfinnegan</w:t>
+      </w:r>
+      <w:proofErr w:type="spellEnd"/>
+      <w:r>
+        <w:rPr>
+          <w:lang w:val="fr-FR" w:eastAsia="en-US"/>
+        </w:rPr>
+        <w:t xml:space="preserve"> » : </w:t>
+      </w:r>
+    </w:p>
+    <w:p>
+      <w:pPr>
+        <w:rPr>
+          <w:lang w:val="fr-FR" w:eastAsia="en-US"/>
+        </w:rPr>
+      </w:pPr>
+      <w:r>
+        <w:rPr>
+          <w:noProof/>
           <w:lang w:val="fr-FR" w:eastAsia="en-US"/>
         </w:rPr>
         <w:drawing>
@@ -2738,8 +3067,10 @@
       </w:pPr>
       <w:r>
         <w:rPr>
-          <w:lang w:val="fr-FR" w:eastAsia="en-US"/>
-        </w:rPr>
+          <w:noProof/>
+          <w:lang w:val="fr-FR" w:eastAsia="en-US"/>
+        </w:rPr>
+        <w:lastRenderedPageBreak/>
         <w:drawing>
           <wp:inline distT="0" distB="0" distL="0" distR="0" wp14:anchorId="107A6B96" wp14:editId="590B2AA3">
             <wp:extent cx="5731510" cy="3400425"/>
@@ -2800,47 +3131,39 @@
         <w:rPr>
           <w:lang w:val="fr-FR" w:eastAsia="en-US"/>
         </w:rPr>
-        <w:t>Ce token d’accès possède une durée de vie limitée (environ 1h), il sera donc accompagné d’un token de « </w:t>
-      </w:r>
-      <w:proofErr w:type="spellStart"/>
-      <w:r>
-        <w:rPr>
-          <w:lang w:val="fr-FR" w:eastAsia="en-US"/>
-        </w:rPr>
-        <w:t>refresh</w:t>
-      </w:r>
-      <w:proofErr w:type="spellEnd"/>
-      <w:r>
-        <w:rPr>
-          <w:lang w:val="fr-FR" w:eastAsia="en-US"/>
-        </w:rPr>
-        <w:t> », permettant de garder une trace de l’utilisateur et de renouveler sont token d’accès, qui sera nécessaire afin de procéder à une opération.</w:t>
-      </w:r>
-    </w:p>
-    <w:p>
-      <w:pPr>
-        <w:rPr>
-          <w:lang w:val="fr-FR" w:eastAsia="en-US"/>
-        </w:rPr>
-      </w:pPr>
-      <w:r>
-        <w:rPr>
-          <w:lang w:val="fr-FR" w:eastAsia="en-US"/>
-        </w:rPr>
-        <w:t>Si il est détecté que le token de l’utilisateur est expiré, alors une requête permettant de mettre à jour son token d’accès à partir du token de rafraîchissement sera alors effectuée, avant de repasser à la requête initialement prévue.</w:t>
-      </w:r>
-    </w:p>
-    <w:p>
-      <w:pPr>
-        <w:rPr>
-          <w:lang w:val="fr-FR" w:eastAsia="en-US"/>
-        </w:rPr>
-      </w:pPr>
-      <w:r>
-        <w:rPr>
-          <w:lang w:val="fr-FR" w:eastAsia="en-US"/>
-        </w:rPr>
-        <w:lastRenderedPageBreak/>
+        <w:t>Ce token d’accès possède une durée de vie limitée (environ 1h), il sera donc accompagné d’un token de « refresh », permettant de garder une trace de l’utilisateur et de renouveler sont token d’accès, qui sera nécessaire afin de procéder à une opération.</w:t>
+      </w:r>
+    </w:p>
+    <w:p>
+      <w:pPr>
+        <w:rPr>
+          <w:lang w:val="fr-FR" w:eastAsia="en-US"/>
+        </w:rPr>
+      </w:pPr>
+      <w:r>
+        <w:rPr>
+          <w:lang w:val="fr-FR" w:eastAsia="en-US"/>
+        </w:rPr>
+        <w:t>S’il</w:t>
+      </w:r>
+      <w:r>
+        <w:rPr>
+          <w:lang w:val="fr-FR" w:eastAsia="en-US"/>
+        </w:rPr>
+        <w:t xml:space="preserve"> est détecté que le token de l’utilisateur est expiré, alors une requête permettant de mettre à jour son token d’accès à partir du token de rafraîchissement sera alors effectuée, avant de repasser à la requête initialement prévue.</w:t>
+      </w:r>
+    </w:p>
+    <w:p>
+      <w:pPr>
+        <w:rPr>
+          <w:lang w:val="fr-FR" w:eastAsia="en-US"/>
+        </w:rPr>
+      </w:pPr>
+      <w:r>
+        <w:rPr>
+          <w:noProof/>
+          <w:lang w:val="fr-FR" w:eastAsia="en-US"/>
+        </w:rPr>
         <w:drawing>
           <wp:inline distT="0" distB="0" distL="0" distR="0" wp14:anchorId="4E5839CA" wp14:editId="678775BA">
             <wp:extent cx="5731510" cy="375920"/>
@@ -2899,6 +3222,7 @@
       </w:pPr>
       <w:r>
         <w:rPr>
+          <w:noProof/>
           <w:lang w:val="fr-FR" w:eastAsia="en-US"/>
         </w:rPr>
         <w:drawing>
@@ -2948,54 +3272,55 @@
         <w:rPr>
           <w:lang w:val="fr-FR" w:eastAsia="en-US"/>
         </w:rPr>
-        <w:t>La requête « /token/</w:t>
-      </w:r>
+        <w:t>La requête « /token/refresh » sera appelée afin de remettre à jour le token d’accès. Cette requête prendra en paramètre une Autorisation, qui contiendra le token.</w:t>
+      </w:r>
+    </w:p>
+    <w:p>
+      <w:pPr>
+        <w:rPr>
+          <w:lang w:val="fr-FR" w:eastAsia="en-US"/>
+        </w:rPr>
+      </w:pPr>
+      <w:r>
+        <w:rPr>
+          <w:lang w:val="fr-FR" w:eastAsia="en-US"/>
+        </w:rPr>
+        <w:lastRenderedPageBreak/>
+        <w:t>Le token devra être précédé de la mention « GSB_WT  » avant le token afin que ce dernier soit considéré comme valable (Cette mention peut être modifié dans le code).</w:t>
+      </w:r>
+    </w:p>
+    <w:p>
+      <w:pPr>
+        <w:rPr>
+          <w:lang w:val="fr-FR" w:eastAsia="en-US"/>
+        </w:rPr>
+      </w:pPr>
+    </w:p>
+    <w:p>
+      <w:pPr>
+        <w:rPr>
+          <w:lang w:val="fr-FR" w:eastAsia="en-US"/>
+        </w:rPr>
+      </w:pPr>
       <w:proofErr w:type="spellStart"/>
       <w:r>
         <w:rPr>
           <w:lang w:val="fr-FR" w:eastAsia="en-US"/>
         </w:rPr>
-        <w:t>refresh</w:t>
+        <w:t>Token</w:t>
+      </w:r>
+      <w:r>
+        <w:rPr>
+          <w:lang w:val="fr-FR" w:eastAsia="en-US"/>
+        </w:rPr>
+        <w:t>s</w:t>
       </w:r>
       <w:proofErr w:type="spellEnd"/>
       <w:r>
         <w:rPr>
           <w:lang w:val="fr-FR" w:eastAsia="en-US"/>
         </w:rPr>
-        <w:t> » sera appelée afin de remettre à jour le token d’accès. Cette requête prendra en paramètre une Autorisation, qui contiendra le token.</w:t>
-      </w:r>
-    </w:p>
-    <w:p>
-      <w:pPr>
-        <w:rPr>
-          <w:lang w:val="fr-FR" w:eastAsia="en-US"/>
-        </w:rPr>
-      </w:pPr>
-      <w:r>
-        <w:rPr>
-          <w:lang w:val="fr-FR" w:eastAsia="en-US"/>
-        </w:rPr>
-        <w:t>Le token devra être précédé de la mention « GSB_WT  » avant le token afin que ce dernier soit considéré comme valable (Cette mention peut être modifié dans le code).</w:t>
-      </w:r>
-    </w:p>
-    <w:p>
-      <w:pPr>
-        <w:rPr>
-          <w:lang w:val="fr-FR" w:eastAsia="en-US"/>
-        </w:rPr>
-      </w:pPr>
-    </w:p>
-    <w:p>
-      <w:pPr>
-        <w:rPr>
-          <w:lang w:val="fr-FR" w:eastAsia="en-US"/>
-        </w:rPr>
-      </w:pPr>
-      <w:r>
-        <w:rPr>
-          <w:lang w:val="fr-FR" w:eastAsia="en-US"/>
-        </w:rPr>
-        <w:t>Token</w:t>
+        <w:t xml:space="preserve"> originel</w:t>
       </w:r>
       <w:r>
         <w:rPr>
@@ -3007,18 +3332,6 @@
         <w:rPr>
           <w:lang w:val="fr-FR" w:eastAsia="en-US"/>
         </w:rPr>
-        <w:t xml:space="preserve"> originel</w:t>
-      </w:r>
-      <w:r>
-        <w:rPr>
-          <w:lang w:val="fr-FR" w:eastAsia="en-US"/>
-        </w:rPr>
-        <w:t>s</w:t>
-      </w:r>
-      <w:r>
-        <w:rPr>
-          <w:lang w:val="fr-FR" w:eastAsia="en-US"/>
-        </w:rPr>
         <w:t> :</w:t>
       </w:r>
     </w:p>
@@ -3030,6 +3343,7 @@
       </w:pPr>
       <w:r>
         <w:rPr>
+          <w:noProof/>
           <w:lang w:val="fr-FR" w:eastAsia="en-US"/>
         </w:rPr>
         <w:drawing>
@@ -3091,7 +3405,14 @@
         <w:rPr>
           <w:lang w:val="fr-FR" w:eastAsia="en-US"/>
         </w:rPr>
-        <w:t xml:space="preserve"> token</w:t>
+        <w:t xml:space="preserve"> </w:t>
+      </w:r>
+      <w:proofErr w:type="spellStart"/>
+      <w:r>
+        <w:rPr>
+          <w:lang w:val="fr-FR" w:eastAsia="en-US"/>
+        </w:rPr>
+        <w:t>token</w:t>
       </w:r>
       <w:r>
         <w:rPr>
@@ -3099,6 +3420,7 @@
         </w:rPr>
         <w:t>s</w:t>
       </w:r>
+      <w:proofErr w:type="spellEnd"/>
       <w:r>
         <w:rPr>
           <w:lang w:val="fr-FR" w:eastAsia="en-US"/>
@@ -3114,6 +3436,7 @@
       </w:pPr>
       <w:r>
         <w:rPr>
+          <w:noProof/>
           <w:lang w:val="fr-FR" w:eastAsia="en-US"/>
         </w:rPr>
         <w:drawing>
@@ -3163,7 +3486,21 @@
         <w:rPr>
           <w:lang w:val="fr-FR" w:eastAsia="en-US"/>
         </w:rPr>
-        <w:t>Les tokens seront tous deux actualisés, prenant en contre de nouveaux paramètres gérés par Spring afin de conserver un certain anonymat des données.</w:t>
+        <w:t xml:space="preserve">Les </w:t>
+      </w:r>
+      <w:proofErr w:type="spellStart"/>
+      <w:r>
+        <w:rPr>
+          <w:lang w:val="fr-FR" w:eastAsia="en-US"/>
+        </w:rPr>
+        <w:t>tokens</w:t>
+      </w:r>
+      <w:proofErr w:type="spellEnd"/>
+      <w:r>
+        <w:rPr>
+          <w:lang w:val="fr-FR" w:eastAsia="en-US"/>
+        </w:rPr>
+        <w:t xml:space="preserve"> seront tous deux actualisés, prenant en contre de nouveaux paramètres gérés par Spring afin de conserver un certain anonymat des données.</w:t>
       </w:r>
     </w:p>
     <w:p>
@@ -3206,6 +3543,7 @@
       </w:pPr>
       <w:r>
         <w:rPr>
+          <w:noProof/>
           <w:lang w:val="fr-FR" w:eastAsia="en-US"/>
         </w:rPr>
         <w:drawing>
@@ -3255,33 +3593,34 @@
         <w:rPr>
           <w:lang w:val="fr-FR" w:eastAsia="en-US"/>
         </w:rPr>
+        <w:t>Ce même message sera renvoyé si le token d’accès est expiré, nous appellerons alors à ce moment la méthode de rafraîchissement afin de mettre à jour ce token et de réessayer la requête.</w:t>
+      </w:r>
+    </w:p>
+    <w:p>
+      <w:pPr>
+        <w:rPr>
+          <w:lang w:val="fr-FR" w:eastAsia="en-US"/>
+        </w:rPr>
+      </w:pPr>
+      <w:r>
+        <w:rPr>
+          <w:lang w:val="fr-FR" w:eastAsia="en-US"/>
+        </w:rPr>
+        <w:t>Extrait de la fonction mettant à jour le token :</w:t>
+      </w:r>
+    </w:p>
+    <w:p>
+      <w:pPr>
+        <w:rPr>
+          <w:lang w:val="fr-FR" w:eastAsia="en-US"/>
+        </w:rPr>
+      </w:pPr>
+      <w:r>
+        <w:rPr>
+          <w:noProof/>
+          <w:lang w:val="fr-FR" w:eastAsia="en-US"/>
+        </w:rPr>
         <w:lastRenderedPageBreak/>
-        <w:t>Ce même message sera renvoyé si le token d’accès est expiré, nous appellerons alors à ce moment la méthode de rafraîchissement afin de mettre à jour ce token et de réessayer la requête.</w:t>
-      </w:r>
-    </w:p>
-    <w:p>
-      <w:pPr>
-        <w:rPr>
-          <w:lang w:val="fr-FR" w:eastAsia="en-US"/>
-        </w:rPr>
-      </w:pPr>
-      <w:r>
-        <w:rPr>
-          <w:lang w:val="fr-FR" w:eastAsia="en-US"/>
-        </w:rPr>
-        <w:t>Extrait de la fonction mettant à jour le token :</w:t>
-      </w:r>
-    </w:p>
-    <w:p>
-      <w:pPr>
-        <w:rPr>
-          <w:lang w:val="fr-FR" w:eastAsia="en-US"/>
-        </w:rPr>
-      </w:pPr>
-      <w:r>
-        <w:rPr>
-          <w:lang w:val="fr-FR" w:eastAsia="en-US"/>
-        </w:rPr>
         <w:drawing>
           <wp:inline distT="0" distB="0" distL="0" distR="0" wp14:anchorId="09C3B6CB" wp14:editId="7B62A718">
             <wp:extent cx="5731510" cy="2774315"/>
@@ -3374,7 +3713,21 @@
         <w:rPr>
           <w:lang w:val="fr-FR" w:eastAsia="en-US"/>
         </w:rPr>
-        <w:t>La librairie « flutter_session » permettra de stocker les tokens et autres informations de l’utilisateur lors de sa connexion, afin que ces informations soient fournies automatiquement lorsqu’il appelle une requête.</w:t>
+        <w:t xml:space="preserve">La librairie « flutter_session » permettra de stocker les </w:t>
+      </w:r>
+      <w:proofErr w:type="spellStart"/>
+      <w:r>
+        <w:rPr>
+          <w:lang w:val="fr-FR" w:eastAsia="en-US"/>
+        </w:rPr>
+        <w:t>tokens</w:t>
+      </w:r>
+      <w:proofErr w:type="spellEnd"/>
+      <w:r>
+        <w:rPr>
+          <w:lang w:val="fr-FR" w:eastAsia="en-US"/>
+        </w:rPr>
+        <w:t xml:space="preserve"> et autres informations de l’utilisateur lors de sa connexion, afin que ces informations soient fournies automatiquement lorsqu’il appelle une requête.</w:t>
       </w:r>
     </w:p>
     <w:p>
@@ -3432,6 +3785,7 @@
       </w:pPr>
       <w:r>
         <w:rPr>
+          <w:noProof/>
           <w:vertAlign w:val="subscript"/>
           <w:lang w:val="fr-FR" w:eastAsia="en-US"/>
         </w:rPr>
@@ -3482,19 +3836,7 @@
         <w:rPr>
           <w:lang w:val="fr-FR" w:eastAsia="en-US"/>
         </w:rPr>
-        <w:t xml:space="preserve">Solution </w:t>
-      </w:r>
-      <w:r>
-        <w:rPr>
-          <w:lang w:val="fr-FR" w:eastAsia="en-US"/>
-        </w:rPr>
-        <w:t>2</w:t>
-      </w:r>
-      <w:r>
-        <w:rPr>
-          <w:lang w:val="fr-FR" w:eastAsia="en-US"/>
-        </w:rPr>
-        <w:t> :</w:t>
+        <w:t>Solution 2 :</w:t>
       </w:r>
     </w:p>
     <w:p>
@@ -3506,6 +3848,7 @@
       </w:pPr>
       <w:r>
         <w:rPr>
+          <w:noProof/>
           <w:vertAlign w:val="subscript"/>
           <w:lang w:val="fr-FR" w:eastAsia="en-US"/>
         </w:rPr>
@@ -3556,33 +3899,34 @@
         <w:rPr>
           <w:lang w:val="fr-FR" w:eastAsia="en-US"/>
         </w:rPr>
+        <w:t>Les données seront stockées dans une classe dédiée à la session une fois récoltées.</w:t>
+      </w:r>
+    </w:p>
+    <w:p>
+      <w:pPr>
+        <w:rPr>
+          <w:lang w:val="fr-FR" w:eastAsia="en-US"/>
+        </w:rPr>
+      </w:pPr>
+      <w:r>
+        <w:rPr>
+          <w:lang w:val="fr-FR" w:eastAsia="en-US"/>
+        </w:rPr>
+        <w:t>Exemple de classe contenant les données :</w:t>
+      </w:r>
+    </w:p>
+    <w:p>
+      <w:pPr>
+        <w:rPr>
+          <w:lang w:val="fr-FR" w:eastAsia="en-US"/>
+        </w:rPr>
+      </w:pPr>
+      <w:r>
+        <w:rPr>
+          <w:noProof/>
+          <w:lang w:val="fr-FR" w:eastAsia="en-US"/>
+        </w:rPr>
         <w:lastRenderedPageBreak/>
-        <w:t>Les données seront stockées dans une classe dédiée à la session une fois récoltées.</w:t>
-      </w:r>
-    </w:p>
-    <w:p>
-      <w:pPr>
-        <w:rPr>
-          <w:lang w:val="fr-FR" w:eastAsia="en-US"/>
-        </w:rPr>
-      </w:pPr>
-      <w:r>
-        <w:rPr>
-          <w:lang w:val="fr-FR" w:eastAsia="en-US"/>
-        </w:rPr>
-        <w:t>Exemple de classe contenant les données :</w:t>
-      </w:r>
-    </w:p>
-    <w:p>
-      <w:pPr>
-        <w:rPr>
-          <w:lang w:val="fr-FR" w:eastAsia="en-US"/>
-        </w:rPr>
-      </w:pPr>
-      <w:r>
-        <w:rPr>
-          <w:lang w:val="fr-FR" w:eastAsia="en-US"/>
-        </w:rPr>
         <w:drawing>
           <wp:inline distT="0" distB="0" distL="0" distR="0" wp14:anchorId="0C516511" wp14:editId="086B8B09">
             <wp:extent cx="5033433" cy="2197178"/>
@@ -3648,6 +3992,7 @@
       </w:pPr>
       <w:r>
         <w:rPr>
+          <w:noProof/>
           <w:lang w:val="fr-FR" w:eastAsia="en-US"/>
         </w:rPr>
         <w:drawing>
@@ -3801,12 +4146,21 @@
     </w:p>
     <w:p>
       <w:pPr>
+        <w:rPr>
+          <w:lang w:val="fr-FR" w:eastAsia="en-US"/>
+        </w:rPr>
+      </w:pPr>
+    </w:p>
+    <w:p>
+      <w:pPr>
         <w:pStyle w:val="Titre2"/>
       </w:pPr>
+      <w:bookmarkStart w:id="9" w:name="_Toc99710449"/>
       <w:r>
         <w:lastRenderedPageBreak/>
         <w:t>Récupération et mise en forme des données</w:t>
       </w:r>
+      <w:bookmarkEnd w:id="9"/>
     </w:p>
     <w:p>
       <w:pPr>
@@ -3846,13 +4200,6 @@
         </w:rPr>
         <w:t>L’application Flutter devra donc récupérer ses informations JSON et les convertir en objet Dart.</w:t>
       </w:r>
-    </w:p>
-    <w:p>
-      <w:pPr>
-        <w:rPr>
-          <w:lang w:val="fr-FR" w:eastAsia="en-US"/>
-        </w:rPr>
-      </w:pPr>
     </w:p>
     <w:p>
       <w:pPr>
@@ -4016,39 +4363,10 @@
           <w:lang w:val="fr-FR" w:eastAsia="en-US"/>
         </w:rPr>
       </w:pPr>
-    </w:p>
-    <w:p>
-      <w:pPr>
-        <w:rPr>
-          <w:lang w:val="fr-FR" w:eastAsia="en-US"/>
-        </w:rPr>
-      </w:pPr>
-    </w:p>
-    <w:p>
-      <w:pPr>
-        <w:rPr>
-          <w:lang w:val="fr-FR" w:eastAsia="en-US"/>
-        </w:rPr>
-      </w:pPr>
-    </w:p>
-    <w:p>
-      <w:pPr>
-        <w:rPr>
-          <w:lang w:val="fr-FR" w:eastAsia="en-US"/>
-        </w:rPr>
-      </w:pPr>
-    </w:p>
-    <w:p>
-      <w:pPr>
-        <w:rPr>
-          <w:lang w:val="fr-FR" w:eastAsia="en-US"/>
-        </w:rPr>
-      </w:pPr>
-      <w:r>
-        <w:rPr>
-          <w:lang w:val="fr-FR" w:eastAsia="en-US"/>
-        </w:rPr>
-        <w:lastRenderedPageBreak/>
+      <w:r>
+        <w:rPr>
+          <w:lang w:val="fr-FR" w:eastAsia="en-US"/>
+        </w:rPr>
         <w:t>L’application comportera un second dossier essentiel à la récupération des données : le dossier « service ».</w:t>
       </w:r>
     </w:p>
@@ -4063,10 +4381,10 @@
           <w:noProof/>
         </w:rPr>
         <w:drawing>
-          <wp:inline distT="0" distB="0" distL="0" distR="0" wp14:anchorId="52BDA392" wp14:editId="5038FF24">
-            <wp:extent cx="2438400" cy="1076325"/>
-            <wp:effectExtent l="0" t="0" r="0" b="9525"/>
-            <wp:docPr id="8" name="Image 8"/>
+          <wp:inline distT="0" distB="0" distL="0" distR="0" wp14:anchorId="4E1B96A0" wp14:editId="6103EAD1">
+            <wp:extent cx="3039191" cy="1135780"/>
+            <wp:effectExtent l="0" t="0" r="0" b="7620"/>
+            <wp:docPr id="2" name="Image 2"/>
             <wp:cNvGraphicFramePr>
               <a:graphicFrameLocks xmlns:a="http://schemas.openxmlformats.org/drawingml/2006/main" noChangeAspect="1"/>
             </wp:cNvGraphicFramePr>
@@ -4086,7 +4404,7 @@
                   <pic:spPr>
                     <a:xfrm>
                       <a:off x="0" y="0"/>
-                      <a:ext cx="2438400" cy="1076325"/>
+                      <a:ext cx="3044140" cy="1137630"/>
                     </a:xfrm>
                     <a:prstGeom prst="rect">
                       <a:avLst/>
@@ -4105,17 +4423,11 @@
           <w:lang w:val="fr-FR" w:eastAsia="en-US"/>
         </w:rPr>
       </w:pPr>
-    </w:p>
-    <w:p>
-      <w:pPr>
-        <w:rPr>
-          <w:lang w:val="fr-FR" w:eastAsia="en-US"/>
-        </w:rPr>
-      </w:pPr>
-      <w:r>
-        <w:rPr>
-          <w:lang w:val="fr-FR" w:eastAsia="en-US"/>
-        </w:rPr>
+      <w:r>
+        <w:rPr>
+          <w:lang w:val="fr-FR" w:eastAsia="en-US"/>
+        </w:rPr>
+        <w:lastRenderedPageBreak/>
         <w:t>Chaque fichier de service est rattaché à une classe, par souci de cohérence.</w:t>
       </w:r>
       <w:r>
@@ -4200,6 +4512,7 @@
       </w:pPr>
       <w:r>
         <w:rPr>
+          <w:noProof/>
           <w:lang w:val="fr-FR" w:eastAsia="en-US"/>
         </w:rPr>
         <w:drawing>
@@ -4275,6 +4588,222 @@
     </w:p>
     <w:p>
       <w:pPr>
+        <w:rPr>
+          <w:lang w:val="fr-FR" w:eastAsia="en-US"/>
+        </w:rPr>
+      </w:pPr>
+    </w:p>
+    <w:p>
+      <w:pPr>
+        <w:rPr>
+          <w:lang w:val="fr-FR" w:eastAsia="en-US"/>
+        </w:rPr>
+      </w:pPr>
+    </w:p>
+    <w:p>
+      <w:pPr>
+        <w:rPr>
+          <w:lang w:val="fr-FR" w:eastAsia="en-US"/>
+        </w:rPr>
+      </w:pPr>
+    </w:p>
+    <w:p>
+      <w:pPr>
+        <w:rPr>
+          <w:lang w:val="fr-FR" w:eastAsia="en-US"/>
+        </w:rPr>
+      </w:pPr>
+    </w:p>
+    <w:p>
+      <w:pPr>
+        <w:rPr>
+          <w:lang w:val="fr-FR" w:eastAsia="en-US"/>
+        </w:rPr>
+      </w:pPr>
+    </w:p>
+    <w:p>
+      <w:pPr>
+        <w:rPr>
+          <w:lang w:val="fr-FR" w:eastAsia="en-US"/>
+        </w:rPr>
+      </w:pPr>
+    </w:p>
+    <w:p>
+      <w:pPr>
+        <w:pStyle w:val="Titre2"/>
+      </w:pPr>
+      <w:bookmarkStart w:id="10" w:name="_Toc99710450"/>
+      <w:r>
+        <w:lastRenderedPageBreak/>
+        <w:t>Fonctionnalités de l’application</w:t>
+      </w:r>
+      <w:bookmarkEnd w:id="10"/>
+    </w:p>
+    <w:p>
+      <w:pPr>
+        <w:rPr>
+          <w:lang w:val="fr-FR" w:eastAsia="en-US"/>
+        </w:rPr>
+      </w:pPr>
+    </w:p>
+    <w:p>
+      <w:pPr>
+        <w:rPr>
+          <w:lang w:val="fr-FR" w:eastAsia="en-US"/>
+        </w:rPr>
+      </w:pPr>
+      <w:r>
+        <w:rPr>
+          <w:lang w:val="fr-FR" w:eastAsia="en-US"/>
+        </w:rPr>
+        <w:t>L’application n’est accessible qu’aux utilisateurs authentifiés. L’utilisateur arrivera sur une page d’accueil présentant l’application, et comportant un bouton l’amenant sur une page de connexion.</w:t>
+      </w:r>
+    </w:p>
+    <w:p>
+      <w:pPr>
+        <w:rPr>
+          <w:lang w:val="fr-FR" w:eastAsia="en-US"/>
+        </w:rPr>
+      </w:pPr>
+      <w:r>
+        <w:rPr>
+          <w:noProof/>
+        </w:rPr>
+        <w:drawing>
+          <wp:anchor distT="0" distB="0" distL="114300" distR="114300" simplePos="0" relativeHeight="251664384" behindDoc="1" locked="0" layoutInCell="1" allowOverlap="1" wp14:anchorId="763017B0" wp14:editId="02783FB6">
+            <wp:simplePos x="0" y="0"/>
+            <wp:positionH relativeFrom="column">
+              <wp:posOffset>3657413</wp:posOffset>
+            </wp:positionH>
+            <wp:positionV relativeFrom="paragraph">
+              <wp:posOffset>3810</wp:posOffset>
+            </wp:positionV>
+            <wp:extent cx="2437765" cy="3762375"/>
+            <wp:effectExtent l="0" t="0" r="635" b="9525"/>
+            <wp:wrapTight wrapText="bothSides">
+              <wp:wrapPolygon edited="0">
+                <wp:start x="0" y="0"/>
+                <wp:lineTo x="0" y="21545"/>
+                <wp:lineTo x="21437" y="21545"/>
+                <wp:lineTo x="21437" y="0"/>
+                <wp:lineTo x="0" y="0"/>
+              </wp:wrapPolygon>
+            </wp:wrapTight>
+            <wp:docPr id="31" name="Image 31"/>
+            <wp:cNvGraphicFramePr>
+              <a:graphicFrameLocks xmlns:a="http://schemas.openxmlformats.org/drawingml/2006/main" noChangeAspect="1"/>
+            </wp:cNvGraphicFramePr>
+            <a:graphic xmlns:a="http://schemas.openxmlformats.org/drawingml/2006/main">
+              <a:graphicData uri="http://schemas.openxmlformats.org/drawingml/2006/picture">
+                <pic:pic xmlns:pic="http://schemas.openxmlformats.org/drawingml/2006/picture">
+                  <pic:nvPicPr>
+                    <pic:cNvPr id="1" name=""/>
+                    <pic:cNvPicPr/>
+                  </pic:nvPicPr>
+                  <pic:blipFill>
+                    <a:blip r:embed="rId36">
+                      <a:extLst>
+                        <a:ext uri="{28A0092B-C50C-407E-A947-70E740481C1C}">
+                          <a14:useLocalDpi xmlns:a14="http://schemas.microsoft.com/office/drawing/2010/main" val="0"/>
+                        </a:ext>
+                      </a:extLst>
+                    </a:blip>
+                    <a:stretch>
+                      <a:fillRect/>
+                    </a:stretch>
+                  </pic:blipFill>
+                  <pic:spPr>
+                    <a:xfrm>
+                      <a:off x="0" y="0"/>
+                      <a:ext cx="2437765" cy="3762375"/>
+                    </a:xfrm>
+                    <a:prstGeom prst="rect">
+                      <a:avLst/>
+                    </a:prstGeom>
+                  </pic:spPr>
+                </pic:pic>
+              </a:graphicData>
+            </a:graphic>
+            <wp14:sizeRelH relativeFrom="margin">
+              <wp14:pctWidth>0</wp14:pctWidth>
+            </wp14:sizeRelH>
+            <wp14:sizeRelV relativeFrom="margin">
+              <wp14:pctHeight>0</wp14:pctHeight>
+            </wp14:sizeRelV>
+          </wp:anchor>
+        </w:drawing>
+      </w:r>
+      <w:r>
+        <w:rPr>
+          <w:noProof/>
+        </w:rPr>
+        <w:drawing>
+          <wp:anchor distT="0" distB="0" distL="114300" distR="114300" simplePos="0" relativeHeight="251663360" behindDoc="0" locked="0" layoutInCell="1" allowOverlap="1" wp14:anchorId="4A234342" wp14:editId="4D0850FF">
+            <wp:simplePos x="0" y="0"/>
+            <wp:positionH relativeFrom="column">
+              <wp:posOffset>0</wp:posOffset>
+            </wp:positionH>
+            <wp:positionV relativeFrom="paragraph">
+              <wp:posOffset>-1454</wp:posOffset>
+            </wp:positionV>
+            <wp:extent cx="2140394" cy="3795025"/>
+            <wp:effectExtent l="0" t="0" r="0" b="0"/>
+            <wp:wrapSquare wrapText="bothSides"/>
+            <wp:docPr id="29" name="Image 29"/>
+            <wp:cNvGraphicFramePr>
+              <a:graphicFrameLocks xmlns:a="http://schemas.openxmlformats.org/drawingml/2006/main" noChangeAspect="1"/>
+            </wp:cNvGraphicFramePr>
+            <a:graphic xmlns:a="http://schemas.openxmlformats.org/drawingml/2006/main">
+              <a:graphicData uri="http://schemas.openxmlformats.org/drawingml/2006/picture">
+                <pic:pic xmlns:pic="http://schemas.openxmlformats.org/drawingml/2006/picture">
+                  <pic:nvPicPr>
+                    <pic:cNvPr id="1" name=""/>
+                    <pic:cNvPicPr/>
+                  </pic:nvPicPr>
+                  <pic:blipFill>
+                    <a:blip r:embed="rId37">
+                      <a:extLst>
+                        <a:ext uri="{28A0092B-C50C-407E-A947-70E740481C1C}">
+                          <a14:useLocalDpi xmlns:a14="http://schemas.microsoft.com/office/drawing/2010/main" val="0"/>
+                        </a:ext>
+                      </a:extLst>
+                    </a:blip>
+                    <a:stretch>
+                      <a:fillRect/>
+                    </a:stretch>
+                  </pic:blipFill>
+                  <pic:spPr>
+                    <a:xfrm>
+                      <a:off x="0" y="0"/>
+                      <a:ext cx="2140394" cy="3795025"/>
+                    </a:xfrm>
+                    <a:prstGeom prst="rect">
+                      <a:avLst/>
+                    </a:prstGeom>
+                  </pic:spPr>
+                </pic:pic>
+              </a:graphicData>
+            </a:graphic>
+          </wp:anchor>
+        </w:drawing>
+      </w:r>
+    </w:p>
+    <w:p>
+      <w:pPr>
+        <w:rPr>
+          <w:lang w:val="fr-FR" w:eastAsia="en-US"/>
+        </w:rPr>
+      </w:pPr>
+    </w:p>
+    <w:p>
+      <w:pPr>
+        <w:rPr>
+          <w:lang w:val="fr-FR" w:eastAsia="en-US"/>
+        </w:rPr>
+      </w:pPr>
+    </w:p>
+    <w:p>
+      <w:pPr>
         <w:pStyle w:val="Paragraphedeliste"/>
         <w:rPr>
           <w:lang w:val="fr-FR" w:eastAsia="en-US"/>
@@ -4312,6 +4841,12 @@
           <w:lang w:val="fr-FR" w:eastAsia="en-US"/>
         </w:rPr>
       </w:pPr>
+      <w:r>
+        <w:rPr>
+          <w:lang w:val="fr-FR" w:eastAsia="en-US"/>
+        </w:rPr>
+        <w:t xml:space="preserve">               ---&gt;</w:t>
+      </w:r>
     </w:p>
     <w:p>
       <w:pPr>
@@ -4341,9 +4876,636 @@
         </w:rPr>
       </w:pPr>
     </w:p>
+    <w:p>
+      <w:pPr>
+        <w:rPr>
+          <w:lang w:val="fr-FR"/>
+        </w:rPr>
+      </w:pPr>
+    </w:p>
+    <w:p>
+      <w:pPr>
+        <w:rPr>
+          <w:lang w:val="fr-FR"/>
+        </w:rPr>
+      </w:pPr>
+    </w:p>
+    <w:p>
+      <w:pPr>
+        <w:rPr>
+          <w:lang w:val="fr-FR"/>
+        </w:rPr>
+      </w:pPr>
+    </w:p>
+    <w:p>
+      <w:pPr>
+        <w:rPr>
+          <w:lang w:val="fr-FR"/>
+        </w:rPr>
+      </w:pPr>
+    </w:p>
+    <w:p>
+      <w:pPr>
+        <w:rPr>
+          <w:lang w:val="fr-FR"/>
+        </w:rPr>
+      </w:pPr>
+    </w:p>
+    <w:p>
+      <w:pPr>
+        <w:rPr>
+          <w:lang w:val="fr-FR"/>
+        </w:rPr>
+      </w:pPr>
+      <w:r>
+        <w:rPr>
+          <w:lang w:val="fr-FR"/>
+        </w:rPr>
+        <w:t>Une fois l’utilisateur authentifié avec succès, sa session sera alors créée. Il sera redirigé vers le cœur de l’application, contenant l’ensemble des pages (Liste des médecins, Liste des pays et départements, ainsi que son profil).</w:t>
+      </w:r>
+    </w:p>
+    <w:p>
+      <w:pPr>
+        <w:rPr>
+          <w:lang w:val="fr-FR"/>
+        </w:rPr>
+      </w:pPr>
+    </w:p>
+    <w:p>
+      <w:pPr>
+        <w:rPr>
+          <w:lang w:val="fr-FR"/>
+        </w:rPr>
+      </w:pPr>
+      <w:r>
+        <w:rPr>
+          <w:noProof/>
+        </w:rPr>
+        <w:drawing>
+          <wp:anchor distT="0" distB="0" distL="114300" distR="114300" simplePos="0" relativeHeight="251665408" behindDoc="0" locked="0" layoutInCell="1" allowOverlap="1" wp14:anchorId="630D3EA4" wp14:editId="49541C6C">
+            <wp:simplePos x="0" y="0"/>
+            <wp:positionH relativeFrom="column">
+              <wp:posOffset>3392805</wp:posOffset>
+            </wp:positionH>
+            <wp:positionV relativeFrom="paragraph">
+              <wp:posOffset>287655</wp:posOffset>
+            </wp:positionV>
+            <wp:extent cx="2077085" cy="444500"/>
+            <wp:effectExtent l="0" t="0" r="0" b="0"/>
+            <wp:wrapSquare wrapText="bothSides"/>
+            <wp:docPr id="33" name="Image 33"/>
+            <wp:cNvGraphicFramePr>
+              <a:graphicFrameLocks xmlns:a="http://schemas.openxmlformats.org/drawingml/2006/main" noChangeAspect="1"/>
+            </wp:cNvGraphicFramePr>
+            <a:graphic xmlns:a="http://schemas.openxmlformats.org/drawingml/2006/main">
+              <a:graphicData uri="http://schemas.openxmlformats.org/drawingml/2006/picture">
+                <pic:pic xmlns:pic="http://schemas.openxmlformats.org/drawingml/2006/picture">
+                  <pic:nvPicPr>
+                    <pic:cNvPr id="1" name=""/>
+                    <pic:cNvPicPr/>
+                  </pic:nvPicPr>
+                  <pic:blipFill rotWithShape="1">
+                    <a:blip r:embed="rId38">
+                      <a:extLst>
+                        <a:ext uri="{28A0092B-C50C-407E-A947-70E740481C1C}">
+                          <a14:useLocalDpi xmlns:a14="http://schemas.microsoft.com/office/drawing/2010/main" val="0"/>
+                        </a:ext>
+                      </a:extLst>
+                    </a:blip>
+                    <a:srcRect t="21641"/>
+                    <a:stretch/>
+                  </pic:blipFill>
+                  <pic:spPr bwMode="auto">
+                    <a:xfrm>
+                      <a:off x="0" y="0"/>
+                      <a:ext cx="2077085" cy="444500"/>
+                    </a:xfrm>
+                    <a:prstGeom prst="rect">
+                      <a:avLst/>
+                    </a:prstGeom>
+                    <a:ln>
+                      <a:noFill/>
+                    </a:ln>
+                    <a:extLst>
+                      <a:ext uri="{53640926-AAD7-44D8-BBD7-CCE9431645EC}">
+                        <a14:shadowObscured xmlns:a14="http://schemas.microsoft.com/office/drawing/2010/main"/>
+                      </a:ext>
+                    </a:extLst>
+                  </pic:spPr>
+                </pic:pic>
+              </a:graphicData>
+            </a:graphic>
+          </wp:anchor>
+        </w:drawing>
+      </w:r>
+      <w:r>
+        <w:rPr>
+          <w:lang w:val="fr-FR"/>
+        </w:rPr>
+        <w:t>Un message, indiquant le déroulement de l’opération, sera renvoyé à l’écran</w:t>
+      </w:r>
+      <w:r>
+        <w:rPr>
+          <w:lang w:val="fr-FR"/>
+        </w:rPr>
+        <w:t> :</w:t>
+      </w:r>
+    </w:p>
+    <w:p>
+      <w:pPr>
+        <w:rPr>
+          <w:noProof/>
+          <w:lang w:val="fr-FR"/>
+        </w:rPr>
+      </w:pPr>
+      <w:r>
+        <w:rPr>
+          <w:noProof/>
+        </w:rPr>
+        <w:drawing>
+          <wp:anchor distT="0" distB="0" distL="114300" distR="114300" simplePos="0" relativeHeight="251666432" behindDoc="0" locked="0" layoutInCell="1" allowOverlap="1" wp14:anchorId="45965695" wp14:editId="7738E8A0">
+            <wp:simplePos x="0" y="0"/>
+            <wp:positionH relativeFrom="margin">
+              <wp:align>left</wp:align>
+            </wp:positionH>
+            <wp:positionV relativeFrom="paragraph">
+              <wp:posOffset>2371</wp:posOffset>
+            </wp:positionV>
+            <wp:extent cx="1897380" cy="423706"/>
+            <wp:effectExtent l="0" t="0" r="7620" b="0"/>
+            <wp:wrapSquare wrapText="bothSides"/>
+            <wp:docPr id="32" name="Image 32"/>
+            <wp:cNvGraphicFramePr>
+              <a:graphicFrameLocks xmlns:a="http://schemas.openxmlformats.org/drawingml/2006/main" noChangeAspect="1"/>
+            </wp:cNvGraphicFramePr>
+            <a:graphic xmlns:a="http://schemas.openxmlformats.org/drawingml/2006/main">
+              <a:graphicData uri="http://schemas.openxmlformats.org/drawingml/2006/picture">
+                <pic:pic xmlns:pic="http://schemas.openxmlformats.org/drawingml/2006/picture">
+                  <pic:nvPicPr>
+                    <pic:cNvPr id="1" name=""/>
+                    <pic:cNvPicPr/>
+                  </pic:nvPicPr>
+                  <pic:blipFill rotWithShape="1">
+                    <a:blip r:embed="rId39">
+                      <a:extLst>
+                        <a:ext uri="{28A0092B-C50C-407E-A947-70E740481C1C}">
+                          <a14:useLocalDpi xmlns:a14="http://schemas.microsoft.com/office/drawing/2010/main" val="0"/>
+                        </a:ext>
+                      </a:extLst>
+                    </a:blip>
+                    <a:srcRect l="2867" t="21542" r="3413" b="27537"/>
+                    <a:stretch/>
+                  </pic:blipFill>
+                  <pic:spPr bwMode="auto">
+                    <a:xfrm>
+                      <a:off x="0" y="0"/>
+                      <a:ext cx="1897380" cy="423706"/>
+                    </a:xfrm>
+                    <a:prstGeom prst="rect">
+                      <a:avLst/>
+                    </a:prstGeom>
+                    <a:ln>
+                      <a:noFill/>
+                    </a:ln>
+                    <a:extLst>
+                      <a:ext uri="{53640926-AAD7-44D8-BBD7-CCE9431645EC}">
+                        <a14:shadowObscured xmlns:a14="http://schemas.microsoft.com/office/drawing/2010/main"/>
+                      </a:ext>
+                    </a:extLst>
+                  </pic:spPr>
+                </pic:pic>
+              </a:graphicData>
+            </a:graphic>
+          </wp:anchor>
+        </w:drawing>
+      </w:r>
+      <w:r>
+        <w:rPr>
+          <w:noProof/>
+          <w:lang w:val="fr-FR"/>
+        </w:rPr>
+        <w:t xml:space="preserve"> </w:t>
+      </w:r>
+    </w:p>
+    <w:p>
+      <w:pPr>
+        <w:rPr>
+          <w:noProof/>
+          <w:lang w:val="fr-FR"/>
+        </w:rPr>
+      </w:pPr>
+    </w:p>
+    <w:p>
+      <w:pPr>
+        <w:rPr>
+          <w:noProof/>
+          <w:lang w:val="fr-FR"/>
+        </w:rPr>
+      </w:pPr>
+    </w:p>
+    <w:p>
+      <w:pPr>
+        <w:rPr>
+          <w:noProof/>
+          <w:lang w:val="fr-FR"/>
+        </w:rPr>
+      </w:pPr>
+    </w:p>
+    <w:p>
+      <w:pPr>
+        <w:rPr>
+          <w:noProof/>
+          <w:lang w:val="fr-FR"/>
+        </w:rPr>
+      </w:pPr>
+    </w:p>
+    <w:p>
+      <w:pPr>
+        <w:rPr>
+          <w:noProof/>
+          <w:lang w:val="fr-FR"/>
+        </w:rPr>
+      </w:pPr>
+    </w:p>
+    <w:p>
+      <w:pPr>
+        <w:rPr>
+          <w:noProof/>
+          <w:lang w:val="fr-FR"/>
+        </w:rPr>
+      </w:pPr>
+    </w:p>
+    <w:p>
+      <w:pPr>
+        <w:rPr>
+          <w:noProof/>
+          <w:lang w:val="fr-FR"/>
+        </w:rPr>
+      </w:pPr>
+      <w:r>
+        <w:rPr>
+          <w:noProof/>
+          <w:lang w:val="fr-FR"/>
+        </w:rPr>
+        <w:lastRenderedPageBreak/>
+        <w:t>L’utilisateur aura accès à 3 pages :</w:t>
+      </w:r>
+    </w:p>
+    <w:p>
+      <w:pPr>
+        <w:rPr>
+          <w:noProof/>
+          <w:lang w:val="fr-FR"/>
+        </w:rPr>
+      </w:pPr>
+    </w:p>
+    <w:p>
+      <w:pPr>
+        <w:pStyle w:val="Paragraphedeliste"/>
+        <w:numPr>
+          <w:ilvl w:val="0"/>
+          <w:numId w:val="2"/>
+        </w:numPr>
+        <w:rPr>
+          <w:noProof/>
+          <w:lang w:val="fr-FR"/>
+        </w:rPr>
+      </w:pPr>
+      <w:r>
+        <w:rPr>
+          <w:noProof/>
+          <w:lang w:val="fr-FR"/>
+        </w:rPr>
+        <w:t>Page de profil : Affiche l’ensemble des informations relatives à l’utilisateur actuellement connecté (les informations seront extraites de son token d’accès.)</w:t>
+      </w:r>
+    </w:p>
+    <w:p>
+      <w:pPr>
+        <w:pStyle w:val="Paragraphedeliste"/>
+        <w:rPr>
+          <w:noProof/>
+          <w:lang w:val="fr-FR"/>
+        </w:rPr>
+      </w:pPr>
+      <w:r>
+        <w:rPr>
+          <w:noProof/>
+          <w:lang w:val="fr-FR"/>
+        </w:rPr>
+        <w:t>La page comportera également un bouton de déconnexion, qui détruira le session et ramènera l’utilisateur sur la page d’accueil.</w:t>
+      </w:r>
+    </w:p>
+    <w:p>
+      <w:pPr>
+        <w:pStyle w:val="Paragraphedeliste"/>
+        <w:rPr>
+          <w:noProof/>
+          <w:lang w:val="fr-FR"/>
+        </w:rPr>
+      </w:pPr>
+    </w:p>
+    <w:p>
+      <w:pPr>
+        <w:pStyle w:val="Paragraphedeliste"/>
+        <w:numPr>
+          <w:ilvl w:val="0"/>
+          <w:numId w:val="2"/>
+        </w:numPr>
+        <w:rPr>
+          <w:noProof/>
+          <w:lang w:val="fr-FR"/>
+        </w:rPr>
+      </w:pPr>
+      <w:r>
+        <w:rPr>
+          <w:noProof/>
+          <w:lang w:val="fr-FR"/>
+        </w:rPr>
+        <w:t>Page de médecins : Affiche l’ensemble des médecins présents dans la base de données.</w:t>
+      </w:r>
+    </w:p>
+    <w:p>
+      <w:pPr>
+        <w:pStyle w:val="Paragraphedeliste"/>
+        <w:rPr>
+          <w:noProof/>
+          <w:lang w:val="fr-FR"/>
+        </w:rPr>
+      </w:pPr>
+      <w:r>
+        <w:rPr>
+          <w:noProof/>
+          <w:lang w:val="fr-FR"/>
+        </w:rPr>
+        <w:t>Chaque médecin peut être modifié et supprimé.</w:t>
+      </w:r>
+    </w:p>
+    <w:p>
+      <w:pPr>
+        <w:pStyle w:val="Paragraphedeliste"/>
+        <w:rPr>
+          <w:noProof/>
+          <w:lang w:val="fr-FR"/>
+        </w:rPr>
+      </w:pPr>
+      <w:r>
+        <w:rPr>
+          <w:noProof/>
+          <w:lang w:val="fr-FR"/>
+        </w:rPr>
+        <w:t>Il est possible de chercher un médecin par son nom et prénom, et également par sa spécialité complémentaire.</w:t>
+      </w:r>
+    </w:p>
+    <w:p>
+      <w:pPr>
+        <w:pStyle w:val="Paragraphedeliste"/>
+        <w:rPr>
+          <w:noProof/>
+          <w:lang w:val="fr-FR"/>
+        </w:rPr>
+      </w:pPr>
+      <w:r>
+        <w:rPr>
+          <w:noProof/>
+          <w:lang w:val="fr-FR"/>
+        </w:rPr>
+        <w:tab/>
+        <w:t xml:space="preserve">Pour ces recherches, si aucun paramètre n’est précisé, l’ensemble des médecins sera </w:t>
+      </w:r>
+      <w:r>
+        <w:rPr>
+          <w:noProof/>
+          <w:lang w:val="fr-FR"/>
+        </w:rPr>
+        <w:tab/>
+        <w:t>renvoyé, afin de servir d’échantillon pouvant orienter la requête.</w:t>
+      </w:r>
+    </w:p>
+    <w:p>
+      <w:pPr>
+        <w:pStyle w:val="Paragraphedeliste"/>
+        <w:rPr>
+          <w:noProof/>
+          <w:lang w:val="fr-FR"/>
+        </w:rPr>
+      </w:pPr>
+      <w:r>
+        <w:rPr>
+          <w:noProof/>
+          <w:lang w:val="fr-FR"/>
+        </w:rPr>
+        <w:tab/>
+        <w:t>Le nombre de résultat est également retourné.</w:t>
+      </w:r>
+    </w:p>
+    <w:p>
+      <w:pPr>
+        <w:pStyle w:val="Paragraphedeliste"/>
+        <w:rPr>
+          <w:noProof/>
+          <w:lang w:val="fr-FR"/>
+        </w:rPr>
+      </w:pPr>
+    </w:p>
+    <w:p>
+      <w:pPr>
+        <w:pStyle w:val="Paragraphedeliste"/>
+        <w:numPr>
+          <w:ilvl w:val="0"/>
+          <w:numId w:val="2"/>
+        </w:numPr>
+        <w:rPr>
+          <w:noProof/>
+          <w:lang w:val="fr-FR"/>
+        </w:rPr>
+      </w:pPr>
+      <w:r>
+        <w:rPr>
+          <w:noProof/>
+          <w:lang w:val="fr-FR"/>
+        </w:rPr>
+        <w:t>Page Département/Pays : Affiche l’ensemble des pays et leurs départements.</w:t>
+      </w:r>
+    </w:p>
+    <w:p>
+      <w:pPr>
+        <w:pStyle w:val="Paragraphedeliste"/>
+        <w:rPr>
+          <w:noProof/>
+          <w:lang w:val="fr-FR"/>
+        </w:rPr>
+      </w:pPr>
+      <w:r>
+        <w:rPr>
+          <w:noProof/>
+          <w:lang w:val="fr-FR"/>
+        </w:rPr>
+        <w:t>Chaque pays et département peut être modifié et supprimé.</w:t>
+      </w:r>
+    </w:p>
+    <w:p>
+      <w:pPr>
+        <w:pStyle w:val="Paragraphedeliste"/>
+        <w:rPr>
+          <w:noProof/>
+          <w:lang w:val="fr-FR"/>
+        </w:rPr>
+      </w:pPr>
+      <w:r>
+        <w:rPr>
+          <w:noProof/>
+          <w:lang w:val="fr-FR"/>
+        </w:rPr>
+        <w:t>Il est possible, ici, de chercher les médecins par rapport à leur Pays, mais également par leur département.</w:t>
+      </w:r>
+    </w:p>
+    <w:p>
+      <w:pPr>
+        <w:pStyle w:val="Paragraphedeliste"/>
+        <w:rPr>
+          <w:noProof/>
+          <w:lang w:val="fr-FR"/>
+        </w:rPr>
+      </w:pPr>
+    </w:p>
+    <w:p>
+      <w:pPr>
+        <w:pStyle w:val="Paragraphedeliste"/>
+        <w:rPr>
+          <w:noProof/>
+          <w:lang w:val="fr-FR"/>
+        </w:rPr>
+      </w:pPr>
+    </w:p>
+    <w:p>
+      <w:pPr>
+        <w:pStyle w:val="Paragraphedeliste"/>
+        <w:rPr>
+          <w:noProof/>
+          <w:lang w:val="fr-FR"/>
+        </w:rPr>
+      </w:pPr>
+      <w:r>
+        <w:rPr>
+          <w:noProof/>
+          <w:lang w:val="fr-FR"/>
+        </w:rPr>
+        <w:t>Les deux dernières pages comporteront également des boutons sur la bannière de la page (partie supérieure).</w:t>
+      </w:r>
+    </w:p>
+    <w:p>
+      <w:pPr>
+        <w:pStyle w:val="Paragraphedeliste"/>
+        <w:rPr>
+          <w:noProof/>
+          <w:lang w:val="fr-FR"/>
+        </w:rPr>
+      </w:pPr>
+    </w:p>
+    <w:p>
+      <w:pPr>
+        <w:pStyle w:val="Paragraphedeliste"/>
+        <w:numPr>
+          <w:ilvl w:val="0"/>
+          <w:numId w:val="2"/>
+        </w:numPr>
+        <w:rPr>
+          <w:noProof/>
+          <w:lang w:val="fr-FR"/>
+        </w:rPr>
+      </w:pPr>
+      <w:r>
+        <w:rPr>
+          <w:noProof/>
+          <w:lang w:val="fr-FR"/>
+        </w:rPr>
+        <w:t xml:space="preserve">La loupe permettra de lancer une recherche. </w:t>
+      </w:r>
+    </w:p>
+    <w:p>
+      <w:pPr>
+        <w:pStyle w:val="Paragraphedeliste"/>
+        <w:numPr>
+          <w:ilvl w:val="0"/>
+          <w:numId w:val="2"/>
+        </w:numPr>
+        <w:rPr>
+          <w:noProof/>
+          <w:lang w:val="fr-FR"/>
+        </w:rPr>
+      </w:pPr>
+      <w:r>
+        <w:rPr>
+          <w:noProof/>
+          <w:lang w:val="fr-FR"/>
+        </w:rPr>
+        <w:t>Le bouton « + » permet d’ajouter un élément (médecin, pays, département).</w:t>
+      </w:r>
+    </w:p>
+    <w:p>
+      <w:pPr>
+        <w:pStyle w:val="Paragraphedeliste"/>
+        <w:numPr>
+          <w:ilvl w:val="0"/>
+          <w:numId w:val="2"/>
+        </w:numPr>
+        <w:rPr>
+          <w:noProof/>
+          <w:lang w:val="fr-FR"/>
+        </w:rPr>
+      </w:pPr>
+      <w:r>
+        <w:rPr>
+          <w:noProof/>
+          <w:lang w:val="fr-FR"/>
+        </w:rPr>
+        <w:t>La flèche, située sur la gauche, permet, si une recherche ou opération de CRUD est en cours, de l’annuler et de revenir à la page précédente.</w:t>
+      </w:r>
+    </w:p>
+    <w:p>
+      <w:pPr>
+        <w:ind w:left="720"/>
+        <w:rPr>
+          <w:noProof/>
+          <w:lang w:val="fr-FR"/>
+        </w:rPr>
+      </w:pPr>
+    </w:p>
+    <w:p>
+      <w:pPr>
+        <w:ind w:left="720"/>
+        <w:rPr>
+          <w:noProof/>
+          <w:lang w:val="fr-FR"/>
+        </w:rPr>
+      </w:pPr>
+      <w:r>
+        <w:rPr>
+          <w:noProof/>
+          <w:lang w:val="fr-FR"/>
+        </w:rPr>
+        <w:t>Si plusieurs options d’ajouts ou de recherche sont disponibles, alors plusieurs options apparaitront, permettant à l’utilisateur de faire son choix.</w:t>
+      </w:r>
+    </w:p>
+    <w:p>
+      <w:pPr>
+        <w:ind w:left="720"/>
+        <w:rPr>
+          <w:noProof/>
+          <w:lang w:val="fr-FR"/>
+        </w:rPr>
+      </w:pPr>
+      <w:r>
+        <w:rPr>
+          <w:noProof/>
+          <w:lang w:val="fr-FR"/>
+        </w:rPr>
+        <w:t xml:space="preserve"> </w:t>
+      </w:r>
+    </w:p>
     <w:sectPr>
-      <w:headerReference w:type="default" r:id="rId36"/>
-      <w:footerReference w:type="default" r:id="rId37"/>
+      <w:headerReference w:type="default" r:id="rId40"/>
+      <w:footerReference w:type="default" r:id="rId41"/>
       <w:pgSz w:w="11906" w:h="16838"/>
       <w:pgMar w:top="1440" w:right="1440" w:bottom="1440" w:left="1440" w:header="708" w:footer="708" w:gutter="0"/>
       <w:cols w:space="708"/>
@@ -5271,7 +6433,7 @@
   <w:style w:type="paragraph" w:default="1" w:styleId="Normal">
     <w:name w:val="Normal"/>
     <w:qFormat/>
-    <w:rsid w:val="00010800"/>
+    <w:rsid w:val="00123978"/>
   </w:style>
   <w:style w:type="paragraph" w:styleId="Titre1">
     <w:name w:val="heading 1"/>

</xml_diff>